<commit_message>
Added PHP Login pseudocode
</commit_message>
<xml_diff>
--- a/Project Design Document.docx
+++ b/Project Design Document.docx
@@ -1,6 +1,6 @@
 
 <file path=word/document.xml><?xml version="1.0" encoding="utf-8"?>
-<w:document xmlns:wpc="http://schemas.microsoft.com/office/word/2010/wordprocessingCanvas" xmlns:mc="http://schemas.openxmlformats.org/markup-compatibility/2006" xmlns:o="urn:schemas-microsoft-com:office:office" xmlns:r="http://schemas.openxmlformats.org/officeDocument/2006/relationships" xmlns:m="http://schemas.openxmlformats.org/officeDocument/2006/math" xmlns:v="urn:schemas-microsoft-com:vml" xmlns:wp14="http://schemas.microsoft.com/office/word/2010/wordprocessingDrawing" xmlns:wp="http://schemas.openxmlformats.org/drawingml/2006/wordprocessingDrawing" xmlns:w10="urn:schemas-microsoft-com:office:word" xmlns:w="http://schemas.openxmlformats.org/wordprocessingml/2006/main" xmlns:w14="http://schemas.microsoft.com/office/word/2010/wordml" xmlns:wpg="http://schemas.microsoft.com/office/word/2010/wordprocessingGroup" xmlns:wpi="http://schemas.microsoft.com/office/word/2010/wordprocessingInk" xmlns:wne="http://schemas.microsoft.com/office/word/2006/wordml" xmlns:wps="http://schemas.microsoft.com/office/word/2010/wordprocessingShape" mc:Ignorable="w14 wp14">
+<w:document xmlns:wpc="http://schemas.microsoft.com/office/word/2010/wordprocessingCanvas" xmlns:cx="http://schemas.microsoft.com/office/drawing/2014/chartex" xmlns:cx1="http://schemas.microsoft.com/office/drawing/2015/9/8/chartex" xmlns:cx2="http://schemas.microsoft.com/office/drawing/2015/10/21/chartex" xmlns:cx3="http://schemas.microsoft.com/office/drawing/2016/5/9/chartex" xmlns:cx4="http://schemas.microsoft.com/office/drawing/2016/5/10/chartex" xmlns:cx5="http://schemas.microsoft.com/office/drawing/2016/5/11/chartex" xmlns:cx6="http://schemas.microsoft.com/office/drawing/2016/5/12/chartex" xmlns:cx7="http://schemas.microsoft.com/office/drawing/2016/5/13/chartex" xmlns:cx8="http://schemas.microsoft.com/office/drawing/2016/5/14/chartex" xmlns:mc="http://schemas.openxmlformats.org/markup-compatibility/2006" xmlns:aink="http://schemas.microsoft.com/office/drawing/2016/ink" xmlns:o="urn:schemas-microsoft-com:office:office" xmlns:r="http://schemas.openxmlformats.org/officeDocument/2006/relationships" xmlns:m="http://schemas.openxmlformats.org/officeDocument/2006/math" xmlns:v="urn:schemas-microsoft-com:vml" xmlns:wp14="http://schemas.microsoft.com/office/word/2010/wordprocessingDrawing" xmlns:wp="http://schemas.openxmlformats.org/drawingml/2006/wordprocessingDrawing" xmlns:w10="urn:schemas-microsoft-com:office:word" xmlns:w="http://schemas.openxmlformats.org/wordprocessingml/2006/main" xmlns:w14="http://schemas.microsoft.com/office/word/2010/wordml" xmlns:w15="http://schemas.microsoft.com/office/word/2012/wordml" xmlns:w16se="http://schemas.microsoft.com/office/word/2015/wordml/symex" xmlns:wpg="http://schemas.microsoft.com/office/word/2010/wordprocessingGroup" xmlns:wpi="http://schemas.microsoft.com/office/word/2010/wordprocessingInk" xmlns:wne="http://schemas.microsoft.com/office/word/2006/wordml" xmlns:wps="http://schemas.microsoft.com/office/word/2010/wordprocessingShape" mc:Ignorable="w14 w15 w16se wp14">
   <w:body>
     <w:p>
       <w:pPr>
@@ -137,33 +137,11 @@
           <w:rFonts w:ascii="Times New Roman" w:eastAsia="Times New Roman" w:hAnsi="Times New Roman" w:cs="Times New Roman"/>
         </w:rPr>
       </w:pPr>
-      <w:proofErr w:type="spellStart"/>
       <w:r>
         <w:rPr>
           <w:rFonts w:ascii="Times New Roman" w:hAnsi="Times New Roman" w:cs="Times New Roman"/>
         </w:rPr>
-        <w:t>Ashraya</w:t>
-      </w:r>
-      <w:proofErr w:type="spellEnd"/>
-      <w:r>
-        <w:rPr>
-          <w:rFonts w:ascii="Times New Roman" w:hAnsi="Times New Roman" w:cs="Times New Roman"/>
-        </w:rPr>
-        <w:t xml:space="preserve"> </w:t>
-      </w:r>
-      <w:proofErr w:type="spellStart"/>
-      <w:r>
-        <w:rPr>
-          <w:rFonts w:ascii="Times New Roman" w:hAnsi="Times New Roman" w:cs="Times New Roman"/>
-        </w:rPr>
-        <w:t>Regmi</w:t>
-      </w:r>
-      <w:proofErr w:type="spellEnd"/>
-      <w:r>
-        <w:rPr>
-          <w:rFonts w:ascii="Times New Roman" w:hAnsi="Times New Roman" w:cs="Times New Roman"/>
-        </w:rPr>
-        <w:t xml:space="preserve">, Jesse Cruse, Tyler Roland, </w:t>
+        <w:t xml:space="preserve">Ashraya Regmi, Jesse Cruse, Tyler Roland, </w:t>
       </w:r>
       <w:r>
         <w:rPr>
@@ -614,6 +592,7 @@
           </w:tcPr>
           <w:p>
             <w:pPr>
+              <w:jc w:val="center"/>
               <w:rPr>
                 <w:sz w:val="20"/>
               </w:rPr>
@@ -622,7 +601,7 @@
               <w:rPr>
                 <w:sz w:val="20"/>
               </w:rPr>
-              <w:t xml:space="preserve">     06/12</w:t>
+              <w:t>06/12</w:t>
             </w:r>
             <w:r>
               <w:rPr>
@@ -642,6 +621,7 @@
           </w:tcPr>
           <w:p>
             <w:pPr>
+              <w:jc w:val="center"/>
               <w:rPr>
                 <w:sz w:val="20"/>
               </w:rPr>
@@ -650,7 +630,7 @@
               <w:rPr>
                 <w:sz w:val="20"/>
               </w:rPr>
-              <w:t xml:space="preserve"> Matthew Stevenson</w:t>
+              <w:t>Matthew Stevenson</w:t>
             </w:r>
           </w:p>
         </w:tc>
@@ -672,7 +652,7 @@
               <w:rPr>
                 <w:sz w:val="20"/>
               </w:rPr>
-              <w:t xml:space="preserve">   Original Document</w:t>
+              <w:t>Original Document</w:t>
             </w:r>
           </w:p>
           <w:p>
@@ -690,15 +670,7 @@
               <w:rPr>
                 <w:sz w:val="20"/>
               </w:rPr>
-              <w:t xml:space="preserve">Added Items to </w:t>
-            </w:r>
-            <w:bookmarkStart w:id="0" w:name="_GoBack"/>
-            <w:bookmarkEnd w:id="0"/>
-            <w:r>
-              <w:rPr>
-                <w:sz w:val="20"/>
-              </w:rPr>
-              <w:t>Class Design Section</w:t>
+              <w:t>Added Items to Class Design Section</w:t>
             </w:r>
           </w:p>
         </w:tc>
@@ -719,6 +691,12 @@
                 <w:sz w:val="20"/>
               </w:rPr>
             </w:pPr>
+            <w:r>
+              <w:rPr>
+                <w:sz w:val="20"/>
+              </w:rPr>
+              <w:t>1.01</w:t>
+            </w:r>
           </w:p>
         </w:tc>
         <w:tc>
@@ -731,10 +709,23 @@
           </w:tcPr>
           <w:p>
             <w:pPr>
+              <w:jc w:val="center"/>
               <w:rPr>
                 <w:sz w:val="20"/>
               </w:rPr>
             </w:pPr>
+            <w:r>
+              <w:rPr>
+                <w:sz w:val="20"/>
+              </w:rPr>
+              <w:t>0</w:t>
+            </w:r>
+            <w:r>
+              <w:rPr>
+                <w:sz w:val="20"/>
+              </w:rPr>
+              <w:t>6/13/2017</w:t>
+            </w:r>
           </w:p>
         </w:tc>
         <w:tc>
@@ -747,10 +738,17 @@
           </w:tcPr>
           <w:p>
             <w:pPr>
+              <w:jc w:val="center"/>
               <w:rPr>
                 <w:sz w:val="20"/>
               </w:rPr>
             </w:pPr>
+            <w:r>
+              <w:rPr>
+                <w:sz w:val="20"/>
+              </w:rPr>
+              <w:t>Tyler Roland</w:t>
+            </w:r>
           </w:p>
         </w:tc>
         <w:tc>
@@ -764,10 +762,44 @@
           <w:p>
             <w:pPr>
               <w:pStyle w:val="ListParagraph"/>
+              <w:numPr>
+                <w:ilvl w:val="0"/>
+                <w:numId w:val="22"/>
+              </w:numPr>
               <w:rPr>
                 <w:sz w:val="20"/>
               </w:rPr>
             </w:pPr>
+            <w:r>
+              <w:rPr>
+                <w:sz w:val="20"/>
+              </w:rPr>
+              <w:t>Minor text fixes</w:t>
+            </w:r>
+          </w:p>
+          <w:p>
+            <w:pPr>
+              <w:pStyle w:val="ListParagraph"/>
+              <w:numPr>
+                <w:ilvl w:val="0"/>
+                <w:numId w:val="22"/>
+              </w:numPr>
+              <w:rPr>
+                <w:sz w:val="20"/>
+              </w:rPr>
+            </w:pPr>
+            <w:r>
+              <w:rPr>
+                <w:sz w:val="20"/>
+              </w:rPr>
+              <w:t>Added pseudocode to make sure user is logged in</w:t>
+            </w:r>
+            <w:r>
+              <w:rPr>
+                <w:sz w:val="20"/>
+              </w:rPr>
+              <w:t xml:space="preserve"> for user pages</w:t>
+            </w:r>
           </w:p>
         </w:tc>
       </w:tr>
@@ -818,6 +850,7 @@
           </w:tcPr>
           <w:p>
             <w:pPr>
+              <w:jc w:val="center"/>
               <w:rPr>
                 <w:sz w:val="20"/>
                 <w:szCs w:val="20"/>
@@ -1062,7 +1095,10 @@
     <w:p/>
     <w:p/>
     <w:p/>
-    <w:p/>
+    <w:p>
+      <w:bookmarkStart w:id="0" w:name="_GoBack"/>
+      <w:bookmarkEnd w:id="0"/>
+    </w:p>
     <w:p/>
     <w:p/>
     <w:p/>
@@ -1194,17 +1230,17 @@
               <w:t xml:space="preserve"> The u</w:t>
             </w:r>
             <w:r>
-              <w:t xml:space="preserve">ser interface will include a submission form for </w:t>
+              <w:t xml:space="preserve">ser interface will include a </w:t>
+            </w:r>
+            <w:r>
+              <w:lastRenderedPageBreak/>
+              <w:t xml:space="preserve">submission form for </w:t>
             </w:r>
             <w:r>
               <w:t>additional item</w:t>
             </w:r>
             <w:r>
-              <w:t xml:space="preserve"> entries and will also </w:t>
-            </w:r>
-            <w:r>
-              <w:lastRenderedPageBreak/>
-              <w:t>output a shopping list.</w:t>
+              <w:t xml:space="preserve"> entries and will also output a shopping list.</w:t>
             </w:r>
           </w:p>
         </w:tc>
@@ -1361,15 +1397,7 @@
           </w:tcPr>
           <w:p>
             <w:r>
-              <w:t xml:space="preserve">This program will enable the user to email lists to </w:t>
-            </w:r>
-            <w:proofErr w:type="gramStart"/>
-            <w:r>
-              <w:t>themselves</w:t>
-            </w:r>
-            <w:proofErr w:type="gramEnd"/>
-            <w:r>
-              <w:t xml:space="preserve"> from the website or print the list.</w:t>
+              <w:t>This program will enable the user to email lists to themselves from the website or print the list.</w:t>
             </w:r>
           </w:p>
         </w:tc>
@@ -1423,15 +1451,7 @@
     </w:p>
     <w:p>
       <w:r>
-        <w:t xml:space="preserve">In this section, we will list pseudocode of webpages, </w:t>
-      </w:r>
-      <w:proofErr w:type="spellStart"/>
-      <w:r>
-        <w:t>php</w:t>
-      </w:r>
-      <w:proofErr w:type="spellEnd"/>
-      <w:r>
-        <w:t>, and database connections. There is a page for each column in the sequence diagrams and all actions are accounted for via webpages.</w:t>
+        <w:t>In this section, we will list pseudocode of webpages, php, and database connections. There is a page for each column in the sequence diagrams and all actions are accounted for via webpages.</w:t>
       </w:r>
     </w:p>
     <w:p/>
@@ -1452,7 +1472,7 @@
         <w:ind w:left="720"/>
       </w:pPr>
       <w:r>
-        <w:t>Html</w:t>
+        <w:t>HTML</w:t>
       </w:r>
     </w:p>
     <w:p>
@@ -1473,26 +1493,29 @@
       </w:r>
       <w:r>
         <w:tab/>
-        <w:t xml:space="preserve">Title Predictive Shopping App </w:t>
-      </w:r>
-      <w:proofErr w:type="spellStart"/>
-      <w:r>
-        <w:t>EndTitle</w:t>
-      </w:r>
-      <w:proofErr w:type="spellEnd"/>
-    </w:p>
-    <w:p>
-      <w:pPr>
-        <w:ind w:left="720"/>
-      </w:pPr>
-      <w:r>
-        <w:tab/>
-      </w:r>
-      <w:proofErr w:type="spellStart"/>
-      <w:r>
-        <w:t>Endhead</w:t>
-      </w:r>
-      <w:proofErr w:type="spellEnd"/>
+        <w:t>Title Predictive Shopping App End</w:t>
+      </w:r>
+      <w:r>
+        <w:t xml:space="preserve"> </w:t>
+      </w:r>
+      <w:r>
+        <w:t>Title</w:t>
+      </w:r>
+    </w:p>
+    <w:p>
+      <w:pPr>
+        <w:ind w:left="720"/>
+      </w:pPr>
+      <w:r>
+        <w:tab/>
+        <w:t>End</w:t>
+      </w:r>
+      <w:r>
+        <w:t xml:space="preserve"> H</w:t>
+      </w:r>
+      <w:r>
+        <w:t>ead</w:t>
+      </w:r>
     </w:p>
     <w:p>
       <w:pPr>
@@ -1584,12 +1607,8 @@
       </w:r>
       <w:r>
         <w:tab/>
-      </w:r>
-      <w:proofErr w:type="spellStart"/>
-      <w:r>
-        <w:t>Php</w:t>
-      </w:r>
-      <w:proofErr w:type="spellEnd"/>
+        <w:t>PHP</w:t>
+      </w:r>
     </w:p>
     <w:p>
       <w:pPr>
@@ -1611,28 +1630,6 @@
         <w:ind w:left="720"/>
       </w:pPr>
       <w:r>
-        <w:tab/>
-      </w:r>
-      <w:r>
-        <w:tab/>
-      </w:r>
-      <w:r>
-        <w:tab/>
-      </w:r>
-      <w:proofErr w:type="gramStart"/>
-      <w:r>
-        <w:t>If(</w:t>
-      </w:r>
-      <w:proofErr w:type="gramEnd"/>
-      <w:r>
-        <w:t>account in database){</w:t>
-      </w:r>
-    </w:p>
-    <w:p>
-      <w:pPr>
-        <w:ind w:left="720"/>
-      </w:pPr>
-      <w:r>
         <w:lastRenderedPageBreak/>
         <w:tab/>
       </w:r>
@@ -1641,10 +1638,40 @@
       </w:r>
       <w:r>
         <w:tab/>
-      </w:r>
-      <w:r>
-        <w:tab/>
-        <w:t>Get Credentials;</w:t>
+        <w:t>If(account in database)</w:t>
+      </w:r>
+      <w:r>
+        <w:t xml:space="preserve"> </w:t>
+      </w:r>
+      <w:r>
+        <w:t>{</w:t>
+      </w:r>
+    </w:p>
+    <w:p>
+      <w:pPr>
+        <w:ind w:left="720"/>
+      </w:pPr>
+      <w:r>
+        <w:tab/>
+      </w:r>
+      <w:r>
+        <w:tab/>
+      </w:r>
+      <w:r>
+        <w:tab/>
+      </w:r>
+      <w:r>
+        <w:tab/>
+        <w:t>Get user c</w:t>
+      </w:r>
+      <w:r>
+        <w:t>redentials</w:t>
+      </w:r>
+      <w:r>
+        <w:t xml:space="preserve"> from form</w:t>
+      </w:r>
+      <w:r>
+        <w:t>;</w:t>
       </w:r>
     </w:p>
     <w:p>
@@ -1680,13 +1707,14 @@
       </w:r>
       <w:r>
         <w:tab/>
-        <w:t>If (acct credentials == user credentials</w:t>
-      </w:r>
-      <w:proofErr w:type="gramStart"/>
+        <w:t>If (</w:t>
+      </w:r>
+      <w:r>
+        <w:t>verified</w:t>
+      </w:r>
       <w:r>
         <w:t>){</w:t>
       </w:r>
-      <w:proofErr w:type="gramEnd"/>
     </w:p>
     <w:p>
       <w:pPr>
@@ -1725,11 +1753,18 @@
       <w:r>
         <w:tab/>
       </w:r>
-      <w:proofErr w:type="gramStart"/>
-      <w:r>
-        <w:t>}else</w:t>
-      </w:r>
-      <w:proofErr w:type="gramEnd"/>
+      <w:r>
+        <w:t>}</w:t>
+      </w:r>
+      <w:r>
+        <w:t xml:space="preserve"> </w:t>
+      </w:r>
+      <w:r>
+        <w:t>else</w:t>
+      </w:r>
+      <w:r>
+        <w:t xml:space="preserve"> </w:t>
+      </w:r>
       <w:r>
         <w:t>{</w:t>
       </w:r>
@@ -1982,88 +2017,7 @@
     <w:p>
       <w:pPr>
         <w:pStyle w:val="ListParagraph"/>
-        <w:numPr>
-          <w:ilvl w:val="0"/>
-          <w:numId w:val="8"/>
-        </w:numPr>
-      </w:pPr>
-      <w:r>
-        <w:t>Footer Page</w:t>
-      </w:r>
-    </w:p>
-    <w:p>
-      <w:pPr>
-        <w:ind w:left="720"/>
-      </w:pPr>
-      <w:r>
-        <w:t>HTML</w:t>
-      </w:r>
-    </w:p>
-    <w:p>
-      <w:pPr>
-        <w:ind w:left="720"/>
-      </w:pPr>
-      <w:r>
-        <w:tab/>
-        <w:t>Head</w:t>
-      </w:r>
-    </w:p>
-    <w:p>
-      <w:pPr>
-        <w:ind w:left="720"/>
-      </w:pPr>
-      <w:r>
-        <w:tab/>
-      </w:r>
-      <w:r>
-        <w:tab/>
-        <w:t>Title End Title</w:t>
-      </w:r>
-    </w:p>
-    <w:p>
-      <w:pPr>
-        <w:ind w:left="720"/>
-      </w:pPr>
-      <w:r>
-        <w:tab/>
-        <w:t>End Head</w:t>
-      </w:r>
-    </w:p>
-    <w:p>
-      <w:pPr>
-        <w:ind w:left="720"/>
-      </w:pPr>
-      <w:r>
-        <w:tab/>
-        <w:t>Body</w:t>
-      </w:r>
-    </w:p>
-    <w:p>
-      <w:pPr>
-        <w:ind w:left="720"/>
-      </w:pPr>
-      <w:r>
-        <w:tab/>
-      </w:r>
-      <w:r>
-        <w:tab/>
-        <w:t>Link to print current page End Link</w:t>
-      </w:r>
-    </w:p>
-    <w:p>
-      <w:r>
-        <w:tab/>
-      </w:r>
-      <w:r>
-        <w:tab/>
-        <w:t>End Body</w:t>
-      </w:r>
-    </w:p>
-    <w:p>
-      <w:r>
-        <w:tab/>
-        <w:t>End HTML</w:t>
-      </w:r>
+      </w:pPr>
     </w:p>
     <w:p>
       <w:pPr>
@@ -2074,11 +2028,127 @@
         </w:numPr>
       </w:pPr>
       <w:r>
+        <w:t>Footer Page</w:t>
+      </w:r>
+    </w:p>
+    <w:p>
+      <w:pPr>
+        <w:ind w:left="720"/>
+      </w:pPr>
+      <w:r>
+        <w:t>HTML</w:t>
+      </w:r>
+    </w:p>
+    <w:p>
+      <w:pPr>
+        <w:ind w:left="720"/>
+      </w:pPr>
+      <w:r>
+        <w:tab/>
+        <w:t>Head</w:t>
+      </w:r>
+    </w:p>
+    <w:p>
+      <w:pPr>
+        <w:ind w:left="720"/>
+      </w:pPr>
+      <w:r>
+        <w:tab/>
+      </w:r>
+      <w:r>
+        <w:tab/>
+        <w:t>Title End Title</w:t>
+      </w:r>
+    </w:p>
+    <w:p>
+      <w:pPr>
+        <w:ind w:left="720"/>
+      </w:pPr>
+      <w:r>
+        <w:tab/>
+        <w:t>End Head</w:t>
+      </w:r>
+    </w:p>
+    <w:p>
+      <w:pPr>
+        <w:ind w:left="720"/>
+      </w:pPr>
+      <w:r>
+        <w:tab/>
+        <w:t>Body</w:t>
+      </w:r>
+    </w:p>
+    <w:p>
+      <w:pPr>
+        <w:ind w:left="720"/>
+      </w:pPr>
+      <w:r>
+        <w:tab/>
+      </w:r>
+      <w:r>
+        <w:tab/>
+        <w:t>Link to print current page End Link</w:t>
+      </w:r>
+    </w:p>
+    <w:p>
+      <w:r>
+        <w:tab/>
+      </w:r>
+      <w:r>
+        <w:tab/>
+        <w:t>End Body</w:t>
+      </w:r>
+    </w:p>
+    <w:p>
+      <w:r>
+        <w:tab/>
+        <w:t>End HTML</w:t>
+      </w:r>
+    </w:p>
+    <w:p>
+      <w:pPr>
+        <w:pStyle w:val="ListParagraph"/>
+      </w:pPr>
+    </w:p>
+    <w:p>
+      <w:pPr>
+        <w:pStyle w:val="ListParagraph"/>
+        <w:numPr>
+          <w:ilvl w:val="0"/>
+          <w:numId w:val="8"/>
+        </w:numPr>
+      </w:pPr>
+      <w:r>
         <w:t>Home Page</w:t>
       </w:r>
     </w:p>
     <w:p>
       <w:pPr>
+        <w:pStyle w:val="ListParagraph"/>
+      </w:pPr>
+      <w:r>
+        <w:t>PHP</w:t>
+      </w:r>
+    </w:p>
+    <w:p>
+      <w:pPr>
+        <w:pStyle w:val="ListParagraph"/>
+      </w:pPr>
+      <w:r>
+        <w:tab/>
+        <w:t>Redirect if not logged in</w:t>
+      </w:r>
+    </w:p>
+    <w:p>
+      <w:pPr>
+        <w:pStyle w:val="ListParagraph"/>
+      </w:pPr>
+      <w:r>
+        <w:t>End PHP</w:t>
+      </w:r>
+    </w:p>
+    <w:p>
+      <w:pPr>
         <w:ind w:left="720"/>
       </w:pPr>
       <w:r>
@@ -2090,6 +2160,7 @@
         <w:ind w:left="720"/>
       </w:pPr>
       <w:r>
+        <w:lastRenderedPageBreak/>
         <w:tab/>
         <w:t>Head</w:t>
       </w:r>
@@ -2103,13 +2174,14 @@
       </w:r>
       <w:r>
         <w:tab/>
-        <w:t xml:space="preserve">Title Home Page </w:t>
-      </w:r>
-      <w:proofErr w:type="spellStart"/>
-      <w:r>
-        <w:t>EndTitle</w:t>
-      </w:r>
-      <w:proofErr w:type="spellEnd"/>
+        <w:t>Title Home Page End</w:t>
+      </w:r>
+      <w:r>
+        <w:t xml:space="preserve"> </w:t>
+      </w:r>
+      <w:r>
+        <w:t>Title</w:t>
+      </w:r>
     </w:p>
     <w:p>
       <w:pPr>
@@ -2155,7 +2227,6 @@
     </w:p>
     <w:p>
       <w:r>
-        <w:lastRenderedPageBreak/>
         <w:tab/>
       </w:r>
       <w:r>
@@ -2226,13 +2297,8 @@
         <w:ind w:left="2160" w:firstLine="720"/>
       </w:pPr>
       <w:r>
-        <w:t>If (user has shopping list</w:t>
-      </w:r>
-      <w:proofErr w:type="gramStart"/>
-      <w:r>
-        <w:t>){</w:t>
-      </w:r>
-      <w:proofErr w:type="gramEnd"/>
+        <w:t>If (user has shopping list){</w:t>
+      </w:r>
     </w:p>
     <w:p>
       <w:pPr>
@@ -2248,13 +2314,14 @@
         <w:ind w:left="2160" w:firstLine="720"/>
       </w:pPr>
       <w:r>
-        <w:t xml:space="preserve">} else </w:t>
-      </w:r>
-      <w:proofErr w:type="gramStart"/>
-      <w:r>
-        <w:t>if{</w:t>
-      </w:r>
-      <w:proofErr w:type="gramEnd"/>
+        <w:t>} else if</w:t>
+      </w:r>
+      <w:r>
+        <w:t xml:space="preserve"> </w:t>
+      </w:r>
+      <w:r>
+        <w:t>{</w:t>
+      </w:r>
     </w:p>
     <w:p>
       <w:pPr>
@@ -2303,11 +2370,6 @@
       </w:r>
     </w:p>
     <w:p>
-      <w:pPr>
-        <w:ind w:left="2160"/>
-      </w:pPr>
-    </w:p>
-    <w:p>
       <w:r>
         <w:tab/>
       </w:r>
@@ -2321,6 +2383,11 @@
         <w:tab/>
         <w:t>End HTML</w:t>
       </w:r>
+    </w:p>
+    <w:p>
+      <w:pPr>
+        <w:pStyle w:val="ListParagraph"/>
+      </w:pPr>
     </w:p>
     <w:p>
       <w:pPr>
@@ -2336,6 +2403,31 @@
     </w:p>
     <w:p>
       <w:pPr>
+        <w:pStyle w:val="ListParagraph"/>
+      </w:pPr>
+      <w:r>
+        <w:t>PHP</w:t>
+      </w:r>
+    </w:p>
+    <w:p>
+      <w:pPr>
+        <w:pStyle w:val="ListParagraph"/>
+      </w:pPr>
+      <w:r>
+        <w:tab/>
+        <w:t>Redirect if not logged in</w:t>
+      </w:r>
+    </w:p>
+    <w:p>
+      <w:pPr>
+        <w:pStyle w:val="ListParagraph"/>
+      </w:pPr>
+      <w:r>
+        <w:t>End PHP</w:t>
+      </w:r>
+    </w:p>
+    <w:p>
+      <w:pPr>
         <w:ind w:left="720"/>
       </w:pPr>
       <w:r>
@@ -2366,13 +2458,14 @@
         <w:t>Add/Edit Shopping List</w:t>
       </w:r>
       <w:r>
+        <w:t xml:space="preserve"> End</w:t>
+      </w:r>
+      <w:r>
         <w:t xml:space="preserve"> </w:t>
       </w:r>
-      <w:proofErr w:type="spellStart"/>
-      <w:r>
-        <w:t>EndTitle</w:t>
-      </w:r>
-      <w:proofErr w:type="spellEnd"/>
+      <w:r>
+        <w:t>Title</w:t>
+      </w:r>
     </w:p>
     <w:p>
       <w:pPr>
@@ -2500,13 +2593,14 @@
         <w:ind w:left="2160" w:firstLine="720"/>
       </w:pPr>
       <w:r>
-        <w:t>If (user has shopping list</w:t>
-      </w:r>
-      <w:proofErr w:type="gramStart"/>
-      <w:r>
-        <w:t>){</w:t>
-      </w:r>
-      <w:proofErr w:type="gramEnd"/>
+        <w:t>If (user has shopping list)</w:t>
+      </w:r>
+      <w:r>
+        <w:t xml:space="preserve"> </w:t>
+      </w:r>
+      <w:r>
+        <w:t>{</w:t>
+      </w:r>
     </w:p>
     <w:p>
       <w:pPr>
@@ -2551,6 +2645,7 @@
         <w:ind w:left="2160" w:firstLine="720"/>
       </w:pPr>
       <w:r>
+        <w:lastRenderedPageBreak/>
         <w:t xml:space="preserve">} </w:t>
       </w:r>
       <w:r>
@@ -2607,11 +2702,6 @@
       </w:r>
     </w:p>
     <w:p>
-      <w:pPr>
-        <w:ind w:left="2160"/>
-      </w:pPr>
-    </w:p>
-    <w:p>
       <w:r>
         <w:tab/>
       </w:r>
@@ -2624,6 +2714,14 @@
       <w:r>
         <w:tab/>
         <w:t>End HTML</w:t>
+      </w:r>
+    </w:p>
+    <w:p>
+      <w:pPr>
+        <w:pStyle w:val="ListParagraph"/>
+      </w:pPr>
+      <w:r>
+        <w:t xml:space="preserve"> </w:t>
       </w:r>
     </w:p>
     <w:p>
@@ -2635,12 +2733,36 @@
         </w:numPr>
       </w:pPr>
       <w:r>
-        <w:lastRenderedPageBreak/>
         <w:t>Add Item to List</w:t>
       </w:r>
     </w:p>
     <w:p>
       <w:pPr>
+        <w:pStyle w:val="ListParagraph"/>
+      </w:pPr>
+      <w:r>
+        <w:t>PHP</w:t>
+      </w:r>
+    </w:p>
+    <w:p>
+      <w:pPr>
+        <w:pStyle w:val="ListParagraph"/>
+      </w:pPr>
+      <w:r>
+        <w:tab/>
+        <w:t>Redirect if not logged in</w:t>
+      </w:r>
+    </w:p>
+    <w:p>
+      <w:pPr>
+        <w:pStyle w:val="ListParagraph"/>
+      </w:pPr>
+      <w:r>
+        <w:t>End PHP</w:t>
+      </w:r>
+    </w:p>
+    <w:p>
+      <w:pPr>
         <w:ind w:left="720"/>
       </w:pPr>
       <w:r>
@@ -2665,13 +2787,14 @@
       </w:r>
       <w:r>
         <w:tab/>
-        <w:t xml:space="preserve">Title Add Item to List </w:t>
-      </w:r>
-      <w:proofErr w:type="spellStart"/>
-      <w:r>
-        <w:t>EndTitle</w:t>
-      </w:r>
-      <w:proofErr w:type="spellEnd"/>
+        <w:t>Title Add Item to List End</w:t>
+      </w:r>
+      <w:r>
+        <w:t xml:space="preserve"> </w:t>
+      </w:r>
+      <w:r>
+        <w:t>Title</w:t>
+      </w:r>
     </w:p>
     <w:p>
       <w:pPr>
@@ -2813,21 +2936,14 @@
       </w:pPr>
       <w:r>
         <w:tab/>
-        <w:t>If (</w:t>
-      </w:r>
-      <w:proofErr w:type="spellStart"/>
-      <w:r>
-        <w:t>db</w:t>
-      </w:r>
-      <w:proofErr w:type="spellEnd"/>
-      <w:r>
-        <w:t xml:space="preserve"> exists</w:t>
-      </w:r>
-      <w:proofErr w:type="gramStart"/>
-      <w:r>
-        <w:t>){</w:t>
-      </w:r>
-      <w:proofErr w:type="gramEnd"/>
+        <w:t>If (db exists)</w:t>
+      </w:r>
+      <w:r>
+        <w:t xml:space="preserve"> </w:t>
+      </w:r>
+      <w:r>
+        <w:t>{</w:t>
+      </w:r>
     </w:p>
     <w:p>
       <w:pPr>
@@ -2847,60 +2963,37 @@
       </w:pPr>
       <w:r>
         <w:tab/>
-        <w:t>} else if (</w:t>
-      </w:r>
-      <w:proofErr w:type="spellStart"/>
-      <w:r>
-        <w:t>db</w:t>
-      </w:r>
-      <w:proofErr w:type="spellEnd"/>
-      <w:r>
-        <w:t xml:space="preserve"> does not exist</w:t>
-      </w:r>
-      <w:proofErr w:type="gramStart"/>
-      <w:r>
-        <w:t>){</w:t>
-      </w:r>
-      <w:proofErr w:type="gramEnd"/>
-    </w:p>
-    <w:p>
-      <w:pPr>
-        <w:ind w:left="2160"/>
-      </w:pPr>
-      <w:r>
-        <w:tab/>
-      </w:r>
-      <w:r>
-        <w:tab/>
-        <w:t xml:space="preserve">Create </w:t>
-      </w:r>
-      <w:proofErr w:type="spellStart"/>
-      <w:r>
-        <w:t>db</w:t>
-      </w:r>
-      <w:proofErr w:type="spellEnd"/>
-      <w:r>
-        <w:t xml:space="preserve"> item</w:t>
-      </w:r>
-    </w:p>
-    <w:p>
-      <w:pPr>
-        <w:ind w:left="2160"/>
-      </w:pPr>
-      <w:r>
-        <w:tab/>
-      </w:r>
-      <w:r>
-        <w:tab/>
-        <w:t xml:space="preserve">Add item to </w:t>
-      </w:r>
-      <w:proofErr w:type="spellStart"/>
-      <w:r>
-        <w:t>db</w:t>
-      </w:r>
-      <w:proofErr w:type="spellEnd"/>
-      <w:r>
-        <w:t xml:space="preserve"> item</w:t>
+        <w:t>} else if (db does not exist)</w:t>
+      </w:r>
+      <w:r>
+        <w:t xml:space="preserve"> </w:t>
+      </w:r>
+      <w:r>
+        <w:t>{</w:t>
+      </w:r>
+    </w:p>
+    <w:p>
+      <w:pPr>
+        <w:ind w:left="2160"/>
+      </w:pPr>
+      <w:r>
+        <w:tab/>
+      </w:r>
+      <w:r>
+        <w:tab/>
+        <w:t>Create db item</w:t>
+      </w:r>
+    </w:p>
+    <w:p>
+      <w:pPr>
+        <w:ind w:left="2160"/>
+      </w:pPr>
+      <w:r>
+        <w:tab/>
+      </w:r>
+      <w:r>
+        <w:tab/>
+        <w:t>Add item to db item</w:t>
       </w:r>
     </w:p>
     <w:p>
@@ -2921,13 +3014,8 @@
       </w:r>
       <w:r>
         <w:tab/>
-        <w:t xml:space="preserve">Cannot connect to </w:t>
-      </w:r>
-      <w:proofErr w:type="spellStart"/>
-      <w:r>
-        <w:t>db</w:t>
-      </w:r>
-      <w:proofErr w:type="spellEnd"/>
+        <w:t>Cannot connect to db</w:t>
+      </w:r>
     </w:p>
     <w:p>
       <w:pPr>
@@ -2969,6 +3057,11 @@
         <w:tab/>
         <w:t>End HTML</w:t>
       </w:r>
+    </w:p>
+    <w:p>
+      <w:pPr>
+        <w:pStyle w:val="ListParagraph"/>
+      </w:pPr>
     </w:p>
     <w:p>
       <w:pPr>
@@ -2984,6 +3077,32 @@
     </w:p>
     <w:p>
       <w:pPr>
+        <w:pStyle w:val="ListParagraph"/>
+      </w:pPr>
+      <w:r>
+        <w:t>PHP</w:t>
+      </w:r>
+    </w:p>
+    <w:p>
+      <w:pPr>
+        <w:pStyle w:val="ListParagraph"/>
+      </w:pPr>
+      <w:r>
+        <w:tab/>
+        <w:t>Redirect if not logged in</w:t>
+      </w:r>
+    </w:p>
+    <w:p>
+      <w:pPr>
+        <w:pStyle w:val="ListParagraph"/>
+      </w:pPr>
+      <w:r>
+        <w:lastRenderedPageBreak/>
+        <w:t>End PHP</w:t>
+      </w:r>
+    </w:p>
+    <w:p>
+      <w:pPr>
         <w:ind w:left="720"/>
       </w:pPr>
       <w:r>
@@ -3008,13 +3127,17 @@
       </w:r>
       <w:r>
         <w:tab/>
-        <w:t xml:space="preserve">Title Remove item from list </w:t>
-      </w:r>
-      <w:proofErr w:type="spellStart"/>
-      <w:r>
-        <w:t>EndTitle</w:t>
-      </w:r>
-      <w:proofErr w:type="spellEnd"/>
+        <w:t>Title Remove item from L</w:t>
+      </w:r>
+      <w:r>
+        <w:t>ist End</w:t>
+      </w:r>
+      <w:r>
+        <w:t xml:space="preserve"> </w:t>
+      </w:r>
+      <w:r>
+        <w:t>Title</w:t>
+      </w:r>
     </w:p>
     <w:p>
       <w:pPr>
@@ -3141,83 +3264,52 @@
       </w:pPr>
       <w:r>
         <w:tab/>
-        <w:t>If (</w:t>
-      </w:r>
-      <w:proofErr w:type="spellStart"/>
-      <w:r>
-        <w:t>db</w:t>
-      </w:r>
-      <w:proofErr w:type="spellEnd"/>
-      <w:r>
-        <w:t xml:space="preserve"> exists</w:t>
-      </w:r>
-      <w:proofErr w:type="gramStart"/>
-      <w:r>
-        <w:t>){</w:t>
-      </w:r>
-      <w:proofErr w:type="gramEnd"/>
-    </w:p>
-    <w:p>
-      <w:pPr>
-        <w:ind w:left="2160"/>
-      </w:pPr>
-      <w:r>
-        <w:lastRenderedPageBreak/>
-        <w:tab/>
-      </w:r>
-      <w:r>
-        <w:tab/>
-        <w:t xml:space="preserve">Remove </w:t>
-      </w:r>
-      <w:proofErr w:type="spellStart"/>
-      <w:r>
-        <w:t>db</w:t>
-      </w:r>
-      <w:proofErr w:type="spellEnd"/>
-      <w:r>
-        <w:t xml:space="preserve"> item;</w:t>
-      </w:r>
-    </w:p>
-    <w:p>
-      <w:pPr>
-        <w:ind w:left="2160"/>
-      </w:pPr>
-      <w:r>
-        <w:tab/>
-        <w:t>} else if (</w:t>
-      </w:r>
-      <w:proofErr w:type="spellStart"/>
-      <w:r>
-        <w:t>db</w:t>
-      </w:r>
-      <w:proofErr w:type="spellEnd"/>
-      <w:r>
-        <w:t xml:space="preserve"> does not exist</w:t>
-      </w:r>
-      <w:proofErr w:type="gramStart"/>
-      <w:r>
-        <w:t>){</w:t>
-      </w:r>
-      <w:proofErr w:type="gramEnd"/>
-    </w:p>
-    <w:p>
-      <w:pPr>
-        <w:ind w:left="2160"/>
-      </w:pPr>
-      <w:r>
-        <w:tab/>
-      </w:r>
-      <w:r>
-        <w:tab/>
-        <w:t xml:space="preserve">Error </w:t>
-      </w:r>
-      <w:proofErr w:type="spellStart"/>
-      <w:r>
-        <w:t>db</w:t>
-      </w:r>
-      <w:proofErr w:type="spellEnd"/>
-      <w:r>
-        <w:t xml:space="preserve"> does not exist;</w:t>
+        <w:t>If (db exists)</w:t>
+      </w:r>
+      <w:r>
+        <w:t xml:space="preserve"> </w:t>
+      </w:r>
+      <w:r>
+        <w:t>{</w:t>
+      </w:r>
+    </w:p>
+    <w:p>
+      <w:pPr>
+        <w:ind w:left="2160"/>
+      </w:pPr>
+      <w:r>
+        <w:tab/>
+      </w:r>
+      <w:r>
+        <w:tab/>
+        <w:t>Remove db item;</w:t>
+      </w:r>
+    </w:p>
+    <w:p>
+      <w:pPr>
+        <w:ind w:left="2160"/>
+      </w:pPr>
+      <w:r>
+        <w:tab/>
+        <w:t>} else if (db does not exist)</w:t>
+      </w:r>
+      <w:r>
+        <w:t xml:space="preserve"> </w:t>
+      </w:r>
+      <w:r>
+        <w:t>{</w:t>
+      </w:r>
+    </w:p>
+    <w:p>
+      <w:pPr>
+        <w:ind w:left="2160"/>
+      </w:pPr>
+      <w:r>
+        <w:tab/>
+      </w:r>
+      <w:r>
+        <w:tab/>
+        <w:t>Error db does not exist;</w:t>
       </w:r>
     </w:p>
     <w:p>
@@ -3250,23 +3342,7 @@
       </w:r>
       <w:r>
         <w:tab/>
-        <w:t xml:space="preserve">Error </w:t>
-      </w:r>
-      <w:proofErr w:type="gramStart"/>
-      <w:r>
-        <w:t>Cannot</w:t>
-      </w:r>
-      <w:proofErr w:type="gramEnd"/>
-      <w:r>
-        <w:t xml:space="preserve"> connect to </w:t>
-      </w:r>
-      <w:proofErr w:type="spellStart"/>
-      <w:r>
-        <w:t>db</w:t>
-      </w:r>
-      <w:proofErr w:type="spellEnd"/>
-      <w:r>
-        <w:t>;</w:t>
+        <w:t>Error Cannot connect to db;</w:t>
       </w:r>
     </w:p>
     <w:p>
@@ -3291,11 +3367,6 @@
       </w:r>
     </w:p>
     <w:p>
-      <w:pPr>
-        <w:ind w:left="2160"/>
-      </w:pPr>
-    </w:p>
-    <w:p>
       <w:r>
         <w:tab/>
       </w:r>
@@ -3309,6 +3380,11 @@
         <w:tab/>
         <w:t>End HTML</w:t>
       </w:r>
+    </w:p>
+    <w:p>
+      <w:pPr>
+        <w:pStyle w:val="ListParagraph"/>
+      </w:pPr>
     </w:p>
     <w:p>
       <w:pPr>
@@ -3324,6 +3400,31 @@
     </w:p>
     <w:p>
       <w:pPr>
+        <w:pStyle w:val="ListParagraph"/>
+      </w:pPr>
+      <w:r>
+        <w:t>PHP</w:t>
+      </w:r>
+    </w:p>
+    <w:p>
+      <w:pPr>
+        <w:pStyle w:val="ListParagraph"/>
+      </w:pPr>
+      <w:r>
+        <w:tab/>
+        <w:t>Redirect if not logged in</w:t>
+      </w:r>
+    </w:p>
+    <w:p>
+      <w:pPr>
+        <w:pStyle w:val="ListParagraph"/>
+      </w:pPr>
+      <w:r>
+        <w:t>End PHP</w:t>
+      </w:r>
+    </w:p>
+    <w:p>
+      <w:pPr>
         <w:ind w:left="720"/>
       </w:pPr>
       <w:r>
@@ -3348,13 +3449,14 @@
       </w:r>
       <w:r>
         <w:tab/>
-        <w:t xml:space="preserve">Title Remove Shopping list </w:t>
-      </w:r>
-      <w:proofErr w:type="spellStart"/>
-      <w:r>
-        <w:t>EndTitle</w:t>
-      </w:r>
-      <w:proofErr w:type="spellEnd"/>
+        <w:t>Title Remove Shopping list End</w:t>
+      </w:r>
+      <w:r>
+        <w:t xml:space="preserve"> </w:t>
+      </w:r>
+      <w:r>
+        <w:t>Title</w:t>
+      </w:r>
     </w:p>
     <w:p>
       <w:pPr>
@@ -3468,83 +3570,54 @@
         <w:ind w:left="2160"/>
       </w:pPr>
       <w:r>
-        <w:tab/>
-        <w:t>If (</w:t>
-      </w:r>
-      <w:proofErr w:type="spellStart"/>
-      <w:r>
-        <w:t>db</w:t>
-      </w:r>
-      <w:proofErr w:type="spellEnd"/>
-      <w:r>
-        <w:t xml:space="preserve"> exists</w:t>
-      </w:r>
-      <w:proofErr w:type="gramStart"/>
-      <w:r>
-        <w:t>){</w:t>
-      </w:r>
-      <w:proofErr w:type="gramEnd"/>
-    </w:p>
-    <w:p>
-      <w:pPr>
-        <w:ind w:left="2160"/>
-      </w:pPr>
-      <w:r>
-        <w:tab/>
-      </w:r>
-      <w:r>
-        <w:tab/>
-        <w:t xml:space="preserve">Remove </w:t>
-      </w:r>
-      <w:proofErr w:type="spellStart"/>
-      <w:r>
-        <w:t>db</w:t>
-      </w:r>
-      <w:proofErr w:type="spellEnd"/>
-      <w:r>
-        <w:t xml:space="preserve"> item;</w:t>
-      </w:r>
-    </w:p>
-    <w:p>
-      <w:pPr>
-        <w:ind w:left="2160"/>
-      </w:pPr>
-      <w:r>
-        <w:tab/>
-        <w:t>} else if (</w:t>
-      </w:r>
-      <w:proofErr w:type="spellStart"/>
-      <w:r>
-        <w:t>db</w:t>
-      </w:r>
-      <w:proofErr w:type="spellEnd"/>
-      <w:r>
-        <w:t xml:space="preserve"> does not exist</w:t>
-      </w:r>
-      <w:proofErr w:type="gramStart"/>
-      <w:r>
-        <w:t>){</w:t>
-      </w:r>
-      <w:proofErr w:type="gramEnd"/>
-    </w:p>
-    <w:p>
-      <w:pPr>
-        <w:ind w:left="2160"/>
-      </w:pPr>
-      <w:r>
-        <w:tab/>
-      </w:r>
-      <w:r>
-        <w:tab/>
-        <w:t xml:space="preserve">Error </w:t>
-      </w:r>
-      <w:proofErr w:type="spellStart"/>
-      <w:r>
-        <w:t>db</w:t>
-      </w:r>
-      <w:proofErr w:type="spellEnd"/>
-      <w:r>
-        <w:t xml:space="preserve"> does not exist;</w:t>
+        <w:lastRenderedPageBreak/>
+        <w:tab/>
+        <w:t>If (db exists)</w:t>
+      </w:r>
+      <w:r>
+        <w:t xml:space="preserve"> </w:t>
+      </w:r>
+      <w:r>
+        <w:t>{</w:t>
+      </w:r>
+    </w:p>
+    <w:p>
+      <w:pPr>
+        <w:ind w:left="2160"/>
+      </w:pPr>
+      <w:r>
+        <w:tab/>
+      </w:r>
+      <w:r>
+        <w:tab/>
+        <w:t>Remove db item;</w:t>
+      </w:r>
+    </w:p>
+    <w:p>
+      <w:pPr>
+        <w:ind w:left="2160"/>
+      </w:pPr>
+      <w:r>
+        <w:tab/>
+        <w:t>} else if (db does not exist)</w:t>
+      </w:r>
+      <w:r>
+        <w:t xml:space="preserve"> </w:t>
+      </w:r>
+      <w:r>
+        <w:t>{</w:t>
+      </w:r>
+    </w:p>
+    <w:p>
+      <w:pPr>
+        <w:ind w:left="2160"/>
+      </w:pPr>
+      <w:r>
+        <w:tab/>
+      </w:r>
+      <w:r>
+        <w:tab/>
+        <w:t>Error db does not exist;</w:t>
       </w:r>
     </w:p>
     <w:p>
@@ -3577,23 +3650,7 @@
       </w:r>
       <w:r>
         <w:tab/>
-        <w:t xml:space="preserve">Error </w:t>
-      </w:r>
-      <w:proofErr w:type="gramStart"/>
-      <w:r>
-        <w:t>Cannot</w:t>
-      </w:r>
-      <w:proofErr w:type="gramEnd"/>
-      <w:r>
-        <w:t xml:space="preserve"> connect to </w:t>
-      </w:r>
-      <w:proofErr w:type="spellStart"/>
-      <w:r>
-        <w:t>db</w:t>
-      </w:r>
-      <w:proofErr w:type="spellEnd"/>
-      <w:r>
-        <w:t>;</w:t>
+        <w:t>Error Cannot connect to db;</w:t>
       </w:r>
     </w:p>
     <w:p>
@@ -3618,11 +3675,6 @@
       </w:r>
     </w:p>
     <w:p>
-      <w:pPr>
-        <w:ind w:left="2160"/>
-      </w:pPr>
-    </w:p>
-    <w:p>
       <w:r>
         <w:tab/>
       </w:r>
@@ -3636,6 +3688,11 @@
         <w:tab/>
         <w:t>End HTML</w:t>
       </w:r>
+    </w:p>
+    <w:p>
+      <w:pPr>
+        <w:pStyle w:val="ListParagraph"/>
+      </w:pPr>
     </w:p>
     <w:p>
       <w:pPr>
@@ -3651,6 +3708,31 @@
     </w:p>
     <w:p>
       <w:pPr>
+        <w:pStyle w:val="ListParagraph"/>
+      </w:pPr>
+      <w:r>
+        <w:t>PHP</w:t>
+      </w:r>
+    </w:p>
+    <w:p>
+      <w:pPr>
+        <w:pStyle w:val="ListParagraph"/>
+      </w:pPr>
+      <w:r>
+        <w:tab/>
+        <w:t>Redirect if not logged in</w:t>
+      </w:r>
+    </w:p>
+    <w:p>
+      <w:pPr>
+        <w:pStyle w:val="ListParagraph"/>
+      </w:pPr>
+      <w:r>
+        <w:t>End PHP</w:t>
+      </w:r>
+    </w:p>
+    <w:p>
+      <w:pPr>
         <w:ind w:left="720"/>
       </w:pPr>
       <w:r>
@@ -3675,13 +3757,14 @@
       </w:r>
       <w:r>
         <w:tab/>
-        <w:t xml:space="preserve">Title Recent Trips </w:t>
-      </w:r>
-      <w:proofErr w:type="spellStart"/>
-      <w:r>
-        <w:t>EndTitle</w:t>
-      </w:r>
-      <w:proofErr w:type="spellEnd"/>
+        <w:t>Title Recent Trips End</w:t>
+      </w:r>
+      <w:r>
+        <w:t xml:space="preserve"> </w:t>
+      </w:r>
+      <w:r>
+        <w:t>Title</w:t>
+      </w:r>
     </w:p>
     <w:p>
       <w:pPr>
@@ -3718,7 +3801,6 @@
         <w:ind w:left="720"/>
       </w:pPr>
       <w:r>
-        <w:lastRenderedPageBreak/>
         <w:tab/>
       </w:r>
       <w:r>
@@ -3727,17 +3809,6 @@
       </w:r>
     </w:p>
     <w:p>
-      <w:r>
-        <w:tab/>
-      </w:r>
-      <w:r>
-        <w:tab/>
-      </w:r>
-      <w:r>
-        <w:tab/>
-      </w:r>
-    </w:p>
-    <w:p>
       <w:pPr>
         <w:ind w:left="2160"/>
       </w:pPr>
@@ -3760,38 +3831,32 @@
       </w:pPr>
       <w:r>
         <w:tab/>
-        <w:t>If (</w:t>
-      </w:r>
-      <w:proofErr w:type="spellStart"/>
-      <w:r>
-        <w:t>db</w:t>
-      </w:r>
-      <w:proofErr w:type="spellEnd"/>
-      <w:r>
-        <w:t xml:space="preserve"> exists</w:t>
-      </w:r>
-      <w:proofErr w:type="gramStart"/>
-      <w:r>
-        <w:t>){</w:t>
-      </w:r>
-      <w:proofErr w:type="gramEnd"/>
-    </w:p>
-    <w:p>
-      <w:pPr>
-        <w:ind w:left="2160"/>
-      </w:pPr>
-      <w:r>
-        <w:tab/>
-      </w:r>
-      <w:r>
-        <w:tab/>
-        <w:t>If (user has record of shopping trips</w:t>
-      </w:r>
-      <w:proofErr w:type="gramStart"/>
-      <w:r>
-        <w:t>){</w:t>
-      </w:r>
-      <w:proofErr w:type="gramEnd"/>
+        <w:t>If (db exists)</w:t>
+      </w:r>
+      <w:r>
+        <w:t xml:space="preserve"> </w:t>
+      </w:r>
+      <w:r>
+        <w:t>{</w:t>
+      </w:r>
+    </w:p>
+    <w:p>
+      <w:pPr>
+        <w:ind w:left="2160"/>
+      </w:pPr>
+      <w:r>
+        <w:tab/>
+      </w:r>
+      <w:r>
+        <w:tab/>
+        <w:t>If (user has record of shopping trips)</w:t>
+      </w:r>
+      <w:r>
+        <w:t xml:space="preserve"> </w:t>
+      </w:r>
+      <w:r>
+        <w:t>{</w:t>
+      </w:r>
     </w:p>
     <w:p>
       <w:pPr>
@@ -3895,40 +3960,25 @@
       </w:pPr>
       <w:r>
         <w:tab/>
-        <w:t>} else if (</w:t>
-      </w:r>
-      <w:proofErr w:type="spellStart"/>
-      <w:r>
-        <w:t>db</w:t>
-      </w:r>
-      <w:proofErr w:type="spellEnd"/>
-      <w:r>
-        <w:t xml:space="preserve"> does not exist</w:t>
-      </w:r>
-      <w:proofErr w:type="gramStart"/>
-      <w:r>
-        <w:t>){</w:t>
-      </w:r>
-      <w:proofErr w:type="gramEnd"/>
-    </w:p>
-    <w:p>
-      <w:pPr>
-        <w:ind w:left="2160"/>
-      </w:pPr>
-      <w:r>
-        <w:tab/>
-      </w:r>
-      <w:r>
-        <w:tab/>
-        <w:t xml:space="preserve">Error </w:t>
-      </w:r>
-      <w:proofErr w:type="spellStart"/>
-      <w:r>
-        <w:t>db</w:t>
-      </w:r>
-      <w:proofErr w:type="spellEnd"/>
-      <w:r>
-        <w:t xml:space="preserve"> does not exist;</w:t>
+        <w:t>} else if (db does not exist)</w:t>
+      </w:r>
+      <w:r>
+        <w:t xml:space="preserve"> </w:t>
+      </w:r>
+      <w:r>
+        <w:t>{</w:t>
+      </w:r>
+    </w:p>
+    <w:p>
+      <w:pPr>
+        <w:ind w:left="2160"/>
+      </w:pPr>
+      <w:r>
+        <w:tab/>
+      </w:r>
+      <w:r>
+        <w:tab/>
+        <w:t>Error db does not exist;</w:t>
       </w:r>
     </w:p>
     <w:p>
@@ -3961,23 +4011,7 @@
       </w:r>
       <w:r>
         <w:tab/>
-        <w:t xml:space="preserve">Error </w:t>
-      </w:r>
-      <w:proofErr w:type="gramStart"/>
-      <w:r>
-        <w:t>Cannot</w:t>
-      </w:r>
-      <w:proofErr w:type="gramEnd"/>
-      <w:r>
-        <w:t xml:space="preserve"> connect to </w:t>
-      </w:r>
-      <w:proofErr w:type="spellStart"/>
-      <w:r>
-        <w:t>db</w:t>
-      </w:r>
-      <w:proofErr w:type="spellEnd"/>
-      <w:r>
-        <w:t>;</w:t>
+        <w:t>Error Cannot connect to db;</w:t>
       </w:r>
     </w:p>
     <w:p>
@@ -4002,11 +4036,6 @@
       </w:r>
     </w:p>
     <w:p>
-      <w:pPr>
-        <w:ind w:left="2160"/>
-      </w:pPr>
-    </w:p>
-    <w:p>
       <w:r>
         <w:tab/>
       </w:r>
@@ -4020,6 +4049,11 @@
         <w:tab/>
         <w:t>End HTML</w:t>
       </w:r>
+    </w:p>
+    <w:p>
+      <w:pPr>
+        <w:pStyle w:val="ListParagraph"/>
+      </w:pPr>
     </w:p>
     <w:p>
       <w:pPr>
@@ -4030,11 +4064,37 @@
         </w:numPr>
       </w:pPr>
       <w:r>
+        <w:lastRenderedPageBreak/>
         <w:t>Suggested Purchases</w:t>
       </w:r>
     </w:p>
     <w:p>
       <w:pPr>
+        <w:pStyle w:val="ListParagraph"/>
+      </w:pPr>
+      <w:r>
+        <w:t>PHP</w:t>
+      </w:r>
+    </w:p>
+    <w:p>
+      <w:pPr>
+        <w:pStyle w:val="ListParagraph"/>
+      </w:pPr>
+      <w:r>
+        <w:tab/>
+        <w:t>Redirect if not logged in</w:t>
+      </w:r>
+    </w:p>
+    <w:p>
+      <w:pPr>
+        <w:pStyle w:val="ListParagraph"/>
+      </w:pPr>
+      <w:r>
+        <w:t>End PHP</w:t>
+      </w:r>
+    </w:p>
+    <w:p>
+      <w:pPr>
         <w:ind w:left="720"/>
       </w:pPr>
       <w:r>
@@ -4059,13 +4119,14 @@
       </w:r>
       <w:r>
         <w:tab/>
-        <w:t xml:space="preserve">Title Suggested Purchases </w:t>
-      </w:r>
-      <w:proofErr w:type="spellStart"/>
-      <w:r>
-        <w:t>EndTitle</w:t>
-      </w:r>
-      <w:proofErr w:type="spellEnd"/>
+        <w:t>Title Suggested Purchases End</w:t>
+      </w:r>
+      <w:r>
+        <w:t xml:space="preserve"> </w:t>
+      </w:r>
+      <w:r>
+        <w:t>Title</w:t>
+      </w:r>
     </w:p>
     <w:p>
       <w:pPr>
@@ -4143,86 +4204,77 @@
       </w:pPr>
       <w:r>
         <w:tab/>
-        <w:t>If (</w:t>
-      </w:r>
-      <w:proofErr w:type="spellStart"/>
-      <w:r>
-        <w:t>db</w:t>
-      </w:r>
-      <w:proofErr w:type="spellEnd"/>
-      <w:r>
-        <w:t xml:space="preserve"> exists</w:t>
-      </w:r>
-      <w:proofErr w:type="gramStart"/>
-      <w:r>
-        <w:t>){</w:t>
-      </w:r>
-      <w:proofErr w:type="gramEnd"/>
-    </w:p>
-    <w:p>
-      <w:pPr>
-        <w:ind w:left="2160"/>
-      </w:pPr>
-      <w:r>
-        <w:tab/>
-      </w:r>
-      <w:r>
-        <w:tab/>
-        <w:t xml:space="preserve">If (user == user in </w:t>
-      </w:r>
-      <w:proofErr w:type="spellStart"/>
-      <w:r>
-        <w:t>db</w:t>
-      </w:r>
-      <w:proofErr w:type="spellEnd"/>
-      <w:proofErr w:type="gramStart"/>
-      <w:r>
-        <w:t>){</w:t>
-      </w:r>
-      <w:proofErr w:type="gramEnd"/>
-    </w:p>
-    <w:p>
-      <w:pPr>
-        <w:ind w:left="2160"/>
-      </w:pPr>
-      <w:r>
-        <w:tab/>
-      </w:r>
-      <w:r>
-        <w:tab/>
-      </w:r>
-      <w:r>
-        <w:tab/>
-        <w:t>If (user has purchases</w:t>
-      </w:r>
-      <w:proofErr w:type="gramStart"/>
-      <w:r>
-        <w:t>){</w:t>
-      </w:r>
-      <w:proofErr w:type="gramEnd"/>
-    </w:p>
-    <w:p>
-      <w:pPr>
-        <w:ind w:left="2160"/>
-      </w:pPr>
-      <w:r>
-        <w:tab/>
-      </w:r>
-      <w:r>
-        <w:tab/>
-      </w:r>
-      <w:r>
-        <w:tab/>
-      </w:r>
-      <w:r>
-        <w:tab/>
-        <w:t>If (purchase expiring</w:t>
-      </w:r>
-      <w:proofErr w:type="gramStart"/>
-      <w:r>
-        <w:t>){</w:t>
-      </w:r>
-      <w:proofErr w:type="gramEnd"/>
+        <w:t>If (db exists)</w:t>
+      </w:r>
+      <w:r>
+        <w:t xml:space="preserve"> </w:t>
+      </w:r>
+      <w:r>
+        <w:t>{</w:t>
+      </w:r>
+    </w:p>
+    <w:p>
+      <w:pPr>
+        <w:ind w:left="2160"/>
+      </w:pPr>
+      <w:r>
+        <w:tab/>
+      </w:r>
+      <w:r>
+        <w:tab/>
+        <w:t>If (user == user in db)</w:t>
+      </w:r>
+      <w:r>
+        <w:t xml:space="preserve"> </w:t>
+      </w:r>
+      <w:r>
+        <w:t>{</w:t>
+      </w:r>
+    </w:p>
+    <w:p>
+      <w:pPr>
+        <w:ind w:left="2160"/>
+      </w:pPr>
+      <w:r>
+        <w:tab/>
+      </w:r>
+      <w:r>
+        <w:tab/>
+      </w:r>
+      <w:r>
+        <w:tab/>
+        <w:t>If (user has purchases)</w:t>
+      </w:r>
+      <w:r>
+        <w:t xml:space="preserve"> </w:t>
+      </w:r>
+      <w:r>
+        <w:t>{</w:t>
+      </w:r>
+    </w:p>
+    <w:p>
+      <w:pPr>
+        <w:ind w:left="2160"/>
+      </w:pPr>
+      <w:r>
+        <w:tab/>
+      </w:r>
+      <w:r>
+        <w:tab/>
+      </w:r>
+      <w:r>
+        <w:tab/>
+      </w:r>
+      <w:r>
+        <w:tab/>
+        <w:t>If (purchase expiring)</w:t>
+      </w:r>
+      <w:r>
+        <w:t xml:space="preserve"> </w:t>
+      </w:r>
+      <w:r>
+        <w:t>{</w:t>
+      </w:r>
     </w:p>
     <w:p>
       <w:pPr>
@@ -4278,13 +4330,14 @@
       </w:r>
       <w:r>
         <w:tab/>
-        <w:t>If (product == another product type</w:t>
-      </w:r>
-      <w:proofErr w:type="gramStart"/>
-      <w:r>
-        <w:t>){</w:t>
-      </w:r>
-      <w:proofErr w:type="gramEnd"/>
+        <w:t>If (product == another product type)</w:t>
+      </w:r>
+      <w:r>
+        <w:t xml:space="preserve"> </w:t>
+      </w:r>
+      <w:r>
+        <w:t>{</w:t>
+      </w:r>
     </w:p>
     <w:p>
       <w:pPr>
@@ -4345,7 +4398,6 @@
         <w:ind w:left="2160"/>
       </w:pPr>
       <w:r>
-        <w:lastRenderedPageBreak/>
         <w:tab/>
       </w:r>
       <w:r>
@@ -4419,40 +4471,25 @@
       </w:pPr>
       <w:r>
         <w:tab/>
-        <w:t>} else if (</w:t>
-      </w:r>
-      <w:proofErr w:type="spellStart"/>
-      <w:r>
-        <w:t>db</w:t>
-      </w:r>
-      <w:proofErr w:type="spellEnd"/>
-      <w:r>
-        <w:t xml:space="preserve"> does not exist</w:t>
-      </w:r>
-      <w:proofErr w:type="gramStart"/>
-      <w:r>
-        <w:t>){</w:t>
-      </w:r>
-      <w:proofErr w:type="gramEnd"/>
-    </w:p>
-    <w:p>
-      <w:pPr>
-        <w:ind w:left="2160"/>
-      </w:pPr>
-      <w:r>
-        <w:tab/>
-      </w:r>
-      <w:r>
-        <w:tab/>
-        <w:t xml:space="preserve">Error </w:t>
-      </w:r>
-      <w:proofErr w:type="spellStart"/>
-      <w:r>
-        <w:t>db</w:t>
-      </w:r>
-      <w:proofErr w:type="spellEnd"/>
-      <w:r>
-        <w:t xml:space="preserve"> does not exist;</w:t>
+        <w:t>} else if (db does not exist)</w:t>
+      </w:r>
+      <w:r>
+        <w:t xml:space="preserve"> </w:t>
+      </w:r>
+      <w:r>
+        <w:t>{</w:t>
+      </w:r>
+    </w:p>
+    <w:p>
+      <w:pPr>
+        <w:ind w:left="2160"/>
+      </w:pPr>
+      <w:r>
+        <w:tab/>
+      </w:r>
+      <w:r>
+        <w:tab/>
+        <w:t>Error db does not exist;</w:t>
       </w:r>
     </w:p>
     <w:p>
@@ -4485,23 +4522,7 @@
       </w:r>
       <w:r>
         <w:tab/>
-        <w:t xml:space="preserve">Error </w:t>
-      </w:r>
-      <w:proofErr w:type="gramStart"/>
-      <w:r>
-        <w:t>Cannot</w:t>
-      </w:r>
-      <w:proofErr w:type="gramEnd"/>
-      <w:r>
-        <w:t xml:space="preserve"> connect to </w:t>
-      </w:r>
-      <w:proofErr w:type="spellStart"/>
-      <w:r>
-        <w:t>db</w:t>
-      </w:r>
-      <w:proofErr w:type="spellEnd"/>
-      <w:r>
-        <w:t>;</w:t>
+        <w:t>Error Cannot connect to db;</w:t>
       </w:r>
     </w:p>
     <w:p>
@@ -4526,11 +4547,6 @@
       </w:r>
     </w:p>
     <w:p>
-      <w:pPr>
-        <w:ind w:left="2160"/>
-      </w:pPr>
-    </w:p>
-    <w:p>
       <w:r>
         <w:tab/>
       </w:r>
@@ -4544,6 +4560,11 @@
         <w:tab/>
         <w:t>End HTML</w:t>
       </w:r>
+    </w:p>
+    <w:p>
+      <w:pPr>
+        <w:pStyle w:val="ListParagraph"/>
+      </w:pPr>
     </w:p>
     <w:p>
       <w:pPr>
@@ -4559,6 +4580,31 @@
     </w:p>
     <w:p>
       <w:pPr>
+        <w:pStyle w:val="ListParagraph"/>
+      </w:pPr>
+      <w:r>
+        <w:t>PHP</w:t>
+      </w:r>
+    </w:p>
+    <w:p>
+      <w:pPr>
+        <w:pStyle w:val="ListParagraph"/>
+      </w:pPr>
+      <w:r>
+        <w:tab/>
+        <w:t>Redirect if not logged in</w:t>
+      </w:r>
+    </w:p>
+    <w:p>
+      <w:pPr>
+        <w:pStyle w:val="ListParagraph"/>
+      </w:pPr>
+      <w:r>
+        <w:t>End PHP</w:t>
+      </w:r>
+    </w:p>
+    <w:p>
+      <w:pPr>
         <w:ind w:left="720"/>
       </w:pPr>
       <w:r>
@@ -4570,6 +4616,7 @@
         <w:ind w:left="720"/>
       </w:pPr>
       <w:r>
+        <w:lastRenderedPageBreak/>
         <w:tab/>
         <w:t>Head</w:t>
       </w:r>
@@ -4589,13 +4636,14 @@
         <w:t>Popular Items</w:t>
       </w:r>
       <w:r>
+        <w:t xml:space="preserve"> End</w:t>
+      </w:r>
+      <w:r>
         <w:t xml:space="preserve"> </w:t>
       </w:r>
-      <w:proofErr w:type="spellStart"/>
-      <w:r>
-        <w:t>EndTitle</w:t>
-      </w:r>
-      <w:proofErr w:type="spellEnd"/>
+      <w:r>
+        <w:t>Title</w:t>
+      </w:r>
     </w:p>
     <w:p>
       <w:pPr>
@@ -4673,48 +4721,34 @@
       </w:pPr>
       <w:r>
         <w:tab/>
-        <w:t>If (</w:t>
-      </w:r>
-      <w:proofErr w:type="spellStart"/>
-      <w:r>
-        <w:t>db</w:t>
-      </w:r>
-      <w:proofErr w:type="spellEnd"/>
-      <w:r>
-        <w:t xml:space="preserve"> exists</w:t>
-      </w:r>
-      <w:proofErr w:type="gramStart"/>
-      <w:r>
-        <w:t>){</w:t>
-      </w:r>
-      <w:proofErr w:type="gramEnd"/>
-    </w:p>
-    <w:p>
-      <w:pPr>
-        <w:ind w:left="2160"/>
-      </w:pPr>
-      <w:r>
-        <w:tab/>
-      </w:r>
-      <w:r>
-        <w:tab/>
-      </w:r>
-      <w:r>
-        <w:t xml:space="preserve">If (items in </w:t>
-      </w:r>
-      <w:proofErr w:type="spellStart"/>
-      <w:r>
-        <w:t>db</w:t>
-      </w:r>
-      <w:proofErr w:type="spellEnd"/>
-      <w:r>
-        <w:t xml:space="preserve"> == top 10 items</w:t>
-      </w:r>
-      <w:proofErr w:type="gramStart"/>
-      <w:r>
-        <w:t>){</w:t>
-      </w:r>
-      <w:proofErr w:type="gramEnd"/>
+        <w:t>If (db exists)</w:t>
+      </w:r>
+      <w:r>
+        <w:t xml:space="preserve"> </w:t>
+      </w:r>
+      <w:r>
+        <w:t>{</w:t>
+      </w:r>
+    </w:p>
+    <w:p>
+      <w:pPr>
+        <w:ind w:left="2160"/>
+      </w:pPr>
+      <w:r>
+        <w:tab/>
+      </w:r>
+      <w:r>
+        <w:tab/>
+      </w:r>
+      <w:r>
+        <w:t>If (items in db == top 10 items)</w:t>
+      </w:r>
+      <w:r>
+        <w:t xml:space="preserve"> </w:t>
+      </w:r>
+      <w:r>
+        <w:t>{</w:t>
+      </w:r>
     </w:p>
     <w:p>
       <w:pPr>
@@ -4742,40 +4776,25 @@
       </w:pPr>
       <w:r>
         <w:tab/>
-        <w:t>} else if (</w:t>
-      </w:r>
-      <w:proofErr w:type="spellStart"/>
-      <w:r>
-        <w:t>db</w:t>
-      </w:r>
-      <w:proofErr w:type="spellEnd"/>
-      <w:r>
-        <w:t xml:space="preserve"> does not exist</w:t>
-      </w:r>
-      <w:proofErr w:type="gramStart"/>
-      <w:r>
-        <w:t>){</w:t>
-      </w:r>
-      <w:proofErr w:type="gramEnd"/>
-    </w:p>
-    <w:p>
-      <w:pPr>
-        <w:ind w:left="2160"/>
-      </w:pPr>
-      <w:r>
-        <w:tab/>
-      </w:r>
-      <w:r>
-        <w:tab/>
-        <w:t xml:space="preserve">Error </w:t>
-      </w:r>
-      <w:proofErr w:type="spellStart"/>
-      <w:r>
-        <w:t>db</w:t>
-      </w:r>
-      <w:proofErr w:type="spellEnd"/>
-      <w:r>
-        <w:t xml:space="preserve"> does not exist;</w:t>
+        <w:t>} else if (db does not exist)</w:t>
+      </w:r>
+      <w:r>
+        <w:t xml:space="preserve"> </w:t>
+      </w:r>
+      <w:r>
+        <w:t>{</w:t>
+      </w:r>
+    </w:p>
+    <w:p>
+      <w:pPr>
+        <w:ind w:left="2160"/>
+      </w:pPr>
+      <w:r>
+        <w:tab/>
+      </w:r>
+      <w:r>
+        <w:tab/>
+        <w:t>Error db does not exist;</w:t>
       </w:r>
     </w:p>
     <w:p>
@@ -4808,23 +4827,7 @@
       </w:r>
       <w:r>
         <w:tab/>
-        <w:t xml:space="preserve">Error </w:t>
-      </w:r>
-      <w:proofErr w:type="gramStart"/>
-      <w:r>
-        <w:t>Cannot</w:t>
-      </w:r>
-      <w:proofErr w:type="gramEnd"/>
-      <w:r>
-        <w:t xml:space="preserve"> connect to </w:t>
-      </w:r>
-      <w:proofErr w:type="spellStart"/>
-      <w:r>
-        <w:t>db</w:t>
-      </w:r>
-      <w:proofErr w:type="spellEnd"/>
-      <w:r>
-        <w:t>;</w:t>
+        <w:t>Error Cannot connect to db;</w:t>
       </w:r>
     </w:p>
     <w:p>
@@ -4847,11 +4850,6 @@
         <w:tab/>
         <w:t>End PHP</w:t>
       </w:r>
-    </w:p>
-    <w:p>
-      <w:pPr>
-        <w:ind w:left="2160"/>
-      </w:pPr>
     </w:p>
     <w:p>
       <w:r>
@@ -4898,9 +4896,9 @@
     </w:p>
     <w:p/>
     <w:sectPr>
-      <w:headerReference w:type="default" r:id="rId9"/>
-      <w:footerReference w:type="default" r:id="rId10"/>
-      <w:headerReference w:type="first" r:id="rId11"/>
+      <w:headerReference w:type="default" r:id="rId8"/>
+      <w:footerReference w:type="default" r:id="rId9"/>
+      <w:headerReference w:type="first" r:id="rId10"/>
       <w:pgSz w:w="12240" w:h="15840"/>
       <w:pgMar w:top="1440" w:right="1440" w:bottom="1440" w:left="1440" w:header="720" w:footer="720" w:gutter="0"/>
       <w:cols w:space="720"/>
@@ -4913,7 +4911,7 @@
 </file>
 
 <file path=word/endnotes.xml><?xml version="1.0" encoding="utf-8"?>
-<w:endnotes xmlns:wpc="http://schemas.microsoft.com/office/word/2010/wordprocessingCanvas" xmlns:mc="http://schemas.openxmlformats.org/markup-compatibility/2006" xmlns:o="urn:schemas-microsoft-com:office:office" xmlns:r="http://schemas.openxmlformats.org/officeDocument/2006/relationships" xmlns:m="http://schemas.openxmlformats.org/officeDocument/2006/math" xmlns:v="urn:schemas-microsoft-com:vml" xmlns:wp14="http://schemas.microsoft.com/office/word/2010/wordprocessingDrawing" xmlns:wp="http://schemas.openxmlformats.org/drawingml/2006/wordprocessingDrawing" xmlns:w10="urn:schemas-microsoft-com:office:word" xmlns:w="http://schemas.openxmlformats.org/wordprocessingml/2006/main" xmlns:w14="http://schemas.microsoft.com/office/word/2010/wordml" xmlns:wpg="http://schemas.microsoft.com/office/word/2010/wordprocessingGroup" xmlns:wpi="http://schemas.microsoft.com/office/word/2010/wordprocessingInk" xmlns:wne="http://schemas.microsoft.com/office/word/2006/wordml" xmlns:wps="http://schemas.microsoft.com/office/word/2010/wordprocessingShape" mc:Ignorable="w14 wp14">
+<w:endnotes xmlns:wpc="http://schemas.microsoft.com/office/word/2010/wordprocessingCanvas" xmlns:cx="http://schemas.microsoft.com/office/drawing/2014/chartex" xmlns:cx1="http://schemas.microsoft.com/office/drawing/2015/9/8/chartex" xmlns:cx2="http://schemas.microsoft.com/office/drawing/2015/10/21/chartex" xmlns:cx3="http://schemas.microsoft.com/office/drawing/2016/5/9/chartex" xmlns:cx4="http://schemas.microsoft.com/office/drawing/2016/5/10/chartex" xmlns:cx5="http://schemas.microsoft.com/office/drawing/2016/5/11/chartex" xmlns:cx6="http://schemas.microsoft.com/office/drawing/2016/5/12/chartex" xmlns:cx7="http://schemas.microsoft.com/office/drawing/2016/5/13/chartex" xmlns:cx8="http://schemas.microsoft.com/office/drawing/2016/5/14/chartex" xmlns:mc="http://schemas.openxmlformats.org/markup-compatibility/2006" xmlns:aink="http://schemas.microsoft.com/office/drawing/2016/ink" xmlns:o="urn:schemas-microsoft-com:office:office" xmlns:r="http://schemas.openxmlformats.org/officeDocument/2006/relationships" xmlns:m="http://schemas.openxmlformats.org/officeDocument/2006/math" xmlns:v="urn:schemas-microsoft-com:vml" xmlns:wp14="http://schemas.microsoft.com/office/word/2010/wordprocessingDrawing" xmlns:wp="http://schemas.openxmlformats.org/drawingml/2006/wordprocessingDrawing" xmlns:w10="urn:schemas-microsoft-com:office:word" xmlns:w="http://schemas.openxmlformats.org/wordprocessingml/2006/main" xmlns:w14="http://schemas.microsoft.com/office/word/2010/wordml" xmlns:w15="http://schemas.microsoft.com/office/word/2012/wordml" xmlns:w16se="http://schemas.microsoft.com/office/word/2015/wordml/symex" xmlns:wpg="http://schemas.microsoft.com/office/word/2010/wordprocessingGroup" xmlns:wpi="http://schemas.microsoft.com/office/word/2010/wordprocessingInk" xmlns:wne="http://schemas.microsoft.com/office/word/2006/wordml" xmlns:wps="http://schemas.microsoft.com/office/word/2010/wordprocessingShape" mc:Ignorable="w14 w15 w16se wp14">
   <w:endnote w:type="separator" w:id="-1">
     <w:p>
       <w:r>
@@ -4932,7 +4930,7 @@
 </file>
 
 <file path=word/footer1.xml><?xml version="1.0" encoding="utf-8"?>
-<w:ftr xmlns:wpc="http://schemas.microsoft.com/office/word/2010/wordprocessingCanvas" xmlns:mc="http://schemas.openxmlformats.org/markup-compatibility/2006" xmlns:o="urn:schemas-microsoft-com:office:office" xmlns:r="http://schemas.openxmlformats.org/officeDocument/2006/relationships" xmlns:m="http://schemas.openxmlformats.org/officeDocument/2006/math" xmlns:v="urn:schemas-microsoft-com:vml" xmlns:wp14="http://schemas.microsoft.com/office/word/2010/wordprocessingDrawing" xmlns:wp="http://schemas.openxmlformats.org/drawingml/2006/wordprocessingDrawing" xmlns:w10="urn:schemas-microsoft-com:office:word" xmlns:w="http://schemas.openxmlformats.org/wordprocessingml/2006/main" xmlns:w14="http://schemas.microsoft.com/office/word/2010/wordml" xmlns:wpg="http://schemas.microsoft.com/office/word/2010/wordprocessingGroup" xmlns:wpi="http://schemas.microsoft.com/office/word/2010/wordprocessingInk" xmlns:wne="http://schemas.microsoft.com/office/word/2006/wordml" xmlns:wps="http://schemas.microsoft.com/office/word/2010/wordprocessingShape" mc:Ignorable="w14 wp14">
+<w:ftr xmlns:wpc="http://schemas.microsoft.com/office/word/2010/wordprocessingCanvas" xmlns:cx="http://schemas.microsoft.com/office/drawing/2014/chartex" xmlns:cx1="http://schemas.microsoft.com/office/drawing/2015/9/8/chartex" xmlns:cx2="http://schemas.microsoft.com/office/drawing/2015/10/21/chartex" xmlns:cx3="http://schemas.microsoft.com/office/drawing/2016/5/9/chartex" xmlns:cx4="http://schemas.microsoft.com/office/drawing/2016/5/10/chartex" xmlns:cx5="http://schemas.microsoft.com/office/drawing/2016/5/11/chartex" xmlns:cx6="http://schemas.microsoft.com/office/drawing/2016/5/12/chartex" xmlns:cx7="http://schemas.microsoft.com/office/drawing/2016/5/13/chartex" xmlns:cx8="http://schemas.microsoft.com/office/drawing/2016/5/14/chartex" xmlns:mc="http://schemas.openxmlformats.org/markup-compatibility/2006" xmlns:aink="http://schemas.microsoft.com/office/drawing/2016/ink" xmlns:o="urn:schemas-microsoft-com:office:office" xmlns:r="http://schemas.openxmlformats.org/officeDocument/2006/relationships" xmlns:m="http://schemas.openxmlformats.org/officeDocument/2006/math" xmlns:v="urn:schemas-microsoft-com:vml" xmlns:wp14="http://schemas.microsoft.com/office/word/2010/wordprocessingDrawing" xmlns:wp="http://schemas.openxmlformats.org/drawingml/2006/wordprocessingDrawing" xmlns:w10="urn:schemas-microsoft-com:office:word" xmlns:w="http://schemas.openxmlformats.org/wordprocessingml/2006/main" xmlns:w14="http://schemas.microsoft.com/office/word/2010/wordml" xmlns:w15="http://schemas.microsoft.com/office/word/2012/wordml" xmlns:w16se="http://schemas.microsoft.com/office/word/2015/wordml/symex" xmlns:wpg="http://schemas.microsoft.com/office/word/2010/wordprocessingGroup" xmlns:wpi="http://schemas.microsoft.com/office/word/2010/wordprocessingInk" xmlns:wne="http://schemas.microsoft.com/office/word/2006/wordml" xmlns:wps="http://schemas.microsoft.com/office/word/2010/wordprocessingShape" mc:Ignorable="w14 w15 w16se wp14">
   <w:p>
     <w:pPr>
       <w:pStyle w:val="Footer"/>
@@ -4998,7 +4996,7 @@
                             <w:rPr>
                               <w:noProof/>
                             </w:rPr>
-                            <w:t>2</w:t>
+                            <w:t>9</w:t>
                           </w:r>
                           <w:r>
                             <w:fldChar w:fldCharType="end"/>
@@ -5045,7 +5043,7 @@
                       <w:rPr>
                         <w:noProof/>
                       </w:rPr>
-                      <w:t>2</w:t>
+                      <w:t>9</w:t>
                     </w:r>
                     <w:r>
                       <w:fldChar w:fldCharType="end"/>
@@ -5064,7 +5062,7 @@
 </file>
 
 <file path=word/footnotes.xml><?xml version="1.0" encoding="utf-8"?>
-<w:footnotes xmlns:wpc="http://schemas.microsoft.com/office/word/2010/wordprocessingCanvas" xmlns:mc="http://schemas.openxmlformats.org/markup-compatibility/2006" xmlns:o="urn:schemas-microsoft-com:office:office" xmlns:r="http://schemas.openxmlformats.org/officeDocument/2006/relationships" xmlns:m="http://schemas.openxmlformats.org/officeDocument/2006/math" xmlns:v="urn:schemas-microsoft-com:vml" xmlns:wp14="http://schemas.microsoft.com/office/word/2010/wordprocessingDrawing" xmlns:wp="http://schemas.openxmlformats.org/drawingml/2006/wordprocessingDrawing" xmlns:w10="urn:schemas-microsoft-com:office:word" xmlns:w="http://schemas.openxmlformats.org/wordprocessingml/2006/main" xmlns:w14="http://schemas.microsoft.com/office/word/2010/wordml" xmlns:wpg="http://schemas.microsoft.com/office/word/2010/wordprocessingGroup" xmlns:wpi="http://schemas.microsoft.com/office/word/2010/wordprocessingInk" xmlns:wne="http://schemas.microsoft.com/office/word/2006/wordml" xmlns:wps="http://schemas.microsoft.com/office/word/2010/wordprocessingShape" mc:Ignorable="w14 wp14">
+<w:footnotes xmlns:wpc="http://schemas.microsoft.com/office/word/2010/wordprocessingCanvas" xmlns:cx="http://schemas.microsoft.com/office/drawing/2014/chartex" xmlns:cx1="http://schemas.microsoft.com/office/drawing/2015/9/8/chartex" xmlns:cx2="http://schemas.microsoft.com/office/drawing/2015/10/21/chartex" xmlns:cx3="http://schemas.microsoft.com/office/drawing/2016/5/9/chartex" xmlns:cx4="http://schemas.microsoft.com/office/drawing/2016/5/10/chartex" xmlns:cx5="http://schemas.microsoft.com/office/drawing/2016/5/11/chartex" xmlns:cx6="http://schemas.microsoft.com/office/drawing/2016/5/12/chartex" xmlns:cx7="http://schemas.microsoft.com/office/drawing/2016/5/13/chartex" xmlns:cx8="http://schemas.microsoft.com/office/drawing/2016/5/14/chartex" xmlns:mc="http://schemas.openxmlformats.org/markup-compatibility/2006" xmlns:aink="http://schemas.microsoft.com/office/drawing/2016/ink" xmlns:o="urn:schemas-microsoft-com:office:office" xmlns:r="http://schemas.openxmlformats.org/officeDocument/2006/relationships" xmlns:m="http://schemas.openxmlformats.org/officeDocument/2006/math" xmlns:v="urn:schemas-microsoft-com:vml" xmlns:wp14="http://schemas.microsoft.com/office/word/2010/wordprocessingDrawing" xmlns:wp="http://schemas.openxmlformats.org/drawingml/2006/wordprocessingDrawing" xmlns:w10="urn:schemas-microsoft-com:office:word" xmlns:w="http://schemas.openxmlformats.org/wordprocessingml/2006/main" xmlns:w14="http://schemas.microsoft.com/office/word/2010/wordml" xmlns:w15="http://schemas.microsoft.com/office/word/2012/wordml" xmlns:w16se="http://schemas.microsoft.com/office/word/2015/wordml/symex" xmlns:wpg="http://schemas.microsoft.com/office/word/2010/wordprocessingGroup" xmlns:wpi="http://schemas.microsoft.com/office/word/2010/wordprocessingInk" xmlns:wne="http://schemas.microsoft.com/office/word/2006/wordml" xmlns:wps="http://schemas.microsoft.com/office/word/2010/wordprocessingShape" mc:Ignorable="w14 w15 w16se wp14">
   <w:footnote w:type="separator" w:id="-1">
     <w:p>
       <w:r>
@@ -5083,7 +5081,7 @@
 </file>
 
 <file path=word/header1.xml><?xml version="1.0" encoding="utf-8"?>
-<w:hdr xmlns:wpc="http://schemas.microsoft.com/office/word/2010/wordprocessingCanvas" xmlns:mc="http://schemas.openxmlformats.org/markup-compatibility/2006" xmlns:o="urn:schemas-microsoft-com:office:office" xmlns:r="http://schemas.openxmlformats.org/officeDocument/2006/relationships" xmlns:m="http://schemas.openxmlformats.org/officeDocument/2006/math" xmlns:v="urn:schemas-microsoft-com:vml" xmlns:wp14="http://schemas.microsoft.com/office/word/2010/wordprocessingDrawing" xmlns:wp="http://schemas.openxmlformats.org/drawingml/2006/wordprocessingDrawing" xmlns:w10="urn:schemas-microsoft-com:office:word" xmlns:w="http://schemas.openxmlformats.org/wordprocessingml/2006/main" xmlns:w14="http://schemas.microsoft.com/office/word/2010/wordml" xmlns:wpg="http://schemas.microsoft.com/office/word/2010/wordprocessingGroup" xmlns:wpi="http://schemas.microsoft.com/office/word/2010/wordprocessingInk" xmlns:wne="http://schemas.microsoft.com/office/word/2006/wordml" xmlns:wps="http://schemas.microsoft.com/office/word/2010/wordprocessingShape" mc:Ignorable="w14 wp14">
+<w:hdr xmlns:wpc="http://schemas.microsoft.com/office/word/2010/wordprocessingCanvas" xmlns:cx="http://schemas.microsoft.com/office/drawing/2014/chartex" xmlns:cx1="http://schemas.microsoft.com/office/drawing/2015/9/8/chartex" xmlns:cx2="http://schemas.microsoft.com/office/drawing/2015/10/21/chartex" xmlns:cx3="http://schemas.microsoft.com/office/drawing/2016/5/9/chartex" xmlns:cx4="http://schemas.microsoft.com/office/drawing/2016/5/10/chartex" xmlns:cx5="http://schemas.microsoft.com/office/drawing/2016/5/11/chartex" xmlns:cx6="http://schemas.microsoft.com/office/drawing/2016/5/12/chartex" xmlns:cx7="http://schemas.microsoft.com/office/drawing/2016/5/13/chartex" xmlns:cx8="http://schemas.microsoft.com/office/drawing/2016/5/14/chartex" xmlns:mc="http://schemas.openxmlformats.org/markup-compatibility/2006" xmlns:aink="http://schemas.microsoft.com/office/drawing/2016/ink" xmlns:o="urn:schemas-microsoft-com:office:office" xmlns:r="http://schemas.openxmlformats.org/officeDocument/2006/relationships" xmlns:m="http://schemas.openxmlformats.org/officeDocument/2006/math" xmlns:v="urn:schemas-microsoft-com:vml" xmlns:wp14="http://schemas.microsoft.com/office/word/2010/wordprocessingDrawing" xmlns:wp="http://schemas.openxmlformats.org/drawingml/2006/wordprocessingDrawing" xmlns:w10="urn:schemas-microsoft-com:office:word" xmlns:w="http://schemas.openxmlformats.org/wordprocessingml/2006/main" xmlns:w14="http://schemas.microsoft.com/office/word/2010/wordml" xmlns:w15="http://schemas.microsoft.com/office/word/2012/wordml" xmlns:w16se="http://schemas.microsoft.com/office/word/2015/wordml/symex" xmlns:wpg="http://schemas.microsoft.com/office/word/2010/wordprocessingGroup" xmlns:wpi="http://schemas.microsoft.com/office/word/2010/wordprocessingInk" xmlns:wne="http://schemas.microsoft.com/office/word/2006/wordml" xmlns:wps="http://schemas.microsoft.com/office/word/2010/wordprocessingShape" mc:Ignorable="w14 w15 w16se wp14">
   <w:p>
     <w:pPr>
       <w:pStyle w:val="Header"/>
@@ -5101,7 +5099,7 @@
 </file>
 
 <file path=word/header2.xml><?xml version="1.0" encoding="utf-8"?>
-<w:hdr xmlns:wpc="http://schemas.microsoft.com/office/word/2010/wordprocessingCanvas" xmlns:mc="http://schemas.openxmlformats.org/markup-compatibility/2006" xmlns:o="urn:schemas-microsoft-com:office:office" xmlns:r="http://schemas.openxmlformats.org/officeDocument/2006/relationships" xmlns:m="http://schemas.openxmlformats.org/officeDocument/2006/math" xmlns:v="urn:schemas-microsoft-com:vml" xmlns:wp14="http://schemas.microsoft.com/office/word/2010/wordprocessingDrawing" xmlns:wp="http://schemas.openxmlformats.org/drawingml/2006/wordprocessingDrawing" xmlns:w10="urn:schemas-microsoft-com:office:word" xmlns:w="http://schemas.openxmlformats.org/wordprocessingml/2006/main" xmlns:w14="http://schemas.microsoft.com/office/word/2010/wordml" xmlns:wpg="http://schemas.microsoft.com/office/word/2010/wordprocessingGroup" xmlns:wpi="http://schemas.microsoft.com/office/word/2010/wordprocessingInk" xmlns:wne="http://schemas.microsoft.com/office/word/2006/wordml" xmlns:wps="http://schemas.microsoft.com/office/word/2010/wordprocessingShape" mc:Ignorable="w14 wp14">
+<w:hdr xmlns:wpc="http://schemas.microsoft.com/office/word/2010/wordprocessingCanvas" xmlns:cx="http://schemas.microsoft.com/office/drawing/2014/chartex" xmlns:cx1="http://schemas.microsoft.com/office/drawing/2015/9/8/chartex" xmlns:cx2="http://schemas.microsoft.com/office/drawing/2015/10/21/chartex" xmlns:cx3="http://schemas.microsoft.com/office/drawing/2016/5/9/chartex" xmlns:cx4="http://schemas.microsoft.com/office/drawing/2016/5/10/chartex" xmlns:cx5="http://schemas.microsoft.com/office/drawing/2016/5/11/chartex" xmlns:cx6="http://schemas.microsoft.com/office/drawing/2016/5/12/chartex" xmlns:cx7="http://schemas.microsoft.com/office/drawing/2016/5/13/chartex" xmlns:cx8="http://schemas.microsoft.com/office/drawing/2016/5/14/chartex" xmlns:mc="http://schemas.openxmlformats.org/markup-compatibility/2006" xmlns:aink="http://schemas.microsoft.com/office/drawing/2016/ink" xmlns:o="urn:schemas-microsoft-com:office:office" xmlns:r="http://schemas.openxmlformats.org/officeDocument/2006/relationships" xmlns:m="http://schemas.openxmlformats.org/officeDocument/2006/math" xmlns:v="urn:schemas-microsoft-com:vml" xmlns:wp14="http://schemas.microsoft.com/office/word/2010/wordprocessingDrawing" xmlns:wp="http://schemas.openxmlformats.org/drawingml/2006/wordprocessingDrawing" xmlns:w10="urn:schemas-microsoft-com:office:word" xmlns:w="http://schemas.openxmlformats.org/wordprocessingml/2006/main" xmlns:w14="http://schemas.microsoft.com/office/word/2010/wordml" xmlns:w15="http://schemas.microsoft.com/office/word/2012/wordml" xmlns:w16se="http://schemas.microsoft.com/office/word/2015/wordml/symex" xmlns:wpg="http://schemas.microsoft.com/office/word/2010/wordprocessingGroup" xmlns:wpi="http://schemas.microsoft.com/office/word/2010/wordprocessingInk" xmlns:wne="http://schemas.microsoft.com/office/word/2006/wordml" xmlns:wps="http://schemas.microsoft.com/office/word/2010/wordprocessingShape" mc:Ignorable="w14 w15 w16se wp14">
   <w:p>
     <w:pPr>
       <w:pStyle w:val="Header"/>
@@ -5119,8 +5117,8 @@
 </file>
 
 <file path=word/numbering.xml><?xml version="1.0" encoding="utf-8"?>
-<w:numbering xmlns:wpc="http://schemas.microsoft.com/office/word/2010/wordprocessingCanvas" xmlns:mc="http://schemas.openxmlformats.org/markup-compatibility/2006" xmlns:o="urn:schemas-microsoft-com:office:office" xmlns:r="http://schemas.openxmlformats.org/officeDocument/2006/relationships" xmlns:m="http://schemas.openxmlformats.org/officeDocument/2006/math" xmlns:v="urn:schemas-microsoft-com:vml" xmlns:wp14="http://schemas.microsoft.com/office/word/2010/wordprocessingDrawing" xmlns:wp="http://schemas.openxmlformats.org/drawingml/2006/wordprocessingDrawing" xmlns:w10="urn:schemas-microsoft-com:office:word" xmlns:w="http://schemas.openxmlformats.org/wordprocessingml/2006/main" xmlns:w14="http://schemas.microsoft.com/office/word/2010/wordml" xmlns:wpg="http://schemas.microsoft.com/office/word/2010/wordprocessingGroup" xmlns:wpi="http://schemas.microsoft.com/office/word/2010/wordprocessingInk" xmlns:wne="http://schemas.microsoft.com/office/word/2006/wordml" xmlns:wps="http://schemas.microsoft.com/office/word/2010/wordprocessingShape" mc:Ignorable="w14 wp14">
-  <w:abstractNum w:abstractNumId="0">
+<w:numbering xmlns:wpc="http://schemas.microsoft.com/office/word/2010/wordprocessingCanvas" xmlns:cx="http://schemas.microsoft.com/office/drawing/2014/chartex" xmlns:cx1="http://schemas.microsoft.com/office/drawing/2015/9/8/chartex" xmlns:cx2="http://schemas.microsoft.com/office/drawing/2015/10/21/chartex" xmlns:cx3="http://schemas.microsoft.com/office/drawing/2016/5/9/chartex" xmlns:cx4="http://schemas.microsoft.com/office/drawing/2016/5/10/chartex" xmlns:cx5="http://schemas.microsoft.com/office/drawing/2016/5/11/chartex" xmlns:cx6="http://schemas.microsoft.com/office/drawing/2016/5/12/chartex" xmlns:cx7="http://schemas.microsoft.com/office/drawing/2016/5/13/chartex" xmlns:cx8="http://schemas.microsoft.com/office/drawing/2016/5/14/chartex" xmlns:mc="http://schemas.openxmlformats.org/markup-compatibility/2006" xmlns:aink="http://schemas.microsoft.com/office/drawing/2016/ink" xmlns:o="urn:schemas-microsoft-com:office:office" xmlns:r="http://schemas.openxmlformats.org/officeDocument/2006/relationships" xmlns:m="http://schemas.openxmlformats.org/officeDocument/2006/math" xmlns:v="urn:schemas-microsoft-com:vml" xmlns:wp14="http://schemas.microsoft.com/office/word/2010/wordprocessingDrawing" xmlns:wp="http://schemas.openxmlformats.org/drawingml/2006/wordprocessingDrawing" xmlns:w10="urn:schemas-microsoft-com:office:word" xmlns:w="http://schemas.openxmlformats.org/wordprocessingml/2006/main" xmlns:w14="http://schemas.microsoft.com/office/word/2010/wordml" xmlns:w15="http://schemas.microsoft.com/office/word/2012/wordml" xmlns:w16se="http://schemas.microsoft.com/office/word/2015/wordml/symex" xmlns:wpg="http://schemas.microsoft.com/office/word/2010/wordprocessingGroup" xmlns:wpi="http://schemas.microsoft.com/office/word/2010/wordprocessingInk" xmlns:wne="http://schemas.microsoft.com/office/word/2006/wordml" xmlns:wps="http://schemas.microsoft.com/office/word/2010/wordprocessingShape" mc:Ignorable="w14 w15 w16se wp14">
+  <w:abstractNum w:abstractNumId="0" w15:restartNumberingAfterBreak="0">
     <w:nsid w:val="07782958"/>
     <w:multiLevelType w:val="hybridMultilevel"/>
     <w:tmpl w:val="2BD852D8"/>
@@ -5233,7 +5231,7 @@
       </w:rPr>
     </w:lvl>
   </w:abstractNum>
-  <w:abstractNum w:abstractNumId="1">
+  <w:abstractNum w:abstractNumId="1" w15:restartNumberingAfterBreak="0">
     <w:nsid w:val="07F577E0"/>
     <w:multiLevelType w:val="multilevel"/>
     <w:tmpl w:val="49F82AF6"/>
@@ -5319,7 +5317,7 @@
       </w:pPr>
     </w:lvl>
   </w:abstractNum>
-  <w:abstractNum w:abstractNumId="2">
+  <w:abstractNum w:abstractNumId="2" w15:restartNumberingAfterBreak="0">
     <w:nsid w:val="20B4483F"/>
     <w:multiLevelType w:val="hybridMultilevel"/>
     <w:tmpl w:val="DDFC89D4"/>
@@ -5432,7 +5430,7 @@
       </w:rPr>
     </w:lvl>
   </w:abstractNum>
-  <w:abstractNum w:abstractNumId="3">
+  <w:abstractNum w:abstractNumId="3" w15:restartNumberingAfterBreak="0">
     <w:nsid w:val="218947EE"/>
     <w:multiLevelType w:val="hybridMultilevel"/>
     <w:tmpl w:val="C5A2931A"/>
@@ -5521,7 +5519,120 @@
       </w:pPr>
     </w:lvl>
   </w:abstractNum>
-  <w:abstractNum w:abstractNumId="4">
+  <w:abstractNum w:abstractNumId="4" w15:restartNumberingAfterBreak="0">
+    <w:nsid w:val="2B451F93"/>
+    <w:multiLevelType w:val="hybridMultilevel"/>
+    <w:tmpl w:val="F6C0B746"/>
+    <w:lvl w:ilvl="0" w:tplc="04090001">
+      <w:start w:val="1"/>
+      <w:numFmt w:val="bullet"/>
+      <w:lvlText w:val=""/>
+      <w:lvlJc w:val="left"/>
+      <w:pPr>
+        <w:ind w:left="720" w:hanging="360"/>
+      </w:pPr>
+      <w:rPr>
+        <w:rFonts w:ascii="Symbol" w:hAnsi="Symbol" w:hint="default"/>
+      </w:rPr>
+    </w:lvl>
+    <w:lvl w:ilvl="1" w:tplc="04090003" w:tentative="1">
+      <w:start w:val="1"/>
+      <w:numFmt w:val="bullet"/>
+      <w:lvlText w:val="o"/>
+      <w:lvlJc w:val="left"/>
+      <w:pPr>
+        <w:ind w:left="1440" w:hanging="360"/>
+      </w:pPr>
+      <w:rPr>
+        <w:rFonts w:ascii="Courier New" w:hAnsi="Courier New" w:cs="Courier New" w:hint="default"/>
+      </w:rPr>
+    </w:lvl>
+    <w:lvl w:ilvl="2" w:tplc="04090005" w:tentative="1">
+      <w:start w:val="1"/>
+      <w:numFmt w:val="bullet"/>
+      <w:lvlText w:val=""/>
+      <w:lvlJc w:val="left"/>
+      <w:pPr>
+        <w:ind w:left="2160" w:hanging="360"/>
+      </w:pPr>
+      <w:rPr>
+        <w:rFonts w:ascii="Wingdings" w:hAnsi="Wingdings" w:hint="default"/>
+      </w:rPr>
+    </w:lvl>
+    <w:lvl w:ilvl="3" w:tplc="04090001" w:tentative="1">
+      <w:start w:val="1"/>
+      <w:numFmt w:val="bullet"/>
+      <w:lvlText w:val=""/>
+      <w:lvlJc w:val="left"/>
+      <w:pPr>
+        <w:ind w:left="2880" w:hanging="360"/>
+      </w:pPr>
+      <w:rPr>
+        <w:rFonts w:ascii="Symbol" w:hAnsi="Symbol" w:hint="default"/>
+      </w:rPr>
+    </w:lvl>
+    <w:lvl w:ilvl="4" w:tplc="04090003" w:tentative="1">
+      <w:start w:val="1"/>
+      <w:numFmt w:val="bullet"/>
+      <w:lvlText w:val="o"/>
+      <w:lvlJc w:val="left"/>
+      <w:pPr>
+        <w:ind w:left="3600" w:hanging="360"/>
+      </w:pPr>
+      <w:rPr>
+        <w:rFonts w:ascii="Courier New" w:hAnsi="Courier New" w:cs="Courier New" w:hint="default"/>
+      </w:rPr>
+    </w:lvl>
+    <w:lvl w:ilvl="5" w:tplc="04090005" w:tentative="1">
+      <w:start w:val="1"/>
+      <w:numFmt w:val="bullet"/>
+      <w:lvlText w:val=""/>
+      <w:lvlJc w:val="left"/>
+      <w:pPr>
+        <w:ind w:left="4320" w:hanging="360"/>
+      </w:pPr>
+      <w:rPr>
+        <w:rFonts w:ascii="Wingdings" w:hAnsi="Wingdings" w:hint="default"/>
+      </w:rPr>
+    </w:lvl>
+    <w:lvl w:ilvl="6" w:tplc="04090001" w:tentative="1">
+      <w:start w:val="1"/>
+      <w:numFmt w:val="bullet"/>
+      <w:lvlText w:val=""/>
+      <w:lvlJc w:val="left"/>
+      <w:pPr>
+        <w:ind w:left="5040" w:hanging="360"/>
+      </w:pPr>
+      <w:rPr>
+        <w:rFonts w:ascii="Symbol" w:hAnsi="Symbol" w:hint="default"/>
+      </w:rPr>
+    </w:lvl>
+    <w:lvl w:ilvl="7" w:tplc="04090003" w:tentative="1">
+      <w:start w:val="1"/>
+      <w:numFmt w:val="bullet"/>
+      <w:lvlText w:val="o"/>
+      <w:lvlJc w:val="left"/>
+      <w:pPr>
+        <w:ind w:left="5760" w:hanging="360"/>
+      </w:pPr>
+      <w:rPr>
+        <w:rFonts w:ascii="Courier New" w:hAnsi="Courier New" w:cs="Courier New" w:hint="default"/>
+      </w:rPr>
+    </w:lvl>
+    <w:lvl w:ilvl="8" w:tplc="04090005" w:tentative="1">
+      <w:start w:val="1"/>
+      <w:numFmt w:val="bullet"/>
+      <w:lvlText w:val=""/>
+      <w:lvlJc w:val="left"/>
+      <w:pPr>
+        <w:ind w:left="6480" w:hanging="360"/>
+      </w:pPr>
+      <w:rPr>
+        <w:rFonts w:ascii="Wingdings" w:hAnsi="Wingdings" w:hint="default"/>
+      </w:rPr>
+    </w:lvl>
+  </w:abstractNum>
+  <w:abstractNum w:abstractNumId="5" w15:restartNumberingAfterBreak="0">
     <w:nsid w:val="2D3F7897"/>
     <w:multiLevelType w:val="multilevel"/>
     <w:tmpl w:val="1DDA7B90"/>
@@ -5631,7 +5742,7 @@
       </w:rPr>
     </w:lvl>
   </w:abstractNum>
-  <w:abstractNum w:abstractNumId="5">
+  <w:abstractNum w:abstractNumId="6" w15:restartNumberingAfterBreak="0">
     <w:nsid w:val="2EE11BDE"/>
     <w:multiLevelType w:val="hybridMultilevel"/>
     <w:tmpl w:val="9CB09B84"/>
@@ -5720,7 +5831,7 @@
       </w:pPr>
     </w:lvl>
   </w:abstractNum>
-  <w:abstractNum w:abstractNumId="6">
+  <w:abstractNum w:abstractNumId="7" w15:restartNumberingAfterBreak="0">
     <w:nsid w:val="2FC1457C"/>
     <w:multiLevelType w:val="hybridMultilevel"/>
     <w:tmpl w:val="C5A2931A"/>
@@ -5809,7 +5920,7 @@
       </w:pPr>
     </w:lvl>
   </w:abstractNum>
-  <w:abstractNum w:abstractNumId="7">
+  <w:abstractNum w:abstractNumId="8" w15:restartNumberingAfterBreak="0">
     <w:nsid w:val="3A494221"/>
     <w:multiLevelType w:val="hybridMultilevel"/>
     <w:tmpl w:val="D938C488"/>
@@ -5898,7 +6009,7 @@
       </w:pPr>
     </w:lvl>
   </w:abstractNum>
-  <w:abstractNum w:abstractNumId="8">
+  <w:abstractNum w:abstractNumId="9" w15:restartNumberingAfterBreak="0">
     <w:nsid w:val="3C4F6B29"/>
     <w:multiLevelType w:val="multilevel"/>
     <w:tmpl w:val="AC8014B2"/>
@@ -5984,7 +6095,7 @@
       </w:pPr>
     </w:lvl>
   </w:abstractNum>
-  <w:abstractNum w:abstractNumId="9">
+  <w:abstractNum w:abstractNumId="10" w15:restartNumberingAfterBreak="0">
     <w:nsid w:val="3DC6277F"/>
     <w:multiLevelType w:val="hybridMultilevel"/>
     <w:tmpl w:val="C5A2931A"/>
@@ -6073,7 +6184,7 @@
       </w:pPr>
     </w:lvl>
   </w:abstractNum>
-  <w:abstractNum w:abstractNumId="10">
+  <w:abstractNum w:abstractNumId="11" w15:restartNumberingAfterBreak="0">
     <w:nsid w:val="3E253F5D"/>
     <w:multiLevelType w:val="hybridMultilevel"/>
     <w:tmpl w:val="443C0C5A"/>
@@ -6162,7 +6273,7 @@
       </w:pPr>
     </w:lvl>
   </w:abstractNum>
-  <w:abstractNum w:abstractNumId="11">
+  <w:abstractNum w:abstractNumId="12" w15:restartNumberingAfterBreak="0">
     <w:nsid w:val="45120C57"/>
     <w:multiLevelType w:val="multilevel"/>
     <w:tmpl w:val="08CCCA16"/>
@@ -6257,7 +6368,7 @@
       </w:pPr>
     </w:lvl>
   </w:abstractNum>
-  <w:abstractNum w:abstractNumId="12">
+  <w:abstractNum w:abstractNumId="13" w15:restartNumberingAfterBreak="0">
     <w:nsid w:val="50FB6742"/>
     <w:multiLevelType w:val="hybridMultilevel"/>
     <w:tmpl w:val="1B6AF3E6"/>
@@ -6346,7 +6457,7 @@
       </w:pPr>
     </w:lvl>
   </w:abstractNum>
-  <w:abstractNum w:abstractNumId="13">
+  <w:abstractNum w:abstractNumId="14" w15:restartNumberingAfterBreak="0">
     <w:nsid w:val="514621C8"/>
     <w:multiLevelType w:val="multilevel"/>
     <w:tmpl w:val="75BC3A14"/>
@@ -6459,7 +6570,7 @@
       </w:rPr>
     </w:lvl>
   </w:abstractNum>
-  <w:abstractNum w:abstractNumId="14">
+  <w:abstractNum w:abstractNumId="15" w15:restartNumberingAfterBreak="0">
     <w:nsid w:val="595023CA"/>
     <w:multiLevelType w:val="hybridMultilevel"/>
     <w:tmpl w:val="C5A2931A"/>
@@ -6548,7 +6659,120 @@
       </w:pPr>
     </w:lvl>
   </w:abstractNum>
-  <w:abstractNum w:abstractNumId="15">
+  <w:abstractNum w:abstractNumId="16" w15:restartNumberingAfterBreak="0">
+    <w:nsid w:val="622861C7"/>
+    <w:multiLevelType w:val="hybridMultilevel"/>
+    <w:tmpl w:val="D360C78C"/>
+    <w:lvl w:ilvl="0" w:tplc="04090001">
+      <w:start w:val="1"/>
+      <w:numFmt w:val="bullet"/>
+      <w:lvlText w:val=""/>
+      <w:lvlJc w:val="left"/>
+      <w:pPr>
+        <w:ind w:left="1440" w:hanging="360"/>
+      </w:pPr>
+      <w:rPr>
+        <w:rFonts w:ascii="Symbol" w:hAnsi="Symbol" w:hint="default"/>
+      </w:rPr>
+    </w:lvl>
+    <w:lvl w:ilvl="1" w:tplc="04090003" w:tentative="1">
+      <w:start w:val="1"/>
+      <w:numFmt w:val="bullet"/>
+      <w:lvlText w:val="o"/>
+      <w:lvlJc w:val="left"/>
+      <w:pPr>
+        <w:ind w:left="2160" w:hanging="360"/>
+      </w:pPr>
+      <w:rPr>
+        <w:rFonts w:ascii="Courier New" w:hAnsi="Courier New" w:cs="Courier New" w:hint="default"/>
+      </w:rPr>
+    </w:lvl>
+    <w:lvl w:ilvl="2" w:tplc="04090005" w:tentative="1">
+      <w:start w:val="1"/>
+      <w:numFmt w:val="bullet"/>
+      <w:lvlText w:val=""/>
+      <w:lvlJc w:val="left"/>
+      <w:pPr>
+        <w:ind w:left="2880" w:hanging="360"/>
+      </w:pPr>
+      <w:rPr>
+        <w:rFonts w:ascii="Wingdings" w:hAnsi="Wingdings" w:hint="default"/>
+      </w:rPr>
+    </w:lvl>
+    <w:lvl w:ilvl="3" w:tplc="04090001" w:tentative="1">
+      <w:start w:val="1"/>
+      <w:numFmt w:val="bullet"/>
+      <w:lvlText w:val=""/>
+      <w:lvlJc w:val="left"/>
+      <w:pPr>
+        <w:ind w:left="3600" w:hanging="360"/>
+      </w:pPr>
+      <w:rPr>
+        <w:rFonts w:ascii="Symbol" w:hAnsi="Symbol" w:hint="default"/>
+      </w:rPr>
+    </w:lvl>
+    <w:lvl w:ilvl="4" w:tplc="04090003" w:tentative="1">
+      <w:start w:val="1"/>
+      <w:numFmt w:val="bullet"/>
+      <w:lvlText w:val="o"/>
+      <w:lvlJc w:val="left"/>
+      <w:pPr>
+        <w:ind w:left="4320" w:hanging="360"/>
+      </w:pPr>
+      <w:rPr>
+        <w:rFonts w:ascii="Courier New" w:hAnsi="Courier New" w:cs="Courier New" w:hint="default"/>
+      </w:rPr>
+    </w:lvl>
+    <w:lvl w:ilvl="5" w:tplc="04090005" w:tentative="1">
+      <w:start w:val="1"/>
+      <w:numFmt w:val="bullet"/>
+      <w:lvlText w:val=""/>
+      <w:lvlJc w:val="left"/>
+      <w:pPr>
+        <w:ind w:left="5040" w:hanging="360"/>
+      </w:pPr>
+      <w:rPr>
+        <w:rFonts w:ascii="Wingdings" w:hAnsi="Wingdings" w:hint="default"/>
+      </w:rPr>
+    </w:lvl>
+    <w:lvl w:ilvl="6" w:tplc="04090001" w:tentative="1">
+      <w:start w:val="1"/>
+      <w:numFmt w:val="bullet"/>
+      <w:lvlText w:val=""/>
+      <w:lvlJc w:val="left"/>
+      <w:pPr>
+        <w:ind w:left="5760" w:hanging="360"/>
+      </w:pPr>
+      <w:rPr>
+        <w:rFonts w:ascii="Symbol" w:hAnsi="Symbol" w:hint="default"/>
+      </w:rPr>
+    </w:lvl>
+    <w:lvl w:ilvl="7" w:tplc="04090003" w:tentative="1">
+      <w:start w:val="1"/>
+      <w:numFmt w:val="bullet"/>
+      <w:lvlText w:val="o"/>
+      <w:lvlJc w:val="left"/>
+      <w:pPr>
+        <w:ind w:left="6480" w:hanging="360"/>
+      </w:pPr>
+      <w:rPr>
+        <w:rFonts w:ascii="Courier New" w:hAnsi="Courier New" w:cs="Courier New" w:hint="default"/>
+      </w:rPr>
+    </w:lvl>
+    <w:lvl w:ilvl="8" w:tplc="04090005" w:tentative="1">
+      <w:start w:val="1"/>
+      <w:numFmt w:val="bullet"/>
+      <w:lvlText w:val=""/>
+      <w:lvlJc w:val="left"/>
+      <w:pPr>
+        <w:ind w:left="7200" w:hanging="360"/>
+      </w:pPr>
+      <w:rPr>
+        <w:rFonts w:ascii="Wingdings" w:hAnsi="Wingdings" w:hint="default"/>
+      </w:rPr>
+    </w:lvl>
+  </w:abstractNum>
+  <w:abstractNum w:abstractNumId="17" w15:restartNumberingAfterBreak="0">
     <w:nsid w:val="67045EE6"/>
     <w:multiLevelType w:val="hybridMultilevel"/>
     <w:tmpl w:val="C5A2931A"/>
@@ -6637,7 +6861,7 @@
       </w:pPr>
     </w:lvl>
   </w:abstractNum>
-  <w:abstractNum w:abstractNumId="16">
+  <w:abstractNum w:abstractNumId="18" w15:restartNumberingAfterBreak="0">
     <w:nsid w:val="688B61D3"/>
     <w:multiLevelType w:val="hybridMultilevel"/>
     <w:tmpl w:val="1FB00DC8"/>
@@ -6726,7 +6950,7 @@
       </w:pPr>
     </w:lvl>
   </w:abstractNum>
-  <w:abstractNum w:abstractNumId="17">
+  <w:abstractNum w:abstractNumId="19" w15:restartNumberingAfterBreak="0">
     <w:nsid w:val="691228B3"/>
     <w:multiLevelType w:val="hybridMultilevel"/>
     <w:tmpl w:val="5CD00650"/>
@@ -6815,7 +7039,7 @@
       </w:pPr>
     </w:lvl>
   </w:abstractNum>
-  <w:abstractNum w:abstractNumId="18">
+  <w:abstractNum w:abstractNumId="20" w15:restartNumberingAfterBreak="0">
     <w:nsid w:val="7AD92973"/>
     <w:multiLevelType w:val="hybridMultilevel"/>
     <w:tmpl w:val="B8A2C500"/>
@@ -6904,7 +7128,7 @@
       </w:pPr>
     </w:lvl>
   </w:abstractNum>
-  <w:abstractNum w:abstractNumId="19">
+  <w:abstractNum w:abstractNumId="21" w15:restartNumberingAfterBreak="0">
     <w:nsid w:val="7DCD06FC"/>
     <w:multiLevelType w:val="hybridMultilevel"/>
     <w:tmpl w:val="A74EEE30"/>
@@ -6997,67 +7221,73 @@
     <w:abstractNumId w:val="1"/>
   </w:num>
   <w:num w:numId="2">
-    <w:abstractNumId w:val="8"/>
+    <w:abstractNumId w:val="9"/>
   </w:num>
   <w:num w:numId="3">
-    <w:abstractNumId w:val="4"/>
+    <w:abstractNumId w:val="5"/>
   </w:num>
   <w:num w:numId="4">
-    <w:abstractNumId w:val="13"/>
+    <w:abstractNumId w:val="14"/>
   </w:num>
   <w:num w:numId="5">
-    <w:abstractNumId w:val="11"/>
+    <w:abstractNumId w:val="12"/>
   </w:num>
   <w:num w:numId="6">
     <w:abstractNumId w:val="2"/>
   </w:num>
   <w:num w:numId="7">
-    <w:abstractNumId w:val="16"/>
+    <w:abstractNumId w:val="18"/>
   </w:num>
   <w:num w:numId="8">
-    <w:abstractNumId w:val="6"/>
+    <w:abstractNumId w:val="7"/>
   </w:num>
   <w:num w:numId="9">
-    <w:abstractNumId w:val="7"/>
+    <w:abstractNumId w:val="8"/>
   </w:num>
   <w:num w:numId="10">
-    <w:abstractNumId w:val="15"/>
+    <w:abstractNumId w:val="17"/>
   </w:num>
   <w:num w:numId="11">
     <w:abstractNumId w:val="3"/>
   </w:num>
   <w:num w:numId="12">
-    <w:abstractNumId w:val="17"/>
+    <w:abstractNumId w:val="19"/>
   </w:num>
   <w:num w:numId="13">
-    <w:abstractNumId w:val="5"/>
+    <w:abstractNumId w:val="6"/>
   </w:num>
   <w:num w:numId="14">
-    <w:abstractNumId w:val="12"/>
+    <w:abstractNumId w:val="13"/>
   </w:num>
   <w:num w:numId="15">
-    <w:abstractNumId w:val="19"/>
+    <w:abstractNumId w:val="21"/>
   </w:num>
   <w:num w:numId="16">
-    <w:abstractNumId w:val="18"/>
+    <w:abstractNumId w:val="20"/>
   </w:num>
   <w:num w:numId="17">
-    <w:abstractNumId w:val="10"/>
+    <w:abstractNumId w:val="11"/>
   </w:num>
   <w:num w:numId="18">
-    <w:abstractNumId w:val="14"/>
+    <w:abstractNumId w:val="15"/>
   </w:num>
   <w:num w:numId="19">
-    <w:abstractNumId w:val="9"/>
+    <w:abstractNumId w:val="10"/>
   </w:num>
   <w:num w:numId="20">
     <w:abstractNumId w:val="0"/>
+  </w:num>
+  <w:num w:numId="21">
+    <w:abstractNumId w:val="16"/>
+  </w:num>
+  <w:num w:numId="22">
+    <w:abstractNumId w:val="4"/>
   </w:num>
 </w:numbering>
 </file>
 
 <file path=word/styles.xml><?xml version="1.0" encoding="utf-8"?>
-<w:styles xmlns:mc="http://schemas.openxmlformats.org/markup-compatibility/2006" xmlns:r="http://schemas.openxmlformats.org/officeDocument/2006/relationships" xmlns:w="http://schemas.openxmlformats.org/wordprocessingml/2006/main" xmlns:w14="http://schemas.microsoft.com/office/word/2010/wordml" mc:Ignorable="w14">
+<w:styles xmlns:mc="http://schemas.openxmlformats.org/markup-compatibility/2006" xmlns:r="http://schemas.openxmlformats.org/officeDocument/2006/relationships" xmlns:w="http://schemas.openxmlformats.org/wordprocessingml/2006/main" xmlns:w14="http://schemas.microsoft.com/office/word/2010/wordml" xmlns:w15="http://schemas.microsoft.com/office/word/2012/wordml" xmlns:w16se="http://schemas.microsoft.com/office/word/2015/wordml/symex" mc:Ignorable="w14 w15 w16se">
   <w:docDefaults>
     <w:rPrDefault>
       <w:rPr>
@@ -7069,579 +7299,381 @@
     </w:rPrDefault>
     <w:pPrDefault/>
   </w:docDefaults>
-  <w:latentStyles w:defLockedState="0" w:defUIPriority="99" w:defSemiHidden="1" w:defUnhideWhenUsed="1" w:defQFormat="0" w:count="267">
-    <w:lsdException w:name="Normal" w:semiHidden="0" w:uiPriority="0" w:unhideWhenUsed="0" w:qFormat="1"/>
-    <w:lsdException w:name="heading 1" w:semiHidden="0" w:uiPriority="9" w:unhideWhenUsed="0" w:qFormat="1"/>
-    <w:lsdException w:name="heading 2" w:uiPriority="9" w:qFormat="1"/>
-    <w:lsdException w:name="heading 3" w:uiPriority="9" w:qFormat="1"/>
-    <w:lsdException w:name="heading 4" w:uiPriority="9" w:qFormat="1"/>
-    <w:lsdException w:name="heading 5" w:uiPriority="9" w:qFormat="1"/>
-    <w:lsdException w:name="heading 6" w:uiPriority="9" w:qFormat="1"/>
-    <w:lsdException w:name="heading 7" w:uiPriority="9" w:qFormat="1"/>
-    <w:lsdException w:name="heading 8" w:uiPriority="9" w:qFormat="1"/>
-    <w:lsdException w:name="heading 9" w:uiPriority="9" w:qFormat="1"/>
-    <w:lsdException w:name="toc 1" w:uiPriority="39"/>
-    <w:lsdException w:name="toc 2" w:uiPriority="39"/>
-    <w:lsdException w:name="toc 3" w:uiPriority="39"/>
-    <w:lsdException w:name="toc 4" w:uiPriority="39"/>
-    <w:lsdException w:name="toc 5" w:uiPriority="39"/>
-    <w:lsdException w:name="toc 6" w:uiPriority="39"/>
-    <w:lsdException w:name="toc 7" w:uiPriority="39"/>
-    <w:lsdException w:name="toc 8" w:uiPriority="39"/>
-    <w:lsdException w:name="toc 9" w:uiPriority="39"/>
-    <w:lsdException w:name="caption" w:uiPriority="35" w:qFormat="1"/>
-    <w:lsdException w:name="Title" w:semiHidden="0" w:uiPriority="10" w:unhideWhenUsed="0" w:qFormat="1"/>
-    <w:lsdException w:name="Default Paragraph Font" w:uiPriority="1"/>
-    <w:lsdException w:name="Subtitle" w:semiHidden="0" w:uiPriority="11" w:unhideWhenUsed="0" w:qFormat="1"/>
-    <w:lsdException w:name="Strong" w:semiHidden="0" w:uiPriority="22" w:unhideWhenUsed="0" w:qFormat="1"/>
-    <w:lsdException w:name="Emphasis" w:semiHidden="0" w:uiPriority="20" w:unhideWhenUsed="0" w:qFormat="1"/>
-    <w:lsdException w:name="Table Grid" w:semiHidden="0" w:uiPriority="39" w:unhideWhenUsed="0"/>
-    <w:lsdException w:name="Placeholder Text" w:unhideWhenUsed="0"/>
-    <w:lsdException w:name="No Spacing" w:semiHidden="0" w:uiPriority="1" w:unhideWhenUsed="0" w:qFormat="1"/>
-    <w:lsdException w:name="Light Shading" w:semiHidden="0" w:uiPriority="60" w:unhideWhenUsed="0"/>
-    <w:lsdException w:name="Light List" w:semiHidden="0" w:uiPriority="61" w:unhideWhenUsed="0"/>
-    <w:lsdException w:name="Light Grid" w:semiHidden="0" w:uiPriority="62" w:unhideWhenUsed="0"/>
-    <w:lsdException w:name="Medium Shading 1" w:semiHidden="0" w:uiPriority="63" w:unhideWhenUsed="0"/>
-    <w:lsdException w:name="Medium Shading 2" w:semiHidden="0" w:uiPriority="64" w:unhideWhenUsed="0"/>
-    <w:lsdException w:name="Medium List 1" w:semiHidden="0" w:uiPriority="65" w:unhideWhenUsed="0"/>
-    <w:lsdException w:name="Medium List 2" w:semiHidden="0" w:uiPriority="66" w:unhideWhenUsed="0"/>
-    <w:lsdException w:name="Medium Grid 1" w:semiHidden="0" w:uiPriority="67" w:unhideWhenUsed="0"/>
-    <w:lsdException w:name="Medium Grid 2" w:semiHidden="0" w:uiPriority="68" w:unhideWhenUsed="0"/>
-    <w:lsdException w:name="Medium Grid 3" w:semiHidden="0" w:uiPriority="69" w:unhideWhenUsed="0"/>
-    <w:lsdException w:name="Dark List" w:semiHidden="0" w:uiPriority="70" w:unhideWhenUsed="0"/>
-    <w:lsdException w:name="Colorful Shading" w:semiHidden="0" w:uiPriority="71" w:unhideWhenUsed="0"/>
-    <w:lsdException w:name="Colorful List" w:semiHidden="0" w:uiPriority="72" w:unhideWhenUsed="0"/>
-    <w:lsdException w:name="Colorful Grid" w:semiHidden="0" w:uiPriority="73" w:unhideWhenUsed="0"/>
-    <w:lsdException w:name="Light Shading Accent 1" w:semiHidden="0" w:uiPriority="60" w:unhideWhenUsed="0"/>
-    <w:lsdException w:name="Light List Accent 1" w:semiHidden="0" w:uiPriority="61" w:unhideWhenUsed="0"/>
-    <w:lsdException w:name="Light Grid Accent 1" w:semiHidden="0" w:uiPriority="62" w:unhideWhenUsed="0"/>
-    <w:lsdException w:name="Medium Shading 1 Accent 1" w:semiHidden="0" w:uiPriority="63" w:unhideWhenUsed="0"/>
-    <w:lsdException w:name="Medium Shading 2 Accent 1" w:semiHidden="0" w:uiPriority="64" w:unhideWhenUsed="0"/>
-    <w:lsdException w:name="Medium List 1 Accent 1" w:semiHidden="0" w:uiPriority="65" w:unhideWhenUsed="0"/>
-    <w:lsdException w:name="Revision" w:unhideWhenUsed="0"/>
-    <w:lsdException w:name="List Paragraph" w:semiHidden="0" w:uiPriority="34" w:unhideWhenUsed="0" w:qFormat="1"/>
-    <w:lsdException w:name="Quote" w:semiHidden="0" w:uiPriority="29" w:unhideWhenUsed="0" w:qFormat="1"/>
-    <w:lsdException w:name="Intense Quote" w:semiHidden="0" w:uiPriority="30" w:unhideWhenUsed="0" w:qFormat="1"/>
-    <w:lsdException w:name="Medium List 2 Accent 1" w:semiHidden="0" w:uiPriority="66" w:unhideWhenUsed="0"/>
-    <w:lsdException w:name="Medium Grid 1 Accent 1" w:semiHidden="0" w:uiPriority="67" w:unhideWhenUsed="0"/>
-    <w:lsdException w:name="Medium Grid 2 Accent 1" w:semiHidden="0" w:uiPriority="68" w:unhideWhenUsed="0"/>
-    <w:lsdException w:name="Medium Grid 3 Accent 1" w:semiHidden="0" w:uiPriority="69" w:unhideWhenUsed="0"/>
-    <w:lsdException w:name="Dark List Accent 1" w:semiHidden="0" w:uiPriority="70" w:unhideWhenUsed="0"/>
-    <w:lsdException w:name="Colorful Shading Accent 1" w:semiHidden="0" w:uiPriority="71" w:unhideWhenUsed="0"/>
-    <w:lsdException w:name="Colorful List Accent 1" w:semiHidden="0" w:uiPriority="72" w:unhideWhenUsed="0"/>
-    <w:lsdException w:name="Colorful Grid Accent 1" w:semiHidden="0" w:uiPriority="73" w:unhideWhenUsed="0"/>
-    <w:lsdException w:name="Light Shading Accent 2" w:semiHidden="0" w:uiPriority="60" w:unhideWhenUsed="0"/>
-    <w:lsdException w:name="Light List Accent 2" w:semiHidden="0" w:uiPriority="61" w:unhideWhenUsed="0"/>
-    <w:lsdException w:name="Light Grid Accent 2" w:semiHidden="0" w:uiPriority="62" w:unhideWhenUsed="0"/>
-    <w:lsdException w:name="Medium Shading 1 Accent 2" w:semiHidden="0" w:uiPriority="63" w:unhideWhenUsed="0"/>
-    <w:lsdException w:name="Medium Shading 2 Accent 2" w:semiHidden="0" w:uiPriority="64" w:unhideWhenUsed="0"/>
-    <w:lsdException w:name="Medium List 1 Accent 2" w:semiHidden="0" w:uiPriority="65" w:unhideWhenUsed="0"/>
-    <w:lsdException w:name="Medium List 2 Accent 2" w:semiHidden="0" w:uiPriority="66" w:unhideWhenUsed="0"/>
-    <w:lsdException w:name="Medium Grid 1 Accent 2" w:semiHidden="0" w:uiPriority="67" w:unhideWhenUsed="0"/>
-    <w:lsdException w:name="Medium Grid 2 Accent 2" w:semiHidden="0" w:uiPriority="68" w:unhideWhenUsed="0"/>
-    <w:lsdException w:name="Medium Grid 3 Accent 2" w:semiHidden="0" w:uiPriority="69" w:unhideWhenUsed="0"/>
-    <w:lsdException w:name="Dark List Accent 2" w:semiHidden="0" w:uiPriority="70" w:unhideWhenUsed="0"/>
-    <w:lsdException w:name="Colorful Shading Accent 2" w:semiHidden="0" w:uiPriority="71" w:unhideWhenUsed="0"/>
-    <w:lsdException w:name="Colorful List Accent 2" w:semiHidden="0" w:uiPriority="72" w:unhideWhenUsed="0"/>
-    <w:lsdException w:name="Colorful Grid Accent 2" w:semiHidden="0" w:uiPriority="73" w:unhideWhenUsed="0"/>
-    <w:lsdException w:name="Light Shading Accent 3" w:semiHidden="0" w:uiPriority="60" w:unhideWhenUsed="0"/>
-    <w:lsdException w:name="Light List Accent 3" w:semiHidden="0" w:uiPriority="61" w:unhideWhenUsed="0"/>
-    <w:lsdException w:name="Light Grid Accent 3" w:semiHidden="0" w:uiPriority="62" w:unhideWhenUsed="0"/>
-    <w:lsdException w:name="Medium Shading 1 Accent 3" w:semiHidden="0" w:uiPriority="63" w:unhideWhenUsed="0"/>
-    <w:lsdException w:name="Medium Shading 2 Accent 3" w:semiHidden="0" w:uiPriority="64" w:unhideWhenUsed="0"/>
-    <w:lsdException w:name="Medium List 1 Accent 3" w:semiHidden="0" w:uiPriority="65" w:unhideWhenUsed="0"/>
-    <w:lsdException w:name="Medium List 2 Accent 3" w:semiHidden="0" w:uiPriority="66" w:unhideWhenUsed="0"/>
-    <w:lsdException w:name="Medium Grid 1 Accent 3" w:semiHidden="0" w:uiPriority="67" w:unhideWhenUsed="0"/>
-    <w:lsdException w:name="Medium Grid 2 Accent 3" w:semiHidden="0" w:uiPriority="68" w:unhideWhenUsed="0"/>
-    <w:lsdException w:name="Medium Grid 3 Accent 3" w:semiHidden="0" w:uiPriority="69" w:unhideWhenUsed="0"/>
-    <w:lsdException w:name="Dark List Accent 3" w:semiHidden="0" w:uiPriority="70" w:unhideWhenUsed="0"/>
-    <w:lsdException w:name="Colorful Shading Accent 3" w:semiHidden="0" w:uiPriority="71" w:unhideWhenUsed="0"/>
-    <w:lsdException w:name="Colorful List Accent 3" w:semiHidden="0" w:uiPriority="72" w:unhideWhenUsed="0"/>
-    <w:lsdException w:name="Colorful Grid Accent 3" w:semiHidden="0" w:uiPriority="73" w:unhideWhenUsed="0"/>
-    <w:lsdException w:name="Light Shading Accent 4" w:semiHidden="0" w:uiPriority="60" w:unhideWhenUsed="0"/>
-    <w:lsdException w:name="Light List Accent 4" w:semiHidden="0" w:uiPriority="61" w:unhideWhenUsed="0"/>
-    <w:lsdException w:name="Light Grid Accent 4" w:semiHidden="0" w:uiPriority="62" w:unhideWhenUsed="0"/>
-    <w:lsdException w:name="Medium Shading 1 Accent 4" w:semiHidden="0" w:uiPriority="63" w:unhideWhenUsed="0"/>
-    <w:lsdException w:name="Medium Shading 2 Accent 4" w:semiHidden="0" w:uiPriority="64" w:unhideWhenUsed="0"/>
-    <w:lsdException w:name="Medium List 1 Accent 4" w:semiHidden="0" w:uiPriority="65" w:unhideWhenUsed="0"/>
-    <w:lsdException w:name="Medium List 2 Accent 4" w:semiHidden="0" w:uiPriority="66" w:unhideWhenUsed="0"/>
-    <w:lsdException w:name="Medium Grid 1 Accent 4" w:semiHidden="0" w:uiPriority="67" w:unhideWhenUsed="0"/>
-    <w:lsdException w:name="Medium Grid 2 Accent 4" w:semiHidden="0" w:uiPriority="68" w:unhideWhenUsed="0"/>
-    <w:lsdException w:name="Medium Grid 3 Accent 4" w:semiHidden="0" w:uiPriority="69" w:unhideWhenUsed="0"/>
-    <w:lsdException w:name="Dark List Accent 4" w:semiHidden="0" w:uiPriority="70" w:unhideWhenUsed="0"/>
-    <w:lsdException w:name="Colorful Shading Accent 4" w:semiHidden="0" w:uiPriority="71" w:unhideWhenUsed="0"/>
-    <w:lsdException w:name="Colorful List Accent 4" w:semiHidden="0" w:uiPriority="72" w:unhideWhenUsed="0"/>
-    <w:lsdException w:name="Colorful Grid Accent 4" w:semiHidden="0" w:uiPriority="73" w:unhideWhenUsed="0"/>
-    <w:lsdException w:name="Light Shading Accent 5" w:semiHidden="0" w:uiPriority="60" w:unhideWhenUsed="0"/>
-    <w:lsdException w:name="Light List Accent 5" w:semiHidden="0" w:uiPriority="61" w:unhideWhenUsed="0"/>
-    <w:lsdException w:name="Light Grid Accent 5" w:semiHidden="0" w:uiPriority="62" w:unhideWhenUsed="0"/>
-    <w:lsdException w:name="Medium Shading 1 Accent 5" w:semiHidden="0" w:uiPriority="63" w:unhideWhenUsed="0"/>
-    <w:lsdException w:name="Medium Shading 2 Accent 5" w:semiHidden="0" w:uiPriority="64" w:unhideWhenUsed="0"/>
-    <w:lsdException w:name="Medium List 1 Accent 5" w:semiHidden="0" w:uiPriority="65" w:unhideWhenUsed="0"/>
-    <w:lsdException w:name="Medium List 2 Accent 5" w:semiHidden="0" w:uiPriority="66" w:unhideWhenUsed="0"/>
-    <w:lsdException w:name="Medium Grid 1 Accent 5" w:semiHidden="0" w:uiPriority="67" w:unhideWhenUsed="0"/>
-    <w:lsdException w:name="Medium Grid 2 Accent 5" w:semiHidden="0" w:uiPriority="68" w:unhideWhenUsed="0"/>
-    <w:lsdException w:name="Medium Grid 3 Accent 5" w:semiHidden="0" w:uiPriority="69" w:unhideWhenUsed="0"/>
-    <w:lsdException w:name="Dark List Accent 5" w:semiHidden="0" w:uiPriority="70" w:unhideWhenUsed="0"/>
-    <w:lsdException w:name="Colorful Shading Accent 5" w:semiHidden="0" w:uiPriority="71" w:unhideWhenUsed="0"/>
-    <w:lsdException w:name="Colorful List Accent 5" w:semiHidden="0" w:uiPriority="72" w:unhideWhenUsed="0"/>
-    <w:lsdException w:name="Colorful Grid Accent 5" w:semiHidden="0" w:uiPriority="73" w:unhideWhenUsed="0"/>
-    <w:lsdException w:name="Light Shading Accent 6" w:semiHidden="0" w:uiPriority="60" w:unhideWhenUsed="0"/>
-    <w:lsdException w:name="Light List Accent 6" w:semiHidden="0" w:uiPriority="61" w:unhideWhenUsed="0"/>
-    <w:lsdException w:name="Light Grid Accent 6" w:semiHidden="0" w:uiPriority="62" w:unhideWhenUsed="0"/>
-    <w:lsdException w:name="Medium Shading 1 Accent 6" w:semiHidden="0" w:uiPriority="63" w:unhideWhenUsed="0"/>
-    <w:lsdException w:name="Medium Shading 2 Accent 6" w:semiHidden="0" w:uiPriority="64" w:unhideWhenUsed="0"/>
-    <w:lsdException w:name="Medium List 1 Accent 6" w:semiHidden="0" w:uiPriority="65" w:unhideWhenUsed="0"/>
-    <w:lsdException w:name="Medium List 2 Accent 6" w:semiHidden="0" w:uiPriority="66" w:unhideWhenUsed="0"/>
-    <w:lsdException w:name="Medium Grid 1 Accent 6" w:semiHidden="0" w:uiPriority="67" w:unhideWhenUsed="0"/>
-    <w:lsdException w:name="Medium Grid 2 Accent 6" w:semiHidden="0" w:uiPriority="68" w:unhideWhenUsed="0"/>
-    <w:lsdException w:name="Medium Grid 3 Accent 6" w:semiHidden="0" w:uiPriority="69" w:unhideWhenUsed="0"/>
-    <w:lsdException w:name="Dark List Accent 6" w:semiHidden="0" w:uiPriority="70" w:unhideWhenUsed="0"/>
-    <w:lsdException w:name="Colorful Shading Accent 6" w:semiHidden="0" w:uiPriority="71" w:unhideWhenUsed="0"/>
-    <w:lsdException w:name="Colorful List Accent 6" w:semiHidden="0" w:uiPriority="72" w:unhideWhenUsed="0"/>
-    <w:lsdException w:name="Colorful Grid Accent 6" w:semiHidden="0" w:uiPriority="73" w:unhideWhenUsed="0"/>
-    <w:lsdException w:name="Subtle Emphasis" w:semiHidden="0" w:uiPriority="19" w:unhideWhenUsed="0" w:qFormat="1"/>
-    <w:lsdException w:name="Intense Emphasis" w:semiHidden="0" w:uiPriority="21" w:unhideWhenUsed="0" w:qFormat="1"/>
-    <w:lsdException w:name="Subtle Reference" w:semiHidden="0" w:uiPriority="31" w:unhideWhenUsed="0" w:qFormat="1"/>
-    <w:lsdException w:name="Intense Reference" w:semiHidden="0" w:uiPriority="32" w:unhideWhenUsed="0" w:qFormat="1"/>
-    <w:lsdException w:name="Book Title" w:semiHidden="0" w:uiPriority="33" w:unhideWhenUsed="0" w:qFormat="1"/>
-    <w:lsdException w:name="Bibliography" w:uiPriority="37"/>
-    <w:lsdException w:name="TOC Heading" w:uiPriority="39" w:qFormat="1"/>
-  </w:latentStyles>
-  <w:style w:type="paragraph" w:default="1" w:styleId="Normal">
-    <w:name w:val="Normal"/>
-    <w:qFormat/>
-  </w:style>
-  <w:style w:type="paragraph" w:styleId="Heading1">
-    <w:name w:val="heading 1"/>
-    <w:basedOn w:val="Normal"/>
-    <w:next w:val="Normal"/>
-    <w:link w:val="Heading1Char"/>
-    <w:uiPriority w:val="9"/>
-    <w:qFormat/>
-    <w:rsid w:val="0046548B"/>
-    <w:pPr>
-      <w:keepNext/>
-      <w:keepLines/>
-      <w:spacing w:before="240"/>
-      <w:outlineLvl w:val="0"/>
-    </w:pPr>
-    <w:rPr>
-      <w:rFonts w:asciiTheme="majorHAnsi" w:eastAsiaTheme="majorEastAsia" w:hAnsiTheme="majorHAnsi" w:cstheme="majorBidi"/>
-      <w:color w:val="2F5496" w:themeColor="accent1" w:themeShade="BF"/>
-      <w:sz w:val="32"/>
-      <w:szCs w:val="32"/>
-    </w:rPr>
-  </w:style>
-  <w:style w:type="character" w:default="1" w:styleId="DefaultParagraphFont">
-    <w:name w:val="Default Paragraph Font"/>
-    <w:uiPriority w:val="1"/>
-    <w:semiHidden/>
-    <w:unhideWhenUsed/>
-  </w:style>
-  <w:style w:type="table" w:default="1" w:styleId="TableNormal">
-    <w:name w:val="Normal Table"/>
-    <w:uiPriority w:val="99"/>
-    <w:semiHidden/>
-    <w:unhideWhenUsed/>
-    <w:tblPr>
-      <w:tblInd w:w="0" w:type="dxa"/>
-      <w:tblCellMar>
-        <w:top w:w="0" w:type="dxa"/>
-        <w:left w:w="108" w:type="dxa"/>
-        <w:bottom w:w="0" w:type="dxa"/>
-        <w:right w:w="108" w:type="dxa"/>
-      </w:tblCellMar>
-    </w:tblPr>
-  </w:style>
-  <w:style w:type="numbering" w:default="1" w:styleId="NoList">
-    <w:name w:val="No List"/>
-    <w:uiPriority w:val="99"/>
-    <w:semiHidden/>
-    <w:unhideWhenUsed/>
-  </w:style>
-  <w:style w:type="character" w:customStyle="1" w:styleId="HeaderChar">
-    <w:name w:val="Header Char"/>
-    <w:basedOn w:val="DefaultParagraphFont"/>
-    <w:link w:val="Header"/>
-    <w:uiPriority w:val="99"/>
-    <w:qFormat/>
-    <w:rsid w:val="0011575B"/>
-  </w:style>
-  <w:style w:type="character" w:customStyle="1" w:styleId="FooterChar">
-    <w:name w:val="Footer Char"/>
-    <w:basedOn w:val="DefaultParagraphFont"/>
-    <w:link w:val="Footer"/>
-    <w:uiPriority w:val="99"/>
-    <w:qFormat/>
-    <w:rsid w:val="0011575B"/>
-  </w:style>
-  <w:style w:type="character" w:styleId="PageNumber">
-    <w:name w:val="page number"/>
-    <w:basedOn w:val="DefaultParagraphFont"/>
-    <w:uiPriority w:val="99"/>
-    <w:semiHidden/>
-    <w:unhideWhenUsed/>
-    <w:qFormat/>
-    <w:rsid w:val="0011575B"/>
-  </w:style>
-  <w:style w:type="character" w:customStyle="1" w:styleId="apple-converted-space">
-    <w:name w:val="apple-converted-space"/>
-    <w:basedOn w:val="DefaultParagraphFont"/>
-    <w:qFormat/>
-    <w:rsid w:val="0046548B"/>
-  </w:style>
-  <w:style w:type="character" w:customStyle="1" w:styleId="Heading1Char">
-    <w:name w:val="Heading 1 Char"/>
-    <w:basedOn w:val="DefaultParagraphFont"/>
-    <w:link w:val="Heading1"/>
-    <w:uiPriority w:val="9"/>
-    <w:qFormat/>
-    <w:rsid w:val="0046548B"/>
-    <w:rPr>
-      <w:rFonts w:asciiTheme="majorHAnsi" w:eastAsiaTheme="majorEastAsia" w:hAnsiTheme="majorHAnsi" w:cstheme="majorBidi"/>
-      <w:color w:val="2F5496" w:themeColor="accent1" w:themeShade="BF"/>
-      <w:sz w:val="32"/>
-      <w:szCs w:val="32"/>
-    </w:rPr>
-  </w:style>
-  <w:style w:type="character" w:customStyle="1" w:styleId="ListLabel1">
-    <w:name w:val="ListLabel 1"/>
-    <w:qFormat/>
-    <w:rPr>
-      <w:rFonts w:cs="Courier New"/>
-    </w:rPr>
-  </w:style>
-  <w:style w:type="character" w:customStyle="1" w:styleId="ListLabel2">
-    <w:name w:val="ListLabel 2"/>
-    <w:qFormat/>
-    <w:rPr>
-      <w:rFonts w:cs="Courier New"/>
-    </w:rPr>
-  </w:style>
-  <w:style w:type="character" w:customStyle="1" w:styleId="ListLabel3">
-    <w:name w:val="ListLabel 3"/>
-    <w:qFormat/>
-    <w:rPr>
-      <w:rFonts w:cs="Courier New"/>
-    </w:rPr>
-  </w:style>
-  <w:style w:type="character" w:customStyle="1" w:styleId="ListLabel4">
-    <w:name w:val="ListLabel 4"/>
-    <w:qFormat/>
-    <w:rPr>
-      <w:rFonts w:cs="Courier New"/>
-    </w:rPr>
-  </w:style>
-  <w:style w:type="character" w:customStyle="1" w:styleId="ListLabel5">
-    <w:name w:val="ListLabel 5"/>
-    <w:qFormat/>
-    <w:rPr>
-      <w:rFonts w:cs="Courier New"/>
-    </w:rPr>
-  </w:style>
-  <w:style w:type="character" w:customStyle="1" w:styleId="ListLabel6">
-    <w:name w:val="ListLabel 6"/>
-    <w:qFormat/>
-    <w:rPr>
-      <w:rFonts w:cs="Courier New"/>
-    </w:rPr>
-  </w:style>
-  <w:style w:type="paragraph" w:customStyle="1" w:styleId="Heading">
-    <w:name w:val="Heading"/>
-    <w:basedOn w:val="Normal"/>
-    <w:next w:val="BodyText"/>
-    <w:qFormat/>
-    <w:pPr>
-      <w:keepNext/>
-      <w:spacing w:before="240" w:after="120"/>
-    </w:pPr>
-    <w:rPr>
-      <w:rFonts w:ascii="Liberation Sans" w:eastAsia="Microsoft YaHei" w:hAnsi="Liberation Sans" w:cs="Arial"/>
-      <w:sz w:val="28"/>
-      <w:szCs w:val="28"/>
-    </w:rPr>
-  </w:style>
-  <w:style w:type="paragraph" w:styleId="BodyText">
-    <w:name w:val="Body Text"/>
-    <w:basedOn w:val="Normal"/>
-    <w:pPr>
-      <w:spacing w:after="140" w:line="288" w:lineRule="auto"/>
-    </w:pPr>
-  </w:style>
-  <w:style w:type="paragraph" w:styleId="List">
-    <w:name w:val="List"/>
-    <w:basedOn w:val="BodyText"/>
-    <w:rPr>
-      <w:rFonts w:cs="Arial"/>
-    </w:rPr>
-  </w:style>
-  <w:style w:type="paragraph" w:styleId="Caption">
-    <w:name w:val="caption"/>
-    <w:basedOn w:val="Normal"/>
-    <w:qFormat/>
-    <w:pPr>
-      <w:suppressLineNumbers/>
-      <w:spacing w:before="120" w:after="120"/>
-    </w:pPr>
-    <w:rPr>
-      <w:rFonts w:cs="Arial"/>
-      <w:i/>
-      <w:iCs/>
-    </w:rPr>
-  </w:style>
-  <w:style w:type="paragraph" w:customStyle="1" w:styleId="Index">
-    <w:name w:val="Index"/>
-    <w:basedOn w:val="Normal"/>
-    <w:qFormat/>
-    <w:pPr>
-      <w:suppressLineNumbers/>
-    </w:pPr>
-    <w:rPr>
-      <w:rFonts w:cs="Arial"/>
-    </w:rPr>
-  </w:style>
-  <w:style w:type="paragraph" w:styleId="Header">
-    <w:name w:val="header"/>
-    <w:basedOn w:val="Normal"/>
-    <w:link w:val="HeaderChar"/>
-    <w:uiPriority w:val="99"/>
-    <w:unhideWhenUsed/>
-    <w:rsid w:val="0011575B"/>
-    <w:pPr>
-      <w:tabs>
-        <w:tab w:val="center" w:pos="4680"/>
-        <w:tab w:val="right" w:pos="9360"/>
-      </w:tabs>
-    </w:pPr>
-  </w:style>
-  <w:style w:type="paragraph" w:styleId="Footer">
-    <w:name w:val="footer"/>
-    <w:basedOn w:val="Normal"/>
-    <w:link w:val="FooterChar"/>
-    <w:uiPriority w:val="99"/>
-    <w:unhideWhenUsed/>
-    <w:rsid w:val="0011575B"/>
-    <w:pPr>
-      <w:tabs>
-        <w:tab w:val="center" w:pos="4680"/>
-        <w:tab w:val="right" w:pos="9360"/>
-      </w:tabs>
-    </w:pPr>
-  </w:style>
-  <w:style w:type="paragraph" w:styleId="ListParagraph">
-    <w:name w:val="List Paragraph"/>
-    <w:basedOn w:val="Normal"/>
-    <w:uiPriority w:val="34"/>
-    <w:qFormat/>
-    <w:rsid w:val="0029134D"/>
-    <w:pPr>
-      <w:ind w:left="720"/>
-      <w:contextualSpacing/>
-    </w:pPr>
-  </w:style>
-  <w:style w:type="paragraph" w:customStyle="1" w:styleId="FrameContents">
-    <w:name w:val="Frame Contents"/>
-    <w:basedOn w:val="Normal"/>
-    <w:qFormat/>
-  </w:style>
-  <w:style w:type="table" w:styleId="TableGrid">
-    <w:name w:val="Table Grid"/>
-    <w:basedOn w:val="TableNormal"/>
-    <w:uiPriority w:val="39"/>
-    <w:rsid w:val="004544FF"/>
-    <w:tblPr>
-      <w:tblBorders>
-        <w:top w:val="single" w:sz="4" w:space="0" w:color="auto"/>
-        <w:left w:val="single" w:sz="4" w:space="0" w:color="auto"/>
-        <w:bottom w:val="single" w:sz="4" w:space="0" w:color="auto"/>
-        <w:right w:val="single" w:sz="4" w:space="0" w:color="auto"/>
-        <w:insideH w:val="single" w:sz="4" w:space="0" w:color="auto"/>
-        <w:insideV w:val="single" w:sz="4" w:space="0" w:color="auto"/>
-      </w:tblBorders>
-    </w:tblPr>
-  </w:style>
-  <w:style w:type="paragraph" w:styleId="BalloonText">
-    <w:name w:val="Balloon Text"/>
-    <w:basedOn w:val="Normal"/>
-    <w:link w:val="BalloonTextChar"/>
-    <w:uiPriority w:val="99"/>
-    <w:semiHidden/>
-    <w:unhideWhenUsed/>
-    <w:rsid w:val="006856B8"/>
-    <w:rPr>
-      <w:rFonts w:ascii="Tahoma" w:hAnsi="Tahoma" w:cs="Tahoma"/>
-      <w:sz w:val="16"/>
-      <w:szCs w:val="16"/>
-    </w:rPr>
-  </w:style>
-  <w:style w:type="character" w:customStyle="1" w:styleId="BalloonTextChar">
-    <w:name w:val="Balloon Text Char"/>
-    <w:basedOn w:val="DefaultParagraphFont"/>
-    <w:link w:val="BalloonText"/>
-    <w:uiPriority w:val="99"/>
-    <w:semiHidden/>
-    <w:rsid w:val="006856B8"/>
-    <w:rPr>
-      <w:rFonts w:ascii="Tahoma" w:hAnsi="Tahoma" w:cs="Tahoma"/>
-      <w:sz w:val="16"/>
-      <w:szCs w:val="16"/>
-    </w:rPr>
-  </w:style>
-</w:styles>
-</file>
-
-<file path=word/stylesWithEffects.xml><?xml version="1.0" encoding="utf-8"?>
-<w:styles xmlns:wpc="http://schemas.microsoft.com/office/word/2010/wordprocessingCanvas" xmlns:mc="http://schemas.openxmlformats.org/markup-compatibility/2006" xmlns:o="urn:schemas-microsoft-com:office:office" xmlns:r="http://schemas.openxmlformats.org/officeDocument/2006/relationships" xmlns:m="http://schemas.openxmlformats.org/officeDocument/2006/math" xmlns:v="urn:schemas-microsoft-com:vml" xmlns:wp14="http://schemas.microsoft.com/office/word/2010/wordprocessingDrawing" xmlns:wp="http://schemas.openxmlformats.org/drawingml/2006/wordprocessingDrawing" xmlns:w10="urn:schemas-microsoft-com:office:word" xmlns:w="http://schemas.openxmlformats.org/wordprocessingml/2006/main" xmlns:w14="http://schemas.microsoft.com/office/word/2010/wordml" xmlns:wpg="http://schemas.microsoft.com/office/word/2010/wordprocessingGroup" xmlns:wpi="http://schemas.microsoft.com/office/word/2010/wordprocessingInk" xmlns:wne="http://schemas.microsoft.com/office/word/2006/wordml" xmlns:wps="http://schemas.microsoft.com/office/word/2010/wordprocessingShape" mc:Ignorable="w14 wp14">
-  <w:docDefaults>
-    <w:rPrDefault>
-      <w:rPr>
-        <w:rFonts w:asciiTheme="minorHAnsi" w:eastAsiaTheme="minorHAnsi" w:hAnsiTheme="minorHAnsi" w:cstheme="minorBidi"/>
-        <w:sz w:val="24"/>
-        <w:szCs w:val="24"/>
-        <w:lang w:val="en-US" w:eastAsia="en-US" w:bidi="ar-SA"/>
-      </w:rPr>
-    </w:rPrDefault>
-    <w:pPrDefault/>
-  </w:docDefaults>
-  <w:latentStyles w:defLockedState="0" w:defUIPriority="99" w:defSemiHidden="1" w:defUnhideWhenUsed="1" w:defQFormat="0" w:count="267">
-    <w:lsdException w:name="Normal" w:semiHidden="0" w:uiPriority="0" w:unhideWhenUsed="0" w:qFormat="1"/>
-    <w:lsdException w:name="heading 1" w:semiHidden="0" w:uiPriority="9" w:unhideWhenUsed="0" w:qFormat="1"/>
-    <w:lsdException w:name="heading 2" w:uiPriority="9" w:qFormat="1"/>
-    <w:lsdException w:name="heading 3" w:uiPriority="9" w:qFormat="1"/>
-    <w:lsdException w:name="heading 4" w:uiPriority="9" w:qFormat="1"/>
-    <w:lsdException w:name="heading 5" w:uiPriority="9" w:qFormat="1"/>
-    <w:lsdException w:name="heading 6" w:uiPriority="9" w:qFormat="1"/>
-    <w:lsdException w:name="heading 7" w:uiPriority="9" w:qFormat="1"/>
-    <w:lsdException w:name="heading 8" w:uiPriority="9" w:qFormat="1"/>
-    <w:lsdException w:name="heading 9" w:uiPriority="9" w:qFormat="1"/>
-    <w:lsdException w:name="toc 1" w:uiPriority="39"/>
-    <w:lsdException w:name="toc 2" w:uiPriority="39"/>
-    <w:lsdException w:name="toc 3" w:uiPriority="39"/>
-    <w:lsdException w:name="toc 4" w:uiPriority="39"/>
-    <w:lsdException w:name="toc 5" w:uiPriority="39"/>
-    <w:lsdException w:name="toc 6" w:uiPriority="39"/>
-    <w:lsdException w:name="toc 7" w:uiPriority="39"/>
-    <w:lsdException w:name="toc 8" w:uiPriority="39"/>
-    <w:lsdException w:name="toc 9" w:uiPriority="39"/>
-    <w:lsdException w:name="caption" w:uiPriority="35" w:qFormat="1"/>
-    <w:lsdException w:name="Title" w:semiHidden="0" w:uiPriority="10" w:unhideWhenUsed="0" w:qFormat="1"/>
-    <w:lsdException w:name="Default Paragraph Font" w:uiPriority="1"/>
-    <w:lsdException w:name="Subtitle" w:semiHidden="0" w:uiPriority="11" w:unhideWhenUsed="0" w:qFormat="1"/>
-    <w:lsdException w:name="Strong" w:semiHidden="0" w:uiPriority="22" w:unhideWhenUsed="0" w:qFormat="1"/>
-    <w:lsdException w:name="Emphasis" w:semiHidden="0" w:uiPriority="20" w:unhideWhenUsed="0" w:qFormat="1"/>
-    <w:lsdException w:name="Table Grid" w:semiHidden="0" w:uiPriority="39" w:unhideWhenUsed="0"/>
-    <w:lsdException w:name="Placeholder Text" w:unhideWhenUsed="0"/>
-    <w:lsdException w:name="No Spacing" w:semiHidden="0" w:uiPriority="1" w:unhideWhenUsed="0" w:qFormat="1"/>
-    <w:lsdException w:name="Light Shading" w:semiHidden="0" w:uiPriority="60" w:unhideWhenUsed="0"/>
-    <w:lsdException w:name="Light List" w:semiHidden="0" w:uiPriority="61" w:unhideWhenUsed="0"/>
-    <w:lsdException w:name="Light Grid" w:semiHidden="0" w:uiPriority="62" w:unhideWhenUsed="0"/>
-    <w:lsdException w:name="Medium Shading 1" w:semiHidden="0" w:uiPriority="63" w:unhideWhenUsed="0"/>
-    <w:lsdException w:name="Medium Shading 2" w:semiHidden="0" w:uiPriority="64" w:unhideWhenUsed="0"/>
-    <w:lsdException w:name="Medium List 1" w:semiHidden="0" w:uiPriority="65" w:unhideWhenUsed="0"/>
-    <w:lsdException w:name="Medium List 2" w:semiHidden="0" w:uiPriority="66" w:unhideWhenUsed="0"/>
-    <w:lsdException w:name="Medium Grid 1" w:semiHidden="0" w:uiPriority="67" w:unhideWhenUsed="0"/>
-    <w:lsdException w:name="Medium Grid 2" w:semiHidden="0" w:uiPriority="68" w:unhideWhenUsed="0"/>
-    <w:lsdException w:name="Medium Grid 3" w:semiHidden="0" w:uiPriority="69" w:unhideWhenUsed="0"/>
-    <w:lsdException w:name="Dark List" w:semiHidden="0" w:uiPriority="70" w:unhideWhenUsed="0"/>
-    <w:lsdException w:name="Colorful Shading" w:semiHidden="0" w:uiPriority="71" w:unhideWhenUsed="0"/>
-    <w:lsdException w:name="Colorful List" w:semiHidden="0" w:uiPriority="72" w:unhideWhenUsed="0"/>
-    <w:lsdException w:name="Colorful Grid" w:semiHidden="0" w:uiPriority="73" w:unhideWhenUsed="0"/>
-    <w:lsdException w:name="Light Shading Accent 1" w:semiHidden="0" w:uiPriority="60" w:unhideWhenUsed="0"/>
-    <w:lsdException w:name="Light List Accent 1" w:semiHidden="0" w:uiPriority="61" w:unhideWhenUsed="0"/>
-    <w:lsdException w:name="Light Grid Accent 1" w:semiHidden="0" w:uiPriority="62" w:unhideWhenUsed="0"/>
-    <w:lsdException w:name="Medium Shading 1 Accent 1" w:semiHidden="0" w:uiPriority="63" w:unhideWhenUsed="0"/>
-    <w:lsdException w:name="Medium Shading 2 Accent 1" w:semiHidden="0" w:uiPriority="64" w:unhideWhenUsed="0"/>
-    <w:lsdException w:name="Medium List 1 Accent 1" w:semiHidden="0" w:uiPriority="65" w:unhideWhenUsed="0"/>
-    <w:lsdException w:name="Revision" w:unhideWhenUsed="0"/>
-    <w:lsdException w:name="List Paragraph" w:semiHidden="0" w:uiPriority="34" w:unhideWhenUsed="0" w:qFormat="1"/>
-    <w:lsdException w:name="Quote" w:semiHidden="0" w:uiPriority="29" w:unhideWhenUsed="0" w:qFormat="1"/>
-    <w:lsdException w:name="Intense Quote" w:semiHidden="0" w:uiPriority="30" w:unhideWhenUsed="0" w:qFormat="1"/>
-    <w:lsdException w:name="Medium List 2 Accent 1" w:semiHidden="0" w:uiPriority="66" w:unhideWhenUsed="0"/>
-    <w:lsdException w:name="Medium Grid 1 Accent 1" w:semiHidden="0" w:uiPriority="67" w:unhideWhenUsed="0"/>
-    <w:lsdException w:name="Medium Grid 2 Accent 1" w:semiHidden="0" w:uiPriority="68" w:unhideWhenUsed="0"/>
-    <w:lsdException w:name="Medium Grid 3 Accent 1" w:semiHidden="0" w:uiPriority="69" w:unhideWhenUsed="0"/>
-    <w:lsdException w:name="Dark List Accent 1" w:semiHidden="0" w:uiPriority="70" w:unhideWhenUsed="0"/>
-    <w:lsdException w:name="Colorful Shading Accent 1" w:semiHidden="0" w:uiPriority="71" w:unhideWhenUsed="0"/>
-    <w:lsdException w:name="Colorful List Accent 1" w:semiHidden="0" w:uiPriority="72" w:unhideWhenUsed="0"/>
-    <w:lsdException w:name="Colorful Grid Accent 1" w:semiHidden="0" w:uiPriority="73" w:unhideWhenUsed="0"/>
-    <w:lsdException w:name="Light Shading Accent 2" w:semiHidden="0" w:uiPriority="60" w:unhideWhenUsed="0"/>
-    <w:lsdException w:name="Light List Accent 2" w:semiHidden="0" w:uiPriority="61" w:unhideWhenUsed="0"/>
-    <w:lsdException w:name="Light Grid Accent 2" w:semiHidden="0" w:uiPriority="62" w:unhideWhenUsed="0"/>
-    <w:lsdException w:name="Medium Shading 1 Accent 2" w:semiHidden="0" w:uiPriority="63" w:unhideWhenUsed="0"/>
-    <w:lsdException w:name="Medium Shading 2 Accent 2" w:semiHidden="0" w:uiPriority="64" w:unhideWhenUsed="0"/>
-    <w:lsdException w:name="Medium List 1 Accent 2" w:semiHidden="0" w:uiPriority="65" w:unhideWhenUsed="0"/>
-    <w:lsdException w:name="Medium List 2 Accent 2" w:semiHidden="0" w:uiPriority="66" w:unhideWhenUsed="0"/>
-    <w:lsdException w:name="Medium Grid 1 Accent 2" w:semiHidden="0" w:uiPriority="67" w:unhideWhenUsed="0"/>
-    <w:lsdException w:name="Medium Grid 2 Accent 2" w:semiHidden="0" w:uiPriority="68" w:unhideWhenUsed="0"/>
-    <w:lsdException w:name="Medium Grid 3 Accent 2" w:semiHidden="0" w:uiPriority="69" w:unhideWhenUsed="0"/>
-    <w:lsdException w:name="Dark List Accent 2" w:semiHidden="0" w:uiPriority="70" w:unhideWhenUsed="0"/>
-    <w:lsdException w:name="Colorful Shading Accent 2" w:semiHidden="0" w:uiPriority="71" w:unhideWhenUsed="0"/>
-    <w:lsdException w:name="Colorful List Accent 2" w:semiHidden="0" w:uiPriority="72" w:unhideWhenUsed="0"/>
-    <w:lsdException w:name="Colorful Grid Accent 2" w:semiHidden="0" w:uiPriority="73" w:unhideWhenUsed="0"/>
-    <w:lsdException w:name="Light Shading Accent 3" w:semiHidden="0" w:uiPriority="60" w:unhideWhenUsed="0"/>
-    <w:lsdException w:name="Light List Accent 3" w:semiHidden="0" w:uiPriority="61" w:unhideWhenUsed="0"/>
-    <w:lsdException w:name="Light Grid Accent 3" w:semiHidden="0" w:uiPriority="62" w:unhideWhenUsed="0"/>
-    <w:lsdException w:name="Medium Shading 1 Accent 3" w:semiHidden="0" w:uiPriority="63" w:unhideWhenUsed="0"/>
-    <w:lsdException w:name="Medium Shading 2 Accent 3" w:semiHidden="0" w:uiPriority="64" w:unhideWhenUsed="0"/>
-    <w:lsdException w:name="Medium List 1 Accent 3" w:semiHidden="0" w:uiPriority="65" w:unhideWhenUsed="0"/>
-    <w:lsdException w:name="Medium List 2 Accent 3" w:semiHidden="0" w:uiPriority="66" w:unhideWhenUsed="0"/>
-    <w:lsdException w:name="Medium Grid 1 Accent 3" w:semiHidden="0" w:uiPriority="67" w:unhideWhenUsed="0"/>
-    <w:lsdException w:name="Medium Grid 2 Accent 3" w:semiHidden="0" w:uiPriority="68" w:unhideWhenUsed="0"/>
-    <w:lsdException w:name="Medium Grid 3 Accent 3" w:semiHidden="0" w:uiPriority="69" w:unhideWhenUsed="0"/>
-    <w:lsdException w:name="Dark List Accent 3" w:semiHidden="0" w:uiPriority="70" w:unhideWhenUsed="0"/>
-    <w:lsdException w:name="Colorful Shading Accent 3" w:semiHidden="0" w:uiPriority="71" w:unhideWhenUsed="0"/>
-    <w:lsdException w:name="Colorful List Accent 3" w:semiHidden="0" w:uiPriority="72" w:unhideWhenUsed="0"/>
-    <w:lsdException w:name="Colorful Grid Accent 3" w:semiHidden="0" w:uiPriority="73" w:unhideWhenUsed="0"/>
-    <w:lsdException w:name="Light Shading Accent 4" w:semiHidden="0" w:uiPriority="60" w:unhideWhenUsed="0"/>
-    <w:lsdException w:name="Light List Accent 4" w:semiHidden="0" w:uiPriority="61" w:unhideWhenUsed="0"/>
-    <w:lsdException w:name="Light Grid Accent 4" w:semiHidden="0" w:uiPriority="62" w:unhideWhenUsed="0"/>
-    <w:lsdException w:name="Medium Shading 1 Accent 4" w:semiHidden="0" w:uiPriority="63" w:unhideWhenUsed="0"/>
-    <w:lsdException w:name="Medium Shading 2 Accent 4" w:semiHidden="0" w:uiPriority="64" w:unhideWhenUsed="0"/>
-    <w:lsdException w:name="Medium List 1 Accent 4" w:semiHidden="0" w:uiPriority="65" w:unhideWhenUsed="0"/>
-    <w:lsdException w:name="Medium List 2 Accent 4" w:semiHidden="0" w:uiPriority="66" w:unhideWhenUsed="0"/>
-    <w:lsdException w:name="Medium Grid 1 Accent 4" w:semiHidden="0" w:uiPriority="67" w:unhideWhenUsed="0"/>
-    <w:lsdException w:name="Medium Grid 2 Accent 4" w:semiHidden="0" w:uiPriority="68" w:unhideWhenUsed="0"/>
-    <w:lsdException w:name="Medium Grid 3 Accent 4" w:semiHidden="0" w:uiPriority="69" w:unhideWhenUsed="0"/>
-    <w:lsdException w:name="Dark List Accent 4" w:semiHidden="0" w:uiPriority="70" w:unhideWhenUsed="0"/>
-    <w:lsdException w:name="Colorful Shading Accent 4" w:semiHidden="0" w:uiPriority="71" w:unhideWhenUsed="0"/>
-    <w:lsdException w:name="Colorful List Accent 4" w:semiHidden="0" w:uiPriority="72" w:unhideWhenUsed="0"/>
-    <w:lsdException w:name="Colorful Grid Accent 4" w:semiHidden="0" w:uiPriority="73" w:unhideWhenUsed="0"/>
-    <w:lsdException w:name="Light Shading Accent 5" w:semiHidden="0" w:uiPriority="60" w:unhideWhenUsed="0"/>
-    <w:lsdException w:name="Light List Accent 5" w:semiHidden="0" w:uiPriority="61" w:unhideWhenUsed="0"/>
-    <w:lsdException w:name="Light Grid Accent 5" w:semiHidden="0" w:uiPriority="62" w:unhideWhenUsed="0"/>
-    <w:lsdException w:name="Medium Shading 1 Accent 5" w:semiHidden="0" w:uiPriority="63" w:unhideWhenUsed="0"/>
-    <w:lsdException w:name="Medium Shading 2 Accent 5" w:semiHidden="0" w:uiPriority="64" w:unhideWhenUsed="0"/>
-    <w:lsdException w:name="Medium List 1 Accent 5" w:semiHidden="0" w:uiPriority="65" w:unhideWhenUsed="0"/>
-    <w:lsdException w:name="Medium List 2 Accent 5" w:semiHidden="0" w:uiPriority="66" w:unhideWhenUsed="0"/>
-    <w:lsdException w:name="Medium Grid 1 Accent 5" w:semiHidden="0" w:uiPriority="67" w:unhideWhenUsed="0"/>
-    <w:lsdException w:name="Medium Grid 2 Accent 5" w:semiHidden="0" w:uiPriority="68" w:unhideWhenUsed="0"/>
-    <w:lsdException w:name="Medium Grid 3 Accent 5" w:semiHidden="0" w:uiPriority="69" w:unhideWhenUsed="0"/>
-    <w:lsdException w:name="Dark List Accent 5" w:semiHidden="0" w:uiPriority="70" w:unhideWhenUsed="0"/>
-    <w:lsdException w:name="Colorful Shading Accent 5" w:semiHidden="0" w:uiPriority="71" w:unhideWhenUsed="0"/>
-    <w:lsdException w:name="Colorful List Accent 5" w:semiHidden="0" w:uiPriority="72" w:unhideWhenUsed="0"/>
-    <w:lsdException w:name="Colorful Grid Accent 5" w:semiHidden="0" w:uiPriority="73" w:unhideWhenUsed="0"/>
-    <w:lsdException w:name="Light Shading Accent 6" w:semiHidden="0" w:uiPriority="60" w:unhideWhenUsed="0"/>
-    <w:lsdException w:name="Light List Accent 6" w:semiHidden="0" w:uiPriority="61" w:unhideWhenUsed="0"/>
-    <w:lsdException w:name="Light Grid Accent 6" w:semiHidden="0" w:uiPriority="62" w:unhideWhenUsed="0"/>
-    <w:lsdException w:name="Medium Shading 1 Accent 6" w:semiHidden="0" w:uiPriority="63" w:unhideWhenUsed="0"/>
-    <w:lsdException w:name="Medium Shading 2 Accent 6" w:semiHidden="0" w:uiPriority="64" w:unhideWhenUsed="0"/>
-    <w:lsdException w:name="Medium List 1 Accent 6" w:semiHidden="0" w:uiPriority="65" w:unhideWhenUsed="0"/>
-    <w:lsdException w:name="Medium List 2 Accent 6" w:semiHidden="0" w:uiPriority="66" w:unhideWhenUsed="0"/>
-    <w:lsdException w:name="Medium Grid 1 Accent 6" w:semiHidden="0" w:uiPriority="67" w:unhideWhenUsed="0"/>
-    <w:lsdException w:name="Medium Grid 2 Accent 6" w:semiHidden="0" w:uiPriority="68" w:unhideWhenUsed="0"/>
-    <w:lsdException w:name="Medium Grid 3 Accent 6" w:semiHidden="0" w:uiPriority="69" w:unhideWhenUsed="0"/>
-    <w:lsdException w:name="Dark List Accent 6" w:semiHidden="0" w:uiPriority="70" w:unhideWhenUsed="0"/>
-    <w:lsdException w:name="Colorful Shading Accent 6" w:semiHidden="0" w:uiPriority="71" w:unhideWhenUsed="0"/>
-    <w:lsdException w:name="Colorful List Accent 6" w:semiHidden="0" w:uiPriority="72" w:unhideWhenUsed="0"/>
-    <w:lsdException w:name="Colorful Grid Accent 6" w:semiHidden="0" w:uiPriority="73" w:unhideWhenUsed="0"/>
-    <w:lsdException w:name="Subtle Emphasis" w:semiHidden="0" w:uiPriority="19" w:unhideWhenUsed="0" w:qFormat="1"/>
-    <w:lsdException w:name="Intense Emphasis" w:semiHidden="0" w:uiPriority="21" w:unhideWhenUsed="0" w:qFormat="1"/>
-    <w:lsdException w:name="Subtle Reference" w:semiHidden="0" w:uiPriority="31" w:unhideWhenUsed="0" w:qFormat="1"/>
-    <w:lsdException w:name="Intense Reference" w:semiHidden="0" w:uiPriority="32" w:unhideWhenUsed="0" w:qFormat="1"/>
-    <w:lsdException w:name="Book Title" w:semiHidden="0" w:uiPriority="33" w:unhideWhenUsed="0" w:qFormat="1"/>
-    <w:lsdException w:name="Bibliography" w:uiPriority="37"/>
-    <w:lsdException w:name="TOC Heading" w:uiPriority="39" w:qFormat="1"/>
+  <w:latentStyles w:defLockedState="0" w:defUIPriority="99" w:defSemiHidden="0" w:defUnhideWhenUsed="0" w:defQFormat="0" w:count="374">
+    <w:lsdException w:name="Normal" w:uiPriority="0" w:qFormat="1"/>
+    <w:lsdException w:name="heading 1" w:uiPriority="9" w:qFormat="1"/>
+    <w:lsdException w:name="heading 2" w:semiHidden="1" w:uiPriority="9" w:unhideWhenUsed="1" w:qFormat="1"/>
+    <w:lsdException w:name="heading 3" w:semiHidden="1" w:uiPriority="9" w:unhideWhenUsed="1" w:qFormat="1"/>
+    <w:lsdException w:name="heading 4" w:semiHidden="1" w:uiPriority="9" w:unhideWhenUsed="1" w:qFormat="1"/>
+    <w:lsdException w:name="heading 5" w:semiHidden="1" w:uiPriority="9" w:unhideWhenUsed="1" w:qFormat="1"/>
+    <w:lsdException w:name="heading 6" w:semiHidden="1" w:uiPriority="9" w:unhideWhenUsed="1" w:qFormat="1"/>
+    <w:lsdException w:name="heading 7" w:semiHidden="1" w:uiPriority="9" w:unhideWhenUsed="1" w:qFormat="1"/>
+    <w:lsdException w:name="heading 8" w:semiHidden="1" w:uiPriority="9" w:unhideWhenUsed="1" w:qFormat="1"/>
+    <w:lsdException w:name="heading 9" w:semiHidden="1" w:uiPriority="9" w:unhideWhenUsed="1" w:qFormat="1"/>
+    <w:lsdException w:name="index 1" w:semiHidden="1" w:unhideWhenUsed="1"/>
+    <w:lsdException w:name="index 2" w:semiHidden="1" w:unhideWhenUsed="1"/>
+    <w:lsdException w:name="index 3" w:semiHidden="1" w:unhideWhenUsed="1"/>
+    <w:lsdException w:name="index 4" w:semiHidden="1" w:unhideWhenUsed="1"/>
+    <w:lsdException w:name="index 5" w:semiHidden="1" w:unhideWhenUsed="1"/>
+    <w:lsdException w:name="index 6" w:semiHidden="1" w:unhideWhenUsed="1"/>
+    <w:lsdException w:name="index 7" w:semiHidden="1" w:unhideWhenUsed="1"/>
+    <w:lsdException w:name="index 8" w:semiHidden="1" w:unhideWhenUsed="1"/>
+    <w:lsdException w:name="index 9" w:semiHidden="1" w:unhideWhenUsed="1"/>
+    <w:lsdException w:name="toc 1" w:semiHidden="1" w:uiPriority="39" w:unhideWhenUsed="1"/>
+    <w:lsdException w:name="toc 2" w:semiHidden="1" w:uiPriority="39" w:unhideWhenUsed="1"/>
+    <w:lsdException w:name="toc 3" w:semiHidden="1" w:uiPriority="39" w:unhideWhenUsed="1"/>
+    <w:lsdException w:name="toc 4" w:semiHidden="1" w:uiPriority="39" w:unhideWhenUsed="1"/>
+    <w:lsdException w:name="toc 5" w:semiHidden="1" w:uiPriority="39" w:unhideWhenUsed="1"/>
+    <w:lsdException w:name="toc 6" w:semiHidden="1" w:uiPriority="39" w:unhideWhenUsed="1"/>
+    <w:lsdException w:name="toc 7" w:semiHidden="1" w:uiPriority="39" w:unhideWhenUsed="1"/>
+    <w:lsdException w:name="toc 8" w:semiHidden="1" w:uiPriority="39" w:unhideWhenUsed="1"/>
+    <w:lsdException w:name="toc 9" w:semiHidden="1" w:uiPriority="39" w:unhideWhenUsed="1"/>
+    <w:lsdException w:name="Normal Indent" w:semiHidden="1" w:unhideWhenUsed="1"/>
+    <w:lsdException w:name="footnote text" w:semiHidden="1" w:unhideWhenUsed="1"/>
+    <w:lsdException w:name="annotation text" w:semiHidden="1" w:unhideWhenUsed="1"/>
+    <w:lsdException w:name="header" w:semiHidden="1" w:unhideWhenUsed="1"/>
+    <w:lsdException w:name="footer" w:semiHidden="1" w:unhideWhenUsed="1"/>
+    <w:lsdException w:name="index heading" w:semiHidden="1" w:unhideWhenUsed="1"/>
+    <w:lsdException w:name="caption" w:semiHidden="1" w:uiPriority="35" w:unhideWhenUsed="1" w:qFormat="1"/>
+    <w:lsdException w:name="table of figures" w:semiHidden="1" w:unhideWhenUsed="1"/>
+    <w:lsdException w:name="envelope address" w:semiHidden="1" w:unhideWhenUsed="1"/>
+    <w:lsdException w:name="envelope return" w:semiHidden="1" w:unhideWhenUsed="1"/>
+    <w:lsdException w:name="footnote reference" w:semiHidden="1" w:unhideWhenUsed="1"/>
+    <w:lsdException w:name="annotation reference" w:semiHidden="1" w:unhideWhenUsed="1"/>
+    <w:lsdException w:name="line number" w:semiHidden="1" w:unhideWhenUsed="1"/>
+    <w:lsdException w:name="page number" w:semiHidden="1" w:unhideWhenUsed="1"/>
+    <w:lsdException w:name="endnote reference" w:semiHidden="1" w:unhideWhenUsed="1"/>
+    <w:lsdException w:name="endnote text" w:semiHidden="1" w:unhideWhenUsed="1"/>
+    <w:lsdException w:name="table of authorities" w:semiHidden="1" w:unhideWhenUsed="1"/>
+    <w:lsdException w:name="macro" w:semiHidden="1" w:unhideWhenUsed="1"/>
+    <w:lsdException w:name="toa heading" w:semiHidden="1" w:unhideWhenUsed="1"/>
+    <w:lsdException w:name="List" w:semiHidden="1" w:unhideWhenUsed="1"/>
+    <w:lsdException w:name="List Bullet" w:semiHidden="1" w:unhideWhenUsed="1"/>
+    <w:lsdException w:name="List Number" w:semiHidden="1" w:unhideWhenUsed="1"/>
+    <w:lsdException w:name="List 2" w:semiHidden="1" w:unhideWhenUsed="1"/>
+    <w:lsdException w:name="List 3" w:semiHidden="1" w:unhideWhenUsed="1"/>
+    <w:lsdException w:name="List 4" w:semiHidden="1" w:unhideWhenUsed="1"/>
+    <w:lsdException w:name="List 5" w:semiHidden="1" w:unhideWhenUsed="1"/>
+    <w:lsdException w:name="List Bullet 2" w:semiHidden="1" w:unhideWhenUsed="1"/>
+    <w:lsdException w:name="List Bullet 3" w:semiHidden="1" w:unhideWhenUsed="1"/>
+    <w:lsdException w:name="List Bullet 4" w:semiHidden="1" w:unhideWhenUsed="1"/>
+    <w:lsdException w:name="List Bullet 5" w:semiHidden="1" w:unhideWhenUsed="1"/>
+    <w:lsdException w:name="List Number 2" w:semiHidden="1" w:unhideWhenUsed="1"/>
+    <w:lsdException w:name="List Number 3" w:semiHidden="1" w:unhideWhenUsed="1"/>
+    <w:lsdException w:name="List Number 4" w:semiHidden="1" w:unhideWhenUsed="1"/>
+    <w:lsdException w:name="List Number 5" w:semiHidden="1" w:unhideWhenUsed="1"/>
+    <w:lsdException w:name="Title" w:uiPriority="10" w:qFormat="1"/>
+    <w:lsdException w:name="Closing" w:semiHidden="1" w:unhideWhenUsed="1"/>
+    <w:lsdException w:name="Signature" w:semiHidden="1" w:unhideWhenUsed="1"/>
+    <w:lsdException w:name="Default Paragraph Font" w:semiHidden="1" w:uiPriority="1" w:unhideWhenUsed="1"/>
+    <w:lsdException w:name="Body Text" w:semiHidden="1" w:unhideWhenUsed="1"/>
+    <w:lsdException w:name="Body Text Indent" w:semiHidden="1" w:unhideWhenUsed="1"/>
+    <w:lsdException w:name="List Continue" w:semiHidden="1" w:unhideWhenUsed="1"/>
+    <w:lsdException w:name="List Continue 2" w:semiHidden="1" w:unhideWhenUsed="1"/>
+    <w:lsdException w:name="List Continue 3" w:semiHidden="1" w:unhideWhenUsed="1"/>
+    <w:lsdException w:name="List Continue 4" w:semiHidden="1" w:unhideWhenUsed="1"/>
+    <w:lsdException w:name="List Continue 5" w:semiHidden="1" w:unhideWhenUsed="1"/>
+    <w:lsdException w:name="Message Header" w:semiHidden="1" w:unhideWhenUsed="1"/>
+    <w:lsdException w:name="Subtitle" w:uiPriority="11" w:qFormat="1"/>
+    <w:lsdException w:name="Salutation" w:semiHidden="1" w:unhideWhenUsed="1"/>
+    <w:lsdException w:name="Date" w:semiHidden="1" w:unhideWhenUsed="1"/>
+    <w:lsdException w:name="Body Text First Indent" w:semiHidden="1" w:unhideWhenUsed="1"/>
+    <w:lsdException w:name="Body Text First Indent 2" w:semiHidden="1" w:unhideWhenUsed="1"/>
+    <w:lsdException w:name="Note Heading" w:semiHidden="1" w:unhideWhenUsed="1"/>
+    <w:lsdException w:name="Body Text 2" w:semiHidden="1" w:unhideWhenUsed="1"/>
+    <w:lsdException w:name="Body Text 3" w:semiHidden="1" w:unhideWhenUsed="1"/>
+    <w:lsdException w:name="Body Text Indent 2" w:semiHidden="1" w:unhideWhenUsed="1"/>
+    <w:lsdException w:name="Body Text Indent 3" w:semiHidden="1" w:unhideWhenUsed="1"/>
+    <w:lsdException w:name="Block Text" w:semiHidden="1" w:unhideWhenUsed="1"/>
+    <w:lsdException w:name="Hyperlink" w:semiHidden="1" w:unhideWhenUsed="1"/>
+    <w:lsdException w:name="FollowedHyperlink" w:semiHidden="1" w:unhideWhenUsed="1"/>
+    <w:lsdException w:name="Strong" w:uiPriority="22" w:qFormat="1"/>
+    <w:lsdException w:name="Emphasis" w:uiPriority="20" w:qFormat="1"/>
+    <w:lsdException w:name="Document Map" w:semiHidden="1" w:unhideWhenUsed="1"/>
+    <w:lsdException w:name="Plain Text" w:semiHidden="1" w:unhideWhenUsed="1"/>
+    <w:lsdException w:name="E-mail Signature" w:semiHidden="1" w:unhideWhenUsed="1"/>
+    <w:lsdException w:name="HTML Top of Form" w:semiHidden="1" w:unhideWhenUsed="1"/>
+    <w:lsdException w:name="HTML Bottom of Form" w:semiHidden="1" w:unhideWhenUsed="1"/>
+    <w:lsdException w:name="Normal (Web)" w:semiHidden="1" w:unhideWhenUsed="1"/>
+    <w:lsdException w:name="HTML Acronym" w:semiHidden="1" w:unhideWhenUsed="1"/>
+    <w:lsdException w:name="HTML Address" w:semiHidden="1" w:unhideWhenUsed="1"/>
+    <w:lsdException w:name="HTML Cite" w:semiHidden="1" w:unhideWhenUsed="1"/>
+    <w:lsdException w:name="HTML Code" w:semiHidden="1" w:unhideWhenUsed="1"/>
+    <w:lsdException w:name="HTML Definition" w:semiHidden="1" w:unhideWhenUsed="1"/>
+    <w:lsdException w:name="HTML Keyboard" w:semiHidden="1" w:unhideWhenUsed="1"/>
+    <w:lsdException w:name="HTML Preformatted" w:semiHidden="1" w:unhideWhenUsed="1"/>
+    <w:lsdException w:name="HTML Sample" w:semiHidden="1" w:unhideWhenUsed="1"/>
+    <w:lsdException w:name="HTML Typewriter" w:semiHidden="1" w:unhideWhenUsed="1"/>
+    <w:lsdException w:name="HTML Variable" w:semiHidden="1" w:unhideWhenUsed="1"/>
+    <w:lsdException w:name="Normal Table" w:semiHidden="1" w:unhideWhenUsed="1"/>
+    <w:lsdException w:name="annotation subject" w:semiHidden="1" w:unhideWhenUsed="1"/>
+    <w:lsdException w:name="No List" w:semiHidden="1" w:unhideWhenUsed="1"/>
+    <w:lsdException w:name="Outline List 1" w:semiHidden="1" w:unhideWhenUsed="1"/>
+    <w:lsdException w:name="Outline List 2" w:semiHidden="1" w:unhideWhenUsed="1"/>
+    <w:lsdException w:name="Outline List 3" w:semiHidden="1" w:unhideWhenUsed="1"/>
+    <w:lsdException w:name="Table Simple 1" w:semiHidden="1" w:unhideWhenUsed="1"/>
+    <w:lsdException w:name="Table Simple 2" w:semiHidden="1" w:unhideWhenUsed="1"/>
+    <w:lsdException w:name="Table Simple 3" w:semiHidden="1" w:unhideWhenUsed="1"/>
+    <w:lsdException w:name="Table Classic 1" w:semiHidden="1" w:unhideWhenUsed="1"/>
+    <w:lsdException w:name="Table Classic 2" w:semiHidden="1" w:unhideWhenUsed="1"/>
+    <w:lsdException w:name="Table Classic 3" w:semiHidden="1" w:unhideWhenUsed="1"/>
+    <w:lsdException w:name="Table Classic 4" w:semiHidden="1" w:unhideWhenUsed="1"/>
+    <w:lsdException w:name="Table Colorful 1" w:semiHidden="1" w:unhideWhenUsed="1"/>
+    <w:lsdException w:name="Table Colorful 2" w:semiHidden="1" w:unhideWhenUsed="1"/>
+    <w:lsdException w:name="Table Colorful 3" w:semiHidden="1" w:unhideWhenUsed="1"/>
+    <w:lsdException w:name="Table Columns 1" w:semiHidden="1" w:unhideWhenUsed="1"/>
+    <w:lsdException w:name="Table Columns 2" w:semiHidden="1" w:unhideWhenUsed="1"/>
+    <w:lsdException w:name="Table Columns 3" w:semiHidden="1" w:unhideWhenUsed="1"/>
+    <w:lsdException w:name="Table Columns 4" w:semiHidden="1" w:unhideWhenUsed="1"/>
+    <w:lsdException w:name="Table Columns 5" w:semiHidden="1" w:unhideWhenUsed="1"/>
+    <w:lsdException w:name="Table Grid 1" w:semiHidden="1" w:unhideWhenUsed="1"/>
+    <w:lsdException w:name="Table Grid 2" w:semiHidden="1" w:unhideWhenUsed="1"/>
+    <w:lsdException w:name="Table Grid 3" w:semiHidden="1" w:unhideWhenUsed="1"/>
+    <w:lsdException w:name="Table Grid 4" w:semiHidden="1" w:unhideWhenUsed="1"/>
+    <w:lsdException w:name="Table Grid 5" w:semiHidden="1" w:unhideWhenUsed="1"/>
+    <w:lsdException w:name="Table Grid 6" w:semiHidden="1" w:unhideWhenUsed="1"/>
+    <w:lsdException w:name="Table Grid 7" w:semiHidden="1" w:unhideWhenUsed="1"/>
+    <w:lsdException w:name="Table Grid 8" w:semiHidden="1" w:unhideWhenUsed="1"/>
+    <w:lsdException w:name="Table List 1" w:semiHidden="1" w:unhideWhenUsed="1"/>
+    <w:lsdException w:name="Table List 2" w:semiHidden="1" w:unhideWhenUsed="1"/>
+    <w:lsdException w:name="Table List 3" w:semiHidden="1" w:unhideWhenUsed="1"/>
+    <w:lsdException w:name="Table List 4" w:semiHidden="1" w:unhideWhenUsed="1"/>
+    <w:lsdException w:name="Table List 5" w:semiHidden="1" w:unhideWhenUsed="1"/>
+    <w:lsdException w:name="Table List 6" w:semiHidden="1" w:unhideWhenUsed="1"/>
+    <w:lsdException w:name="Table List 7" w:semiHidden="1" w:unhideWhenUsed="1"/>
+    <w:lsdException w:name="Table List 8" w:semiHidden="1" w:unhideWhenUsed="1"/>
+    <w:lsdException w:name="Table 3D effects 1" w:semiHidden="1" w:unhideWhenUsed="1"/>
+    <w:lsdException w:name="Table 3D effects 2" w:semiHidden="1" w:unhideWhenUsed="1"/>
+    <w:lsdException w:name="Table 3D effects 3" w:semiHidden="1" w:unhideWhenUsed="1"/>
+    <w:lsdException w:name="Table Contemporary" w:semiHidden="1" w:unhideWhenUsed="1"/>
+    <w:lsdException w:name="Table Elegant" w:semiHidden="1" w:unhideWhenUsed="1"/>
+    <w:lsdException w:name="Table Professional" w:semiHidden="1" w:unhideWhenUsed="1"/>
+    <w:lsdException w:name="Table Subtle 1" w:semiHidden="1" w:unhideWhenUsed="1"/>
+    <w:lsdException w:name="Table Subtle 2" w:semiHidden="1" w:unhideWhenUsed="1"/>
+    <w:lsdException w:name="Table Web 1" w:semiHidden="1" w:unhideWhenUsed="1"/>
+    <w:lsdException w:name="Table Web 2" w:semiHidden="1" w:unhideWhenUsed="1"/>
+    <w:lsdException w:name="Table Web 3" w:semiHidden="1" w:unhideWhenUsed="1"/>
+    <w:lsdException w:name="Balloon Text" w:semiHidden="1" w:unhideWhenUsed="1"/>
+    <w:lsdException w:name="Table Grid" w:uiPriority="39"/>
+    <w:lsdException w:name="Table Theme" w:semiHidden="1" w:unhideWhenUsed="1"/>
+    <w:lsdException w:name="Placeholder Text" w:semiHidden="1"/>
+    <w:lsdException w:name="No Spacing" w:uiPriority="1" w:qFormat="1"/>
+    <w:lsdException w:name="Light Shading" w:uiPriority="60"/>
+    <w:lsdException w:name="Light List" w:uiPriority="61"/>
+    <w:lsdException w:name="Light Grid" w:uiPriority="62"/>
+    <w:lsdException w:name="Medium Shading 1" w:uiPriority="63"/>
+    <w:lsdException w:name="Medium Shading 2" w:uiPriority="64"/>
+    <w:lsdException w:name="Medium List 1" w:uiPriority="65"/>
+    <w:lsdException w:name="Medium List 2" w:uiPriority="66"/>
+    <w:lsdException w:name="Medium Grid 1" w:uiPriority="67"/>
+    <w:lsdException w:name="Medium Grid 2" w:uiPriority="68"/>
+    <w:lsdException w:name="Medium Grid 3" w:uiPriority="69"/>
+    <w:lsdException w:name="Dark List" w:uiPriority="70"/>
+    <w:lsdException w:name="Colorful Shading" w:uiPriority="71"/>
+    <w:lsdException w:name="Colorful List" w:uiPriority="72"/>
+    <w:lsdException w:name="Colorful Grid" w:uiPriority="73"/>
+    <w:lsdException w:name="Light Shading Accent 1" w:uiPriority="60"/>
+    <w:lsdException w:name="Light List Accent 1" w:uiPriority="61"/>
+    <w:lsdException w:name="Light Grid Accent 1" w:uiPriority="62"/>
+    <w:lsdException w:name="Medium Shading 1 Accent 1" w:uiPriority="63"/>
+    <w:lsdException w:name="Medium Shading 2 Accent 1" w:uiPriority="64"/>
+    <w:lsdException w:name="Medium List 1 Accent 1" w:uiPriority="65"/>
+    <w:lsdException w:name="Revision" w:semiHidden="1"/>
+    <w:lsdException w:name="List Paragraph" w:uiPriority="34" w:qFormat="1"/>
+    <w:lsdException w:name="Quote" w:uiPriority="29" w:qFormat="1"/>
+    <w:lsdException w:name="Intense Quote" w:uiPriority="30" w:qFormat="1"/>
+    <w:lsdException w:name="Medium List 2 Accent 1" w:uiPriority="66"/>
+    <w:lsdException w:name="Medium Grid 1 Accent 1" w:uiPriority="67"/>
+    <w:lsdException w:name="Medium Grid 2 Accent 1" w:uiPriority="68"/>
+    <w:lsdException w:name="Medium Grid 3 Accent 1" w:uiPriority="69"/>
+    <w:lsdException w:name="Dark List Accent 1" w:uiPriority="70"/>
+    <w:lsdException w:name="Colorful Shading Accent 1" w:uiPriority="71"/>
+    <w:lsdException w:name="Colorful List Accent 1" w:uiPriority="72"/>
+    <w:lsdException w:name="Colorful Grid Accent 1" w:uiPriority="73"/>
+    <w:lsdException w:name="Light Shading Accent 2" w:uiPriority="60"/>
+    <w:lsdException w:name="Light List Accent 2" w:uiPriority="61"/>
+    <w:lsdException w:name="Light Grid Accent 2" w:uiPriority="62"/>
+    <w:lsdException w:name="Medium Shading 1 Accent 2" w:uiPriority="63"/>
+    <w:lsdException w:name="Medium Shading 2 Accent 2" w:uiPriority="64"/>
+    <w:lsdException w:name="Medium List 1 Accent 2" w:uiPriority="65"/>
+    <w:lsdException w:name="Medium List 2 Accent 2" w:uiPriority="66"/>
+    <w:lsdException w:name="Medium Grid 1 Accent 2" w:uiPriority="67"/>
+    <w:lsdException w:name="Medium Grid 2 Accent 2" w:uiPriority="68"/>
+    <w:lsdException w:name="Medium Grid 3 Accent 2" w:uiPriority="69"/>
+    <w:lsdException w:name="Dark List Accent 2" w:uiPriority="70"/>
+    <w:lsdException w:name="Colorful Shading Accent 2" w:uiPriority="71"/>
+    <w:lsdException w:name="Colorful List Accent 2" w:uiPriority="72"/>
+    <w:lsdException w:name="Colorful Grid Accent 2" w:uiPriority="73"/>
+    <w:lsdException w:name="Light Shading Accent 3" w:uiPriority="60"/>
+    <w:lsdException w:name="Light List Accent 3" w:uiPriority="61"/>
+    <w:lsdException w:name="Light Grid Accent 3" w:uiPriority="62"/>
+    <w:lsdException w:name="Medium Shading 1 Accent 3" w:uiPriority="63"/>
+    <w:lsdException w:name="Medium Shading 2 Accent 3" w:uiPriority="64"/>
+    <w:lsdException w:name="Medium List 1 Accent 3" w:uiPriority="65"/>
+    <w:lsdException w:name="Medium List 2 Accent 3" w:uiPriority="66"/>
+    <w:lsdException w:name="Medium Grid 1 Accent 3" w:uiPriority="67"/>
+    <w:lsdException w:name="Medium Grid 2 Accent 3" w:uiPriority="68"/>
+    <w:lsdException w:name="Medium Grid 3 Accent 3" w:uiPriority="69"/>
+    <w:lsdException w:name="Dark List Accent 3" w:uiPriority="70"/>
+    <w:lsdException w:name="Colorful Shading Accent 3" w:uiPriority="71"/>
+    <w:lsdException w:name="Colorful List Accent 3" w:uiPriority="72"/>
+    <w:lsdException w:name="Colorful Grid Accent 3" w:uiPriority="73"/>
+    <w:lsdException w:name="Light Shading Accent 4" w:uiPriority="60"/>
+    <w:lsdException w:name="Light List Accent 4" w:uiPriority="61"/>
+    <w:lsdException w:name="Light Grid Accent 4" w:uiPriority="62"/>
+    <w:lsdException w:name="Medium Shading 1 Accent 4" w:uiPriority="63"/>
+    <w:lsdException w:name="Medium Shading 2 Accent 4" w:uiPriority="64"/>
+    <w:lsdException w:name="Medium List 1 Accent 4" w:uiPriority="65"/>
+    <w:lsdException w:name="Medium List 2 Accent 4" w:uiPriority="66"/>
+    <w:lsdException w:name="Medium Grid 1 Accent 4" w:uiPriority="67"/>
+    <w:lsdException w:name="Medium Grid 2 Accent 4" w:uiPriority="68"/>
+    <w:lsdException w:name="Medium Grid 3 Accent 4" w:uiPriority="69"/>
+    <w:lsdException w:name="Dark List Accent 4" w:uiPriority="70"/>
+    <w:lsdException w:name="Colorful Shading Accent 4" w:uiPriority="71"/>
+    <w:lsdException w:name="Colorful List Accent 4" w:uiPriority="72"/>
+    <w:lsdException w:name="Colorful Grid Accent 4" w:uiPriority="73"/>
+    <w:lsdException w:name="Light Shading Accent 5" w:uiPriority="60"/>
+    <w:lsdException w:name="Light List Accent 5" w:uiPriority="61"/>
+    <w:lsdException w:name="Light Grid Accent 5" w:uiPriority="62"/>
+    <w:lsdException w:name="Medium Shading 1 Accent 5" w:uiPriority="63"/>
+    <w:lsdException w:name="Medium Shading 2 Accent 5" w:uiPriority="64"/>
+    <w:lsdException w:name="Medium List 1 Accent 5" w:uiPriority="65"/>
+    <w:lsdException w:name="Medium List 2 Accent 5" w:uiPriority="66"/>
+    <w:lsdException w:name="Medium Grid 1 Accent 5" w:uiPriority="67"/>
+    <w:lsdException w:name="Medium Grid 2 Accent 5" w:uiPriority="68"/>
+    <w:lsdException w:name="Medium Grid 3 Accent 5" w:uiPriority="69"/>
+    <w:lsdException w:name="Dark List Accent 5" w:uiPriority="70"/>
+    <w:lsdException w:name="Colorful Shading Accent 5" w:uiPriority="71"/>
+    <w:lsdException w:name="Colorful List Accent 5" w:uiPriority="72"/>
+    <w:lsdException w:name="Colorful Grid Accent 5" w:uiPriority="73"/>
+    <w:lsdException w:name="Light Shading Accent 6" w:uiPriority="60"/>
+    <w:lsdException w:name="Light List Accent 6" w:uiPriority="61"/>
+    <w:lsdException w:name="Light Grid Accent 6" w:uiPriority="62"/>
+    <w:lsdException w:name="Medium Shading 1 Accent 6" w:uiPriority="63"/>
+    <w:lsdException w:name="Medium Shading 2 Accent 6" w:uiPriority="64"/>
+    <w:lsdException w:name="Medium List 1 Accent 6" w:uiPriority="65"/>
+    <w:lsdException w:name="Medium List 2 Accent 6" w:uiPriority="66"/>
+    <w:lsdException w:name="Medium Grid 1 Accent 6" w:uiPriority="67"/>
+    <w:lsdException w:name="Medium Grid 2 Accent 6" w:uiPriority="68"/>
+    <w:lsdException w:name="Medium Grid 3 Accent 6" w:uiPriority="69"/>
+    <w:lsdException w:name="Dark List Accent 6" w:uiPriority="70"/>
+    <w:lsdException w:name="Colorful Shading Accent 6" w:uiPriority="71"/>
+    <w:lsdException w:name="Colorful List Accent 6" w:uiPriority="72"/>
+    <w:lsdException w:name="Colorful Grid Accent 6" w:uiPriority="73"/>
+    <w:lsdException w:name="Subtle Emphasis" w:uiPriority="19" w:qFormat="1"/>
+    <w:lsdException w:name="Intense Emphasis" w:uiPriority="21" w:qFormat="1"/>
+    <w:lsdException w:name="Subtle Reference" w:uiPriority="31" w:qFormat="1"/>
+    <w:lsdException w:name="Intense Reference" w:uiPriority="32" w:qFormat="1"/>
+    <w:lsdException w:name="Book Title" w:uiPriority="33" w:qFormat="1"/>
+    <w:lsdException w:name="Bibliography" w:semiHidden="1" w:uiPriority="37" w:unhideWhenUsed="1"/>
+    <w:lsdException w:name="TOC Heading" w:semiHidden="1" w:uiPriority="39" w:unhideWhenUsed="1" w:qFormat="1"/>
+    <w:lsdException w:name="Plain Table 1" w:uiPriority="41"/>
+    <w:lsdException w:name="Plain Table 2" w:uiPriority="42"/>
+    <w:lsdException w:name="Plain Table 3" w:uiPriority="43"/>
+    <w:lsdException w:name="Plain Table 4" w:uiPriority="44"/>
+    <w:lsdException w:name="Plain Table 5" w:uiPriority="45"/>
+    <w:lsdException w:name="Grid Table Light" w:uiPriority="40"/>
+    <w:lsdException w:name="Grid Table 1 Light" w:uiPriority="46"/>
+    <w:lsdException w:name="Grid Table 2" w:uiPriority="47"/>
+    <w:lsdException w:name="Grid Table 3" w:uiPriority="48"/>
+    <w:lsdException w:name="Grid Table 4" w:uiPriority="49"/>
+    <w:lsdException w:name="Grid Table 5 Dark" w:uiPriority="50"/>
+    <w:lsdException w:name="Grid Table 6 Colorful" w:uiPriority="51"/>
+    <w:lsdException w:name="Grid Table 7 Colorful" w:uiPriority="52"/>
+    <w:lsdException w:name="Grid Table 1 Light Accent 1" w:uiPriority="46"/>
+    <w:lsdException w:name="Grid Table 2 Accent 1" w:uiPriority="47"/>
+    <w:lsdException w:name="Grid Table 3 Accent 1" w:uiPriority="48"/>
+    <w:lsdException w:name="Grid Table 4 Accent 1" w:uiPriority="49"/>
+    <w:lsdException w:name="Grid Table 5 Dark Accent 1" w:uiPriority="50"/>
+    <w:lsdException w:name="Grid Table 6 Colorful Accent 1" w:uiPriority="51"/>
+    <w:lsdException w:name="Grid Table 7 Colorful Accent 1" w:uiPriority="52"/>
+    <w:lsdException w:name="Grid Table 1 Light Accent 2" w:uiPriority="46"/>
+    <w:lsdException w:name="Grid Table 2 Accent 2" w:uiPriority="47"/>
+    <w:lsdException w:name="Grid Table 3 Accent 2" w:uiPriority="48"/>
+    <w:lsdException w:name="Grid Table 4 Accent 2" w:uiPriority="49"/>
+    <w:lsdException w:name="Grid Table 5 Dark Accent 2" w:uiPriority="50"/>
+    <w:lsdException w:name="Grid Table 6 Colorful Accent 2" w:uiPriority="51"/>
+    <w:lsdException w:name="Grid Table 7 Colorful Accent 2" w:uiPriority="52"/>
+    <w:lsdException w:name="Grid Table 1 Light Accent 3" w:uiPriority="46"/>
+    <w:lsdException w:name="Grid Table 2 Accent 3" w:uiPriority="47"/>
+    <w:lsdException w:name="Grid Table 3 Accent 3" w:uiPriority="48"/>
+    <w:lsdException w:name="Grid Table 4 Accent 3" w:uiPriority="49"/>
+    <w:lsdException w:name="Grid Table 5 Dark Accent 3" w:uiPriority="50"/>
+    <w:lsdException w:name="Grid Table 6 Colorful Accent 3" w:uiPriority="51"/>
+    <w:lsdException w:name="Grid Table 7 Colorful Accent 3" w:uiPriority="52"/>
+    <w:lsdException w:name="Grid Table 1 Light Accent 4" w:uiPriority="46"/>
+    <w:lsdException w:name="Grid Table 2 Accent 4" w:uiPriority="47"/>
+    <w:lsdException w:name="Grid Table 3 Accent 4" w:uiPriority="48"/>
+    <w:lsdException w:name="Grid Table 4 Accent 4" w:uiPriority="49"/>
+    <w:lsdException w:name="Grid Table 5 Dark Accent 4" w:uiPriority="50"/>
+    <w:lsdException w:name="Grid Table 6 Colorful Accent 4" w:uiPriority="51"/>
+    <w:lsdException w:name="Grid Table 7 Colorful Accent 4" w:uiPriority="52"/>
+    <w:lsdException w:name="Grid Table 1 Light Accent 5" w:uiPriority="46"/>
+    <w:lsdException w:name="Grid Table 2 Accent 5" w:uiPriority="47"/>
+    <w:lsdException w:name="Grid Table 3 Accent 5" w:uiPriority="48"/>
+    <w:lsdException w:name="Grid Table 4 Accent 5" w:uiPriority="49"/>
+    <w:lsdException w:name="Grid Table 5 Dark Accent 5" w:uiPriority="50"/>
+    <w:lsdException w:name="Grid Table 6 Colorful Accent 5" w:uiPriority="51"/>
+    <w:lsdException w:name="Grid Table 7 Colorful Accent 5" w:uiPriority="52"/>
+    <w:lsdException w:name="Grid Table 1 Light Accent 6" w:uiPriority="46"/>
+    <w:lsdException w:name="Grid Table 2 Accent 6" w:uiPriority="47"/>
+    <w:lsdException w:name="Grid Table 3 Accent 6" w:uiPriority="48"/>
+    <w:lsdException w:name="Grid Table 4 Accent 6" w:uiPriority="49"/>
+    <w:lsdException w:name="Grid Table 5 Dark Accent 6" w:uiPriority="50"/>
+    <w:lsdException w:name="Grid Table 6 Colorful Accent 6" w:uiPriority="51"/>
+    <w:lsdException w:name="Grid Table 7 Colorful Accent 6" w:uiPriority="52"/>
+    <w:lsdException w:name="List Table 1 Light" w:uiPriority="46"/>
+    <w:lsdException w:name="List Table 2" w:uiPriority="47"/>
+    <w:lsdException w:name="List Table 3" w:uiPriority="48"/>
+    <w:lsdException w:name="List Table 4" w:uiPriority="49"/>
+    <w:lsdException w:name="List Table 5 Dark" w:uiPriority="50"/>
+    <w:lsdException w:name="List Table 6 Colorful" w:uiPriority="51"/>
+    <w:lsdException w:name="List Table 7 Colorful" w:uiPriority="52"/>
+    <w:lsdException w:name="List Table 1 Light Accent 1" w:uiPriority="46"/>
+    <w:lsdException w:name="List Table 2 Accent 1" w:uiPriority="47"/>
+    <w:lsdException w:name="List Table 3 Accent 1" w:uiPriority="48"/>
+    <w:lsdException w:name="List Table 4 Accent 1" w:uiPriority="49"/>
+    <w:lsdException w:name="List Table 5 Dark Accent 1" w:uiPriority="50"/>
+    <w:lsdException w:name="List Table 6 Colorful Accent 1" w:uiPriority="51"/>
+    <w:lsdException w:name="List Table 7 Colorful Accent 1" w:uiPriority="52"/>
+    <w:lsdException w:name="List Table 1 Light Accent 2" w:uiPriority="46"/>
+    <w:lsdException w:name="List Table 2 Accent 2" w:uiPriority="47"/>
+    <w:lsdException w:name="List Table 3 Accent 2" w:uiPriority="48"/>
+    <w:lsdException w:name="List Table 4 Accent 2" w:uiPriority="49"/>
+    <w:lsdException w:name="List Table 5 Dark Accent 2" w:uiPriority="50"/>
+    <w:lsdException w:name="List Table 6 Colorful Accent 2" w:uiPriority="51"/>
+    <w:lsdException w:name="List Table 7 Colorful Accent 2" w:uiPriority="52"/>
+    <w:lsdException w:name="List Table 1 Light Accent 3" w:uiPriority="46"/>
+    <w:lsdException w:name="List Table 2 Accent 3" w:uiPriority="47"/>
+    <w:lsdException w:name="List Table 3 Accent 3" w:uiPriority="48"/>
+    <w:lsdException w:name="List Table 4 Accent 3" w:uiPriority="49"/>
+    <w:lsdException w:name="List Table 5 Dark Accent 3" w:uiPriority="50"/>
+    <w:lsdException w:name="List Table 6 Colorful Accent 3" w:uiPriority="51"/>
+    <w:lsdException w:name="List Table 7 Colorful Accent 3" w:uiPriority="52"/>
+    <w:lsdException w:name="List Table 1 Light Accent 4" w:uiPriority="46"/>
+    <w:lsdException w:name="List Table 2 Accent 4" w:uiPriority="47"/>
+    <w:lsdException w:name="List Table 3 Accent 4" w:uiPriority="48"/>
+    <w:lsdException w:name="List Table 4 Accent 4" w:uiPriority="49"/>
+    <w:lsdException w:name="List Table 5 Dark Accent 4" w:uiPriority="50"/>
+    <w:lsdException w:name="List Table 6 Colorful Accent 4" w:uiPriority="51"/>
+    <w:lsdException w:name="List Table 7 Colorful Accent 4" w:uiPriority="52"/>
+    <w:lsdException w:name="List Table 1 Light Accent 5" w:uiPriority="46"/>
+    <w:lsdException w:name="List Table 2 Accent 5" w:uiPriority="47"/>
+    <w:lsdException w:name="List Table 3 Accent 5" w:uiPriority="48"/>
+    <w:lsdException w:name="List Table 4 Accent 5" w:uiPriority="49"/>
+    <w:lsdException w:name="List Table 5 Dark Accent 5" w:uiPriority="50"/>
+    <w:lsdException w:name="List Table 6 Colorful Accent 5" w:uiPriority="51"/>
+    <w:lsdException w:name="List Table 7 Colorful Accent 5" w:uiPriority="52"/>
+    <w:lsdException w:name="List Table 1 Light Accent 6" w:uiPriority="46"/>
+    <w:lsdException w:name="List Table 2 Accent 6" w:uiPriority="47"/>
+    <w:lsdException w:name="List Table 3 Accent 6" w:uiPriority="48"/>
+    <w:lsdException w:name="List Table 4 Accent 6" w:uiPriority="49"/>
+    <w:lsdException w:name="List Table 5 Dark Accent 6" w:uiPriority="50"/>
+    <w:lsdException w:name="List Table 6 Colorful Accent 6" w:uiPriority="51"/>
+    <w:lsdException w:name="List Table 7 Colorful Accent 6" w:uiPriority="52"/>
+    <w:lsdException w:name="Mention" w:semiHidden="1" w:unhideWhenUsed="1"/>
+    <w:lsdException w:name="Smart Hyperlink" w:semiHidden="1" w:unhideWhenUsed="1"/>
+    <w:lsdException w:name="Hashtag" w:semiHidden="1" w:unhideWhenUsed="1"/>
   </w:latentStyles>
   <w:style w:type="paragraph" w:default="1" w:styleId="Normal">
     <w:name w:val="Normal"/>
@@ -8181,7 +8213,7 @@
   <a:extraClrSchemeLst/>
   <a:extLst>
     <a:ext uri="{05A4C25C-085E-4340-85A3-A5531E510DB2}">
-      <thm15:themeFamily xmlns:thm15="http://schemas.microsoft.com/office/thememl/2012/main" xmlns="" name="Office Theme" id="{62F939B6-93AF-4DB8-9C6B-D6C7DFDC589F}" vid="{4A3C46E8-61CC-4603-A589-7422A47A8E4A}"/>
+      <thm15:themeFamily xmlns:thm15="http://schemas.microsoft.com/office/thememl/2012/main" name="Office Theme" id="{62F939B6-93AF-4DB8-9C6B-D6C7DFDC589F}" vid="{4A3C46E8-61CC-4603-A589-7422A47A8E4A}"/>
     </a:ext>
   </a:extLst>
 </a:theme>
@@ -8192,7 +8224,7 @@
 </file>
 
 <file path=customXml/itemProps1.xml><?xml version="1.0" encoding="utf-8"?>
-<ds:datastoreItem xmlns:ds="http://schemas.openxmlformats.org/officeDocument/2006/customXml" ds:itemID="{2FFBDD8B-252D-4753-9B0F-DC24EB88431B}">
+<ds:datastoreItem xmlns:ds="http://schemas.openxmlformats.org/officeDocument/2006/customXml" ds:itemID="{B0F75627-1F20-4822-9E56-7B47D5DADF7F}">
   <ds:schemaRefs>
     <ds:schemaRef ds:uri="http://schemas.openxmlformats.org/officeDocument/2006/bibliography"/>
   </ds:schemaRefs>

</xml_diff>

<commit_message>
Revision 1.01 - Added login PHP pseudocode
</commit_message>
<xml_diff>
--- a/Project Design Document.docx
+++ b/Project Design Document.docx
@@ -358,7 +358,7 @@
         <w:rPr>
           <w:rFonts w:ascii="Times New Roman" w:hAnsi="Times New Roman" w:cs="Times New Roman"/>
         </w:rPr>
-        <w:t>Revision 1.00</w:t>
+        <w:t>Revision 1.01</w:t>
       </w:r>
     </w:p>
     <w:p>
@@ -380,8 +380,10 @@
         <w:rPr>
           <w:rFonts w:ascii="Times New Roman" w:hAnsi="Times New Roman" w:cs="Times New Roman"/>
         </w:rPr>
-        <w:t>June 12</w:t>
-      </w:r>
+        <w:t>June 13,</w:t>
+      </w:r>
+      <w:bookmarkStart w:id="0" w:name="_GoBack"/>
+      <w:bookmarkEnd w:id="0"/>
       <w:r>
         <w:rPr>
           <w:rFonts w:ascii="Times New Roman" w:hAnsi="Times New Roman" w:cs="Times New Roman"/>
@@ -1095,10 +1097,7 @@
     <w:p/>
     <w:p/>
     <w:p/>
-    <w:p>
-      <w:bookmarkStart w:id="0" w:name="_GoBack"/>
-      <w:bookmarkEnd w:id="0"/>
-    </w:p>
+    <w:p/>
     <w:p/>
     <w:p/>
     <w:p/>
@@ -4996,7 +4995,7 @@
                             <w:rPr>
                               <w:noProof/>
                             </w:rPr>
-                            <w:t>9</w:t>
+                            <w:t>2</w:t>
                           </w:r>
                           <w:r>
                             <w:fldChar w:fldCharType="end"/>
@@ -5043,7 +5042,7 @@
                       <w:rPr>
                         <w:noProof/>
                       </w:rPr>
-                      <w:t>9</w:t>
+                      <w:t>2</w:t>
                     </w:r>
                     <w:r>
                       <w:fldChar w:fldCharType="end"/>
@@ -8224,7 +8223,7 @@
 </file>
 
 <file path=customXml/itemProps1.xml><?xml version="1.0" encoding="utf-8"?>
-<ds:datastoreItem xmlns:ds="http://schemas.openxmlformats.org/officeDocument/2006/customXml" ds:itemID="{B0F75627-1F20-4822-9E56-7B47D5DADF7F}">
+<ds:datastoreItem xmlns:ds="http://schemas.openxmlformats.org/officeDocument/2006/customXml" ds:itemID="{FCA2D10E-391C-4ECF-AB6C-CE91D10E8709}">
   <ds:schemaRefs>
     <ds:schemaRef ds:uri="http://schemas.openxmlformats.org/officeDocument/2006/bibliography"/>
   </ds:schemaRefs>

</xml_diff>